<commit_message>
update styles, colors, correct typos
</commit_message>
<xml_diff>
--- a/data_analysis_2/data_analysis_2.docx
+++ b/data_analysis_2/data_analysis_2.docx
@@ -7,7 +7,19 @@
         <w:pStyle w:val="Title"/>
       </w:pPr>
       <w:r>
-        <w:t xml:space="preserve">R_Data_Analysis_2</w:t>
+        <w:t xml:space="preserve">Data</w:t>
+      </w:r>
+      <w:r>
+        <w:t xml:space="preserve"> </w:t>
+      </w:r>
+      <w:r>
+        <w:t xml:space="preserve">Analysis</w:t>
+      </w:r>
+      <w:r>
+        <w:t xml:space="preserve"> </w:t>
+      </w:r>
+      <w:r>
+        <w:t xml:space="preserve">2</w:t>
       </w:r>
     </w:p>
     <w:p>
@@ -29,7 +41,7 @@
         <w:pStyle w:val="Date"/>
       </w:pPr>
       <w:r>
-        <w:t xml:space="preserve">2024-09-22</w:t>
+        <w:t xml:space="preserve">2024-10-03</w:t>
       </w:r>
     </w:p>
     <w:p>
@@ -57,47 +69,47 @@
       </w:pPr>
       <w:r>
         <w:rPr>
+          <w:b/>
           <w:bCs/>
+        </w:rPr>
+        <w:t xml:space="preserve">Data Analysis 2</w:t>
+      </w:r>
+    </w:p>
+    <w:p>
+      <w:pPr>
+        <w:pStyle w:val="BodyText"/>
+      </w:pPr>
+      <w:r>
+        <w:rPr>
+          <w:i/>
+          <w:iCs/>
+        </w:rPr>
+        <w:t xml:space="preserve">statistical tests, distributions, regression, bootstrap, and more + comparison with Python</w:t>
+      </w:r>
+    </w:p>
+    <w:bookmarkStart w:id="24" w:name="overview"/>
+    <w:p>
+      <w:pPr>
+        <w:pStyle w:val="Heading1"/>
+      </w:pPr>
+      <w:r>
+        <w:t xml:space="preserve">1. Overview</w:t>
+      </w:r>
+    </w:p>
+    <w:p>
+      <w:pPr>
+        <w:pStyle w:val="FirstParagraph"/>
+      </w:pPr>
+      <w:r>
+        <w:t xml:space="preserve">This workshop reviews the implementation of basic statistical tests and methods in R, with discussion contextualizing the appropriate use of these tests. For comparison purposes, an alternative Python approach to performing similar statistical analysis is illustrated in some cases. This workshop takes inspiration from the</w:t>
+      </w:r>
+      <w:r>
+        <w:t xml:space="preserve"> </w:t>
+      </w:r>
+      <w:r>
+        <w:rPr>
           <w:b/>
-        </w:rPr>
-        <w:t xml:space="preserve">Data Analysis 2</w:t>
-      </w:r>
-    </w:p>
-    <w:p>
-      <w:pPr>
-        <w:pStyle w:val="BodyText"/>
-      </w:pPr>
-      <w:r>
-        <w:rPr>
-          <w:iCs/>
-          <w:i/>
-        </w:rPr>
-        <w:t xml:space="preserve">statistical tests, distributions, regression, bootstrap, and more + comparison with Python</w:t>
-      </w:r>
-    </w:p>
-    <w:bookmarkStart w:id="24" w:name="overview"/>
-    <w:p>
-      <w:pPr>
-        <w:pStyle w:val="Heading1"/>
-      </w:pPr>
-      <w:r>
-        <w:t xml:space="preserve">1. Overview</w:t>
-      </w:r>
-    </w:p>
-    <w:p>
-      <w:pPr>
-        <w:pStyle w:val="FirstParagraph"/>
-      </w:pPr>
-      <w:r>
-        <w:t xml:space="preserve">This workshop reviews the implementation of basic statistical tests and methods in R, with discussion contextualizing the appropriate use of these tests. For comparison purposes, an alternative Python approach to performing similar statistical analysis is illustrated in some cases. This workshop takes inspiration from the</w:t>
-      </w:r>
-      <w:r>
-        <w:t xml:space="preserve"> </w:t>
-      </w:r>
-      <w:r>
-        <w:rPr>
           <w:bCs/>
-          <w:b/>
         </w:rPr>
         <w:t xml:space="preserve">Introduction to Modern Statistics</w:t>
       </w:r>
@@ -233,8 +245,8 @@
         <w:r>
           <w:rPr>
             <w:rStyle w:val="Hyperlink"/>
+            <w:i/>
             <w:iCs/>
-            <w:i/>
           </w:rPr>
           <w:t xml:space="preserve">pak</w:t>
         </w:r>
@@ -250,8 +262,8 @@
       </w:r>
       <w:r>
         <w:rPr>
+          <w:i/>
           <w:iCs/>
-          <w:i/>
         </w:rPr>
         <w:t xml:space="preserve">install.packages()</w:t>
       </w:r>
@@ -276,8 +288,8 @@
         <w:r>
           <w:rPr>
             <w:rStyle w:val="Hyperlink"/>
+            <w:i/>
             <w:iCs/>
-            <w:i/>
           </w:rPr>
           <w:t xml:space="preserve">tidyverse</w:t>
         </w:r>
@@ -293,40 +305,40 @@
       </w:r>
       <w:r>
         <w:rPr>
+          <w:i/>
           <w:iCs/>
+        </w:rPr>
+        <w:t xml:space="preserve">pak</w:t>
+      </w:r>
+      <w:r>
+        <w:t xml:space="preserve"> </w:t>
+      </w:r>
+      <w:r>
+        <w:t xml:space="preserve">and</w:t>
+      </w:r>
+      <w:r>
+        <w:t xml:space="preserve"> </w:t>
+      </w:r>
+      <w:r>
+        <w:rPr>
           <w:i/>
-        </w:rPr>
-        <w:t xml:space="preserve">pak</w:t>
-      </w:r>
-      <w:r>
-        <w:t xml:space="preserve"> </w:t>
-      </w:r>
-      <w:r>
-        <w:t xml:space="preserve">and</w:t>
-      </w:r>
-      <w:r>
-        <w:t xml:space="preserve"> </w:t>
-      </w:r>
-      <w:r>
-        <w:rPr>
           <w:iCs/>
+        </w:rPr>
+        <w:t xml:space="preserve">tidyverse</w:t>
+      </w:r>
+      <w:r>
+        <w:t xml:space="preserve"> </w:t>
+      </w:r>
+      <w:r>
+        <w:t xml:space="preserve">if you don’t already have them on your system. We will also need</w:t>
+      </w:r>
+      <w:r>
+        <w:t xml:space="preserve"> </w:t>
+      </w:r>
+      <w:r>
+        <w:rPr>
           <w:i/>
-        </w:rPr>
-        <w:t xml:space="preserve">tidyverse</w:t>
-      </w:r>
-      <w:r>
-        <w:t xml:space="preserve"> </w:t>
-      </w:r>
-      <w:r>
-        <w:t xml:space="preserve">if you don’t already have them on your system. We will also need</w:t>
-      </w:r>
-      <w:r>
-        <w:t xml:space="preserve"> </w:t>
-      </w:r>
-      <w:r>
-        <w:rPr>
           <w:iCs/>
-          <w:i/>
         </w:rPr>
         <w:t xml:space="preserve">reticulate</w:t>
       </w:r>
@@ -1086,24 +1098,24 @@
       </w:r>
       <w:r>
         <w:rPr>
+          <w:i/>
           <w:iCs/>
+        </w:rPr>
+        <w:t xml:space="preserve">gender_data_final</w:t>
+      </w:r>
+      <w:r>
+        <w:t xml:space="preserve"> </w:t>
+      </w:r>
+      <w:r>
+        <w:t xml:space="preserve">file, which we</w:t>
+      </w:r>
+      <w:r>
+        <w:t xml:space="preserve"> </w:t>
+      </w:r>
+      <w:r>
+        <w:rPr>
           <w:i/>
-        </w:rPr>
-        <w:t xml:space="preserve">gender_data_final</w:t>
-      </w:r>
-      <w:r>
-        <w:t xml:space="preserve"> </w:t>
-      </w:r>
-      <w:r>
-        <w:t xml:space="preserve">file, which we</w:t>
-      </w:r>
-      <w:r>
-        <w:t xml:space="preserve"> </w:t>
-      </w:r>
-      <w:r>
-        <w:rPr>
           <w:iCs/>
-          <w:i/>
         </w:rPr>
         <w:t xml:space="preserve">attach</w:t>
       </w:r>
@@ -2431,8 +2443,8 @@
       </w:r>
       <w:r>
         <w:rPr>
+          <w:b/>
           <w:bCs/>
-          <w:b/>
         </w:rPr>
         <w:t xml:space="preserve">hypothesis tests</w:t>
       </w:r>
@@ -2503,8 +2515,8 @@
       </w:r>
       <w:r>
         <w:rPr>
+          <w:i/>
           <w:iCs/>
-          <w:i/>
         </w:rPr>
         <w:t xml:space="preserve">t-test</w:t>
       </w:r>
@@ -2638,8 +2650,8 @@
       </w:r>
       <w:r>
         <w:rPr>
+          <w:i/>
           <w:iCs/>
-          <w:i/>
         </w:rPr>
         <w:t xml:space="preserve">p-value</w:t>
       </w:r>
@@ -3021,32 +3033,32 @@
       </w:r>
       <w:r>
         <w:rPr>
+          <w:i/>
           <w:iCs/>
+        </w:rPr>
+        <w:t xml:space="preserve">not</w:t>
+      </w:r>
+      <w:r>
+        <w:t xml:space="preserve"> </w:t>
+      </w:r>
+      <w:r>
+        <w:t xml:space="preserve">significantly different than 70 in a statistical sense.</w:t>
+      </w:r>
+    </w:p>
+    <w:p>
+      <w:pPr>
+        <w:pStyle w:val="BodyText"/>
+      </w:pPr>
+      <w:r>
+        <w:t xml:space="preserve">Note the use of options is a common R syntax technique. Base execution of the command without options gives sensible results, but one can pass many options to tweak the function’s behavior. Most of the things demanded by statisticians are available through these option tweaks. Typing</w:t>
+      </w:r>
+      <w:r>
+        <w:t xml:space="preserve"> </w:t>
+      </w:r>
+      <w:r>
+        <w:rPr>
           <w:i/>
-        </w:rPr>
-        <w:t xml:space="preserve">not</w:t>
-      </w:r>
-      <w:r>
-        <w:t xml:space="preserve"> </w:t>
-      </w:r>
-      <w:r>
-        <w:t xml:space="preserve">significantly different than 70 in a statistical sense.</w:t>
-      </w:r>
-    </w:p>
-    <w:p>
-      <w:pPr>
-        <w:pStyle w:val="BodyText"/>
-      </w:pPr>
-      <w:r>
-        <w:t xml:space="preserve">Note the use of options is a common R syntax technique. Base execution of the command without options gives sensible results, but one can pass many options to tweak the function’s behavior. Most of the things demanded by statisticians are available through these option tweaks. Typing</w:t>
-      </w:r>
-      <w:r>
-        <w:t xml:space="preserve"> </w:t>
-      </w:r>
-      <w:r>
-        <w:rPr>
           <w:iCs/>
-          <w:i/>
         </w:rPr>
         <w:t xml:space="preserve">?t.test</w:t>
       </w:r>
@@ -3340,40 +3352,40 @@
       </w:r>
       <w:r>
         <w:rPr>
+          <w:i/>
           <w:iCs/>
+        </w:rPr>
+        <w:t xml:space="preserve">reticulate</w:t>
+      </w:r>
+      <w:r>
+        <w:t xml:space="preserve"> </w:t>
+      </w:r>
+      <w:r>
+        <w:t xml:space="preserve">package. Your Python installation should also have</w:t>
+      </w:r>
+      <w:r>
+        <w:t xml:space="preserve"> </w:t>
+      </w:r>
+      <w:r>
+        <w:rPr>
           <w:i/>
-        </w:rPr>
-        <w:t xml:space="preserve">reticulate</w:t>
-      </w:r>
-      <w:r>
-        <w:t xml:space="preserve"> </w:t>
-      </w:r>
-      <w:r>
-        <w:t xml:space="preserve">package. Your Python installation should also have</w:t>
-      </w:r>
-      <w:r>
-        <w:t xml:space="preserve"> </w:t>
-      </w:r>
-      <w:r>
-        <w:rPr>
           <w:iCs/>
+        </w:rPr>
+        <w:t xml:space="preserve">numpy</w:t>
+      </w:r>
+      <w:r>
+        <w:t xml:space="preserve"> </w:t>
+      </w:r>
+      <w:r>
+        <w:t xml:space="preserve">and</w:t>
+      </w:r>
+      <w:r>
+        <w:t xml:space="preserve"> </w:t>
+      </w:r>
+      <w:r>
+        <w:rPr>
           <w:i/>
-        </w:rPr>
-        <w:t xml:space="preserve">numpy</w:t>
-      </w:r>
-      <w:r>
-        <w:t xml:space="preserve"> </w:t>
-      </w:r>
-      <w:r>
-        <w:t xml:space="preserve">and</w:t>
-      </w:r>
-      <w:r>
-        <w:t xml:space="preserve"> </w:t>
-      </w:r>
-      <w:r>
-        <w:rPr>
           <w:iCs/>
-          <w:i/>
         </w:rPr>
         <w:t xml:space="preserve">scipy</w:t>
       </w:r>
@@ -3426,8 +3438,8 @@
       </w:r>
       <w:r>
         <w:rPr>
+          <w:i/>
           <w:iCs/>
-          <w:i/>
         </w:rPr>
         <w:t xml:space="preserve">reticulate</w:t>
       </w:r>
@@ -4071,205 +4083,205 @@
       </w:r>
       <w:r>
         <w:rPr>
+          <w:i/>
           <w:iCs/>
+        </w:rPr>
+        <w:t xml:space="preserve">chisq.test</w:t>
+      </w:r>
+      <w:r>
+        <w:t xml:space="preserve"> </w:t>
+      </w:r>
+      <w:r>
+        <w:t xml:space="preserve">function. We won’t discuss the distribution or mathematical background of the chi-squared test here.</w:t>
+      </w:r>
+    </w:p>
+    <w:p>
+      <w:pPr>
+        <w:pStyle w:val="BodyText"/>
+      </w:pPr>
+      <w:r>
+        <w:t xml:space="preserve">Take a look at this table of the number of countries with</w:t>
+      </w:r>
+      <w:r>
+        <w:t xml:space="preserve"> </w:t>
+      </w:r>
+      <w:r>
+        <w:t xml:space="preserve">“</w:t>
+      </w:r>
+      <w:r>
+        <w:t xml:space="preserve">high</w:t>
+      </w:r>
+      <w:r>
+        <w:t xml:space="preserve">”</w:t>
+      </w:r>
+      <w:r>
+        <w:t xml:space="preserve"> </w:t>
+      </w:r>
+      <w:r>
+        <w:t xml:space="preserve">labor participation rates of over 70%, for males and females.</w:t>
+      </w:r>
+    </w:p>
+    <w:p>
+      <w:pPr>
+        <w:pStyle w:val="SourceCode"/>
+      </w:pPr>
+      <w:r>
+        <w:rPr>
+          <w:rStyle w:val="FunctionTok"/>
+        </w:rPr>
+        <w:t xml:space="preserve">table</w:t>
+      </w:r>
+      <w:r>
+        <w:rPr>
+          <w:rStyle w:val="NormalTok"/>
+        </w:rPr>
+        <w:t xml:space="preserve">(female_high_labor,male_high_labor)</w:t>
+      </w:r>
+    </w:p>
+    <w:p>
+      <w:pPr>
+        <w:pStyle w:val="SourceCode"/>
+      </w:pPr>
+      <w:r>
+        <w:rPr>
+          <w:rStyle w:val="VerbatimChar"/>
+        </w:rPr>
+        <w:t xml:space="preserve">                 male_high_labor</w:t>
+      </w:r>
+      <w:r>
+        <w:br/>
+      </w:r>
+      <w:r>
+        <w:rPr>
+          <w:rStyle w:val="VerbatimChar"/>
+        </w:rPr>
+        <w:t xml:space="preserve">female_high_labor FALSE TRUE</w:t>
+      </w:r>
+      <w:r>
+        <w:br/>
+      </w:r>
+      <w:r>
+        <w:rPr>
+          <w:rStyle w:val="VerbatimChar"/>
+        </w:rPr>
+        <w:t xml:space="preserve">            FALSE     2    5</w:t>
+      </w:r>
+      <w:r>
+        <w:br/>
+      </w:r>
+      <w:r>
+        <w:rPr>
+          <w:rStyle w:val="VerbatimChar"/>
+        </w:rPr>
+        <w:t xml:space="preserve">            TRUE      0    5</w:t>
+      </w:r>
+    </w:p>
+    <w:p>
+      <w:pPr>
+        <w:pStyle w:val="FirstParagraph"/>
+      </w:pPr>
+      <w:r>
+        <w:t xml:space="preserve">We can test whether this is a statistically significant pattern via the chi-squared test, implemented with:</w:t>
+      </w:r>
+    </w:p>
+    <w:p>
+      <w:pPr>
+        <w:pStyle w:val="SourceCode"/>
+      </w:pPr>
+      <w:r>
+        <w:rPr>
+          <w:rStyle w:val="FunctionTok"/>
+        </w:rPr>
+        <w:t xml:space="preserve">chisq.test</w:t>
+      </w:r>
+      <w:r>
+        <w:rPr>
+          <w:rStyle w:val="NormalTok"/>
+        </w:rPr>
+        <w:t xml:space="preserve">(</w:t>
+      </w:r>
+      <w:r>
+        <w:rPr>
+          <w:rStyle w:val="FunctionTok"/>
+        </w:rPr>
+        <w:t xml:space="preserve">table</w:t>
+      </w:r>
+      <w:r>
+        <w:rPr>
+          <w:rStyle w:val="NormalTok"/>
+        </w:rPr>
+        <w:t xml:space="preserve">(female_high_labor,male_high_labor))</w:t>
+      </w:r>
+    </w:p>
+    <w:p>
+      <w:pPr>
+        <w:pStyle w:val="SourceCode"/>
+      </w:pPr>
+      <w:r>
+        <w:rPr>
+          <w:rStyle w:val="VerbatimChar"/>
+        </w:rPr>
+        <w:t xml:space="preserve">Warning in chisq.test(table(female_high_labor, male_high_labor)): Chi-squared</w:t>
+      </w:r>
+      <w:r>
+        <w:br/>
+      </w:r>
+      <w:r>
+        <w:rPr>
+          <w:rStyle w:val="VerbatimChar"/>
+        </w:rPr>
+        <w:t xml:space="preserve">approximation may be incorrect</w:t>
+      </w:r>
+    </w:p>
+    <w:p>
+      <w:pPr>
+        <w:pStyle w:val="SourceCode"/>
+      </w:pPr>
+      <w:r>
+        <w:br/>
+      </w:r>
+      <w:r>
+        <w:rPr>
+          <w:rStyle w:val="VerbatimChar"/>
+        </w:rPr>
+        <w:t xml:space="preserve">    Pearson's Chi-squared test with Yates' continuity correction</w:t>
+      </w:r>
+      <w:r>
+        <w:br/>
+      </w:r>
+      <w:r>
+        <w:br/>
+      </w:r>
+      <w:r>
+        <w:rPr>
+          <w:rStyle w:val="VerbatimChar"/>
+        </w:rPr>
+        <w:t xml:space="preserve">data:  table(female_high_labor, male_high_labor)</w:t>
+      </w:r>
+      <w:r>
+        <w:br/>
+      </w:r>
+      <w:r>
+        <w:rPr>
+          <w:rStyle w:val="VerbatimChar"/>
+        </w:rPr>
+        <w:t xml:space="preserve">X-squared = 0.27429, df = 1, p-value = 0.6005</w:t>
+      </w:r>
+    </w:p>
+    <w:p>
+      <w:pPr>
+        <w:pStyle w:val="FirstParagraph"/>
+      </w:pPr>
+      <w:r>
+        <w:t xml:space="preserve">Which is</w:t>
+      </w:r>
+      <w:r>
+        <w:t xml:space="preserve"> </w:t>
+      </w:r>
+      <w:r>
+        <w:rPr>
           <w:i/>
-        </w:rPr>
-        <w:t xml:space="preserve">chisq.test</w:t>
-      </w:r>
-      <w:r>
-        <w:t xml:space="preserve"> </w:t>
-      </w:r>
-      <w:r>
-        <w:t xml:space="preserve">function. We won’t discuss the distribution or mathematical background of the chi-squared test here.</w:t>
-      </w:r>
-    </w:p>
-    <w:p>
-      <w:pPr>
-        <w:pStyle w:val="BodyText"/>
-      </w:pPr>
-      <w:r>
-        <w:t xml:space="preserve">Take a look at this table of the number of countries with</w:t>
-      </w:r>
-      <w:r>
-        <w:t xml:space="preserve"> </w:t>
-      </w:r>
-      <w:r>
-        <w:t xml:space="preserve">“</w:t>
-      </w:r>
-      <w:r>
-        <w:t xml:space="preserve">high</w:t>
-      </w:r>
-      <w:r>
-        <w:t xml:space="preserve">”</w:t>
-      </w:r>
-      <w:r>
-        <w:t xml:space="preserve"> </w:t>
-      </w:r>
-      <w:r>
-        <w:t xml:space="preserve">labor participation rates of over 70%, for males and females.</w:t>
-      </w:r>
-    </w:p>
-    <w:p>
-      <w:pPr>
-        <w:pStyle w:val="SourceCode"/>
-      </w:pPr>
-      <w:r>
-        <w:rPr>
-          <w:rStyle w:val="FunctionTok"/>
-        </w:rPr>
-        <w:t xml:space="preserve">table</w:t>
-      </w:r>
-      <w:r>
-        <w:rPr>
-          <w:rStyle w:val="NormalTok"/>
-        </w:rPr>
-        <w:t xml:space="preserve">(female_high_labor,male_high_labor)</w:t>
-      </w:r>
-    </w:p>
-    <w:p>
-      <w:pPr>
-        <w:pStyle w:val="SourceCode"/>
-      </w:pPr>
-      <w:r>
-        <w:rPr>
-          <w:rStyle w:val="VerbatimChar"/>
-        </w:rPr>
-        <w:t xml:space="preserve">                 male_high_labor</w:t>
-      </w:r>
-      <w:r>
-        <w:br/>
-      </w:r>
-      <w:r>
-        <w:rPr>
-          <w:rStyle w:val="VerbatimChar"/>
-        </w:rPr>
-        <w:t xml:space="preserve">female_high_labor FALSE TRUE</w:t>
-      </w:r>
-      <w:r>
-        <w:br/>
-      </w:r>
-      <w:r>
-        <w:rPr>
-          <w:rStyle w:val="VerbatimChar"/>
-        </w:rPr>
-        <w:t xml:space="preserve">            FALSE     2    5</w:t>
-      </w:r>
-      <w:r>
-        <w:br/>
-      </w:r>
-      <w:r>
-        <w:rPr>
-          <w:rStyle w:val="VerbatimChar"/>
-        </w:rPr>
-        <w:t xml:space="preserve">            TRUE      0    5</w:t>
-      </w:r>
-    </w:p>
-    <w:p>
-      <w:pPr>
-        <w:pStyle w:val="FirstParagraph"/>
-      </w:pPr>
-      <w:r>
-        <w:t xml:space="preserve">We can test whether this is a statistically significant pattern via the chi-squared test, implemented with:</w:t>
-      </w:r>
-    </w:p>
-    <w:p>
-      <w:pPr>
-        <w:pStyle w:val="SourceCode"/>
-      </w:pPr>
-      <w:r>
-        <w:rPr>
-          <w:rStyle w:val="FunctionTok"/>
-        </w:rPr>
-        <w:t xml:space="preserve">chisq.test</w:t>
-      </w:r>
-      <w:r>
-        <w:rPr>
-          <w:rStyle w:val="NormalTok"/>
-        </w:rPr>
-        <w:t xml:space="preserve">(</w:t>
-      </w:r>
-      <w:r>
-        <w:rPr>
-          <w:rStyle w:val="FunctionTok"/>
-        </w:rPr>
-        <w:t xml:space="preserve">table</w:t>
-      </w:r>
-      <w:r>
-        <w:rPr>
-          <w:rStyle w:val="NormalTok"/>
-        </w:rPr>
-        <w:t xml:space="preserve">(female_high_labor,male_high_labor))</w:t>
-      </w:r>
-    </w:p>
-    <w:p>
-      <w:pPr>
-        <w:pStyle w:val="SourceCode"/>
-      </w:pPr>
-      <w:r>
-        <w:rPr>
-          <w:rStyle w:val="VerbatimChar"/>
-        </w:rPr>
-        <w:t xml:space="preserve">Warning in chisq.test(table(female_high_labor, male_high_labor)): Chi-squared</w:t>
-      </w:r>
-      <w:r>
-        <w:br/>
-      </w:r>
-      <w:r>
-        <w:rPr>
-          <w:rStyle w:val="VerbatimChar"/>
-        </w:rPr>
-        <w:t xml:space="preserve">approximation may be incorrect</w:t>
-      </w:r>
-    </w:p>
-    <w:p>
-      <w:pPr>
-        <w:pStyle w:val="SourceCode"/>
-      </w:pPr>
-      <w:r>
-        <w:br/>
-      </w:r>
-      <w:r>
-        <w:rPr>
-          <w:rStyle w:val="VerbatimChar"/>
-        </w:rPr>
-        <w:t xml:space="preserve">    Pearson's Chi-squared test with Yates' continuity correction</w:t>
-      </w:r>
-      <w:r>
-        <w:br/>
-      </w:r>
-      <w:r>
-        <w:br/>
-      </w:r>
-      <w:r>
-        <w:rPr>
-          <w:rStyle w:val="VerbatimChar"/>
-        </w:rPr>
-        <w:t xml:space="preserve">data:  table(female_high_labor, male_high_labor)</w:t>
-      </w:r>
-      <w:r>
-        <w:br/>
-      </w:r>
-      <w:r>
-        <w:rPr>
-          <w:rStyle w:val="VerbatimChar"/>
-        </w:rPr>
-        <w:t xml:space="preserve">X-squared = 0.27429, df = 1, p-value = 0.6005</w:t>
-      </w:r>
-    </w:p>
-    <w:p>
-      <w:pPr>
-        <w:pStyle w:val="FirstParagraph"/>
-      </w:pPr>
-      <w:r>
-        <w:t xml:space="preserve">Which is</w:t>
-      </w:r>
-      <w:r>
-        <w:t xml:space="preserve"> </w:t>
-      </w:r>
-      <w:r>
-        <w:rPr>
           <w:iCs/>
-          <w:i/>
         </w:rPr>
         <w:t xml:space="preserve">not</w:t>
       </w:r>
@@ -4300,11 +4312,11 @@
     </w:p>
     <w:p>
       <w:pPr>
+        <w:pStyle w:val="Compact"/>
         <w:numPr>
           <w:ilvl w:val="0"/>
           <w:numId w:val="1001"/>
         </w:numPr>
-        <w:pStyle w:val="Compact"/>
       </w:pPr>
       <w:hyperlink r:id="rId50">
         <w:r>
@@ -4317,11 +4329,11 @@
     </w:p>
     <w:p>
       <w:pPr>
+        <w:pStyle w:val="Compact"/>
         <w:numPr>
           <w:ilvl w:val="0"/>
           <w:numId w:val="1001"/>
         </w:numPr>
-        <w:pStyle w:val="Compact"/>
       </w:pPr>
       <w:hyperlink r:id="rId51">
         <w:r>
@@ -4334,11 +4346,11 @@
     </w:p>
     <w:p>
       <w:pPr>
+        <w:pStyle w:val="Compact"/>
         <w:numPr>
           <w:ilvl w:val="0"/>
           <w:numId w:val="1001"/>
         </w:numPr>
-        <w:pStyle w:val="Compact"/>
       </w:pPr>
       <w:r>
         <w:t xml:space="preserve">You can also consult</w:t>
@@ -4382,8 +4394,8 @@
       </w:r>
       <w:r>
         <w:rPr>
+          <w:i/>
           <w:iCs/>
-          <w:i/>
         </w:rPr>
         <w:t xml:space="preserve">Rutgers-restricted</w:t>
       </w:r>
@@ -4410,8 +4422,8 @@
       </w:r>
       <w:r>
         <w:rPr>
+          <w:i/>
           <w:iCs/>
-          <w:i/>
         </w:rPr>
         <w:t xml:space="preserve">d, p, q, and r</w:t>
       </w:r>
@@ -4721,7 +4733,7 @@
         <w:rPr>
           <w:rStyle w:val="VerbatimChar"/>
         </w:rPr>
-        <w:t xml:space="preserve">[1] 0.3081094</w:t>
+        <w:t xml:space="preserve">[1] 0.1776282</w:t>
       </w:r>
     </w:p>
     <w:p>
@@ -4809,7 +4821,7 @@
         <w:rPr>
           <w:rStyle w:val="VerbatimChar"/>
         </w:rPr>
-        <w:t xml:space="preserve">[1] 111.01450 108.80048  90.11610  90.92206  94.90075</w:t>
+        <w:t xml:space="preserve">[1]  91.78441  96.83425 124.88147 118.36211  92.34328</w:t>
       </w:r>
     </w:p>
     <w:p>
@@ -5084,8 +5096,8 @@
       </w:r>
       <w:r>
         <w:rPr>
+          <w:i/>
           <w:iCs/>
-          <w:i/>
         </w:rPr>
         <w:t xml:space="preserve">cor.test</w:t>
       </w:r>
@@ -5266,57 +5278,208 @@
       </w:pPr>
       <w:r>
         <w:rPr>
+          <w:i/>
           <w:iCs/>
+        </w:rPr>
+        <w:t xml:space="preserve">Regression</w:t>
+      </w:r>
+      <w:r>
+        <w:t xml:space="preserve"> </w:t>
+      </w:r>
+      <w:r>
+        <w:t xml:space="preserve">is a common and fundamental technique to model a relationship between a</w:t>
+      </w:r>
+      <w:r>
+        <w:t xml:space="preserve"> </w:t>
+      </w:r>
+      <w:r>
+        <w:rPr>
           <w:i/>
-        </w:rPr>
-        <w:t xml:space="preserve">Regression</w:t>
-      </w:r>
-      <w:r>
-        <w:t xml:space="preserve"> </w:t>
-      </w:r>
-      <w:r>
-        <w:t xml:space="preserve">is a common and fundamental technique to model a relationship between a</w:t>
-      </w:r>
-      <w:r>
-        <w:t xml:space="preserve"> </w:t>
-      </w:r>
-      <w:r>
-        <w:rPr>
           <w:iCs/>
+        </w:rPr>
+        <w:t xml:space="preserve">response</w:t>
+      </w:r>
+      <w:r>
+        <w:t xml:space="preserve"> </w:t>
+      </w:r>
+      <w:r>
+        <w:t xml:space="preserve">variable (also called dependent or outcome variable) and one or more</w:t>
+      </w:r>
+      <w:r>
+        <w:t xml:space="preserve"> </w:t>
+      </w:r>
+      <w:r>
+        <w:rPr>
           <w:i/>
-        </w:rPr>
-        <w:t xml:space="preserve">response</w:t>
-      </w:r>
-      <w:r>
-        <w:t xml:space="preserve"> </w:t>
-      </w:r>
-      <w:r>
-        <w:t xml:space="preserve">variable (also called dependent or outcome variable) and one or more</w:t>
-      </w:r>
-      <w:r>
-        <w:t xml:space="preserve"> </w:t>
-      </w:r>
-      <w:r>
-        <w:rPr>
           <w:iCs/>
+        </w:rPr>
+        <w:t xml:space="preserve">explanatory</w:t>
+      </w:r>
+      <w:r>
+        <w:t xml:space="preserve"> </w:t>
+      </w:r>
+      <w:r>
+        <w:t xml:space="preserve">variables (also called independent or predictor variables). Proper implementation of regression requires careful attention to the data and examination of the model fit, variable selection, and more. The quick and dirty approach below is simply designed to show R syntax in action.</w:t>
+      </w:r>
+    </w:p>
+    <w:bookmarkStart w:id="59" w:name="linear-regression"/>
+    <w:p>
+      <w:pPr>
+        <w:pStyle w:val="Heading2"/>
+      </w:pPr>
+      <w:r>
+        <w:t xml:space="preserve">5.1 Linear Regression</w:t>
+      </w:r>
+    </w:p>
+    <w:p>
+      <w:pPr>
+        <w:pStyle w:val="FirstParagraph"/>
+      </w:pPr>
+      <w:r>
+        <w:t xml:space="preserve">We start at the beginning, with linear regresion and the</w:t>
+      </w:r>
+      <w:r>
+        <w:t xml:space="preserve"> </w:t>
+      </w:r>
+      <w:r>
+        <w:rPr>
           <w:i/>
-        </w:rPr>
-        <w:t xml:space="preserve">explanatory</w:t>
-      </w:r>
-      <w:r>
-        <w:t xml:space="preserve"> </w:t>
-      </w:r>
-      <w:r>
-        <w:t xml:space="preserve">variables (also called independent or predictor variables). Proper implementation of regression requires careful attention to the data and examination of the model fit, variable selection, and more. The quick and dirty approach below is simply designed to show R syntax in action.</w:t>
-      </w:r>
-    </w:p>
-    <w:bookmarkStart w:id="59" w:name="linear-regression"/>
-    <w:p>
-      <w:pPr>
-        <w:pStyle w:val="Heading2"/>
-      </w:pPr>
-      <w:r>
-        <w:t xml:space="preserve">5.1 Linear Regression</w:t>
+          <w:iCs/>
+        </w:rPr>
+        <w:t xml:space="preserve">lm</w:t>
+      </w:r>
+      <w:r>
+        <w:t xml:space="preserve"> </w:t>
+      </w:r>
+      <w:r>
+        <w:t xml:space="preserve">command. Let’s see if there is a relationship between female labor participation and GDP:</w:t>
+      </w:r>
+    </w:p>
+    <w:p>
+      <w:pPr>
+        <w:pStyle w:val="SourceCode"/>
+      </w:pPr>
+      <w:r>
+        <w:rPr>
+          <w:rStyle w:val="FunctionTok"/>
+        </w:rPr>
+        <w:t xml:space="preserve">lm</w:t>
+      </w:r>
+      <w:r>
+        <w:rPr>
+          <w:rStyle w:val="NormalTok"/>
+        </w:rPr>
+        <w:t xml:space="preserve">(</w:t>
+      </w:r>
+      <w:r>
+        <w:rPr>
+          <w:rStyle w:val="StringTok"/>
+        </w:rPr>
+        <w:t xml:space="preserve">`</w:t>
+      </w:r>
+      <w:r>
+        <w:rPr>
+          <w:rStyle w:val="AttributeTok"/>
+        </w:rPr>
+        <w:t xml:space="preserve">Labor force participation rate, female (% of female population ages 15-64) (modeled ILO estimate)</w:t>
+      </w:r>
+      <w:r>
+        <w:rPr>
+          <w:rStyle w:val="StringTok"/>
+        </w:rPr>
+        <w:t xml:space="preserve">`</w:t>
+      </w:r>
+      <w:r>
+        <w:rPr>
+          <w:rStyle w:val="SpecialCharTok"/>
+        </w:rPr>
+        <w:t xml:space="preserve">~</w:t>
+      </w:r>
+      <w:r>
+        <w:rPr>
+          <w:rStyle w:val="StringTok"/>
+        </w:rPr>
+        <w:t xml:space="preserve">`</w:t>
+      </w:r>
+      <w:r>
+        <w:rPr>
+          <w:rStyle w:val="AttributeTok"/>
+        </w:rPr>
+        <w:t xml:space="preserve">GDP per capita (constant 2010 US$)</w:t>
+      </w:r>
+      <w:r>
+        <w:rPr>
+          <w:rStyle w:val="StringTok"/>
+        </w:rPr>
+        <w:t xml:space="preserve">`</w:t>
+      </w:r>
+      <w:r>
+        <w:rPr>
+          <w:rStyle w:val="NormalTok"/>
+        </w:rPr>
+        <w:t xml:space="preserve">)</w:t>
+      </w:r>
+    </w:p>
+    <w:p>
+      <w:pPr>
+        <w:pStyle w:val="SourceCode"/>
+      </w:pPr>
+      <w:r>
+        <w:br/>
+      </w:r>
+      <w:r>
+        <w:rPr>
+          <w:rStyle w:val="VerbatimChar"/>
+        </w:rPr>
+        <w:t xml:space="preserve">Call:</w:t>
+      </w:r>
+      <w:r>
+        <w:br/>
+      </w:r>
+      <w:r>
+        <w:rPr>
+          <w:rStyle w:val="VerbatimChar"/>
+        </w:rPr>
+        <w:t xml:space="preserve">lm(formula = `Labor force participation rate, female (% of female population ages 15-64) (modeled ILO estimate)` ~ </w:t>
+      </w:r>
+      <w:r>
+        <w:br/>
+      </w:r>
+      <w:r>
+        <w:rPr>
+          <w:rStyle w:val="VerbatimChar"/>
+        </w:rPr>
+        <w:t xml:space="preserve">    `GDP per capita (constant 2010 US$)`)</w:t>
+      </w:r>
+      <w:r>
+        <w:br/>
+      </w:r>
+      <w:r>
+        <w:br/>
+      </w:r>
+      <w:r>
+        <w:rPr>
+          <w:rStyle w:val="VerbatimChar"/>
+        </w:rPr>
+        <w:t xml:space="preserve">Coefficients:</w:t>
+      </w:r>
+      <w:r>
+        <w:br/>
+      </w:r>
+      <w:r>
+        <w:rPr>
+          <w:rStyle w:val="VerbatimChar"/>
+        </w:rPr>
+        <w:t xml:space="preserve">                         (Intercept)  `GDP per capita (constant 2010 US$)`  </w:t>
+      </w:r>
+      <w:r>
+        <w:br/>
+      </w:r>
+      <w:r>
+        <w:rPr>
+          <w:rStyle w:val="VerbatimChar"/>
+        </w:rPr>
+        <w:t xml:space="preserve">                           5.123e+01                             4.685e-04  </w:t>
       </w:r>
     </w:p>
     <w:p>
@@ -5324,166 +5487,15 @@
         <w:pStyle w:val="FirstParagraph"/>
       </w:pPr>
       <w:r>
-        <w:t xml:space="preserve">We start at the beginning, with linear regresion and the</w:t>
-      </w:r>
-      <w:r>
-        <w:t xml:space="preserve"> </w:t>
-      </w:r>
-      <w:r>
-        <w:rPr>
+        <w:t xml:space="preserve">Which predicts about a 0.5 increase in the percentage labor participation of females for every $1000 rise in GDP. However, the presentation of the result is a bit odd. R only presents the coefficients by default. The</w:t>
+      </w:r>
+      <w:r>
+        <w:t xml:space="preserve"> </w:t>
+      </w:r>
+      <w:r>
+        <w:rPr>
+          <w:i/>
           <w:iCs/>
-          <w:i/>
-        </w:rPr>
-        <w:t xml:space="preserve">lm</w:t>
-      </w:r>
-      <w:r>
-        <w:t xml:space="preserve"> </w:t>
-      </w:r>
-      <w:r>
-        <w:t xml:space="preserve">command. Let’s see if there is a relationship between female labor participation and GDP:</w:t>
-      </w:r>
-    </w:p>
-    <w:p>
-      <w:pPr>
-        <w:pStyle w:val="SourceCode"/>
-      </w:pPr>
-      <w:r>
-        <w:rPr>
-          <w:rStyle w:val="FunctionTok"/>
-        </w:rPr>
-        <w:t xml:space="preserve">lm</w:t>
-      </w:r>
-      <w:r>
-        <w:rPr>
-          <w:rStyle w:val="NormalTok"/>
-        </w:rPr>
-        <w:t xml:space="preserve">(</w:t>
-      </w:r>
-      <w:r>
-        <w:rPr>
-          <w:rStyle w:val="StringTok"/>
-        </w:rPr>
-        <w:t xml:space="preserve">`</w:t>
-      </w:r>
-      <w:r>
-        <w:rPr>
-          <w:rStyle w:val="AttributeTok"/>
-        </w:rPr>
-        <w:t xml:space="preserve">Labor force participation rate, female (% of female population ages 15-64) (modeled ILO estimate)</w:t>
-      </w:r>
-      <w:r>
-        <w:rPr>
-          <w:rStyle w:val="StringTok"/>
-        </w:rPr>
-        <w:t xml:space="preserve">`</w:t>
-      </w:r>
-      <w:r>
-        <w:rPr>
-          <w:rStyle w:val="SpecialCharTok"/>
-        </w:rPr>
-        <w:t xml:space="preserve">~</w:t>
-      </w:r>
-      <w:r>
-        <w:rPr>
-          <w:rStyle w:val="StringTok"/>
-        </w:rPr>
-        <w:t xml:space="preserve">`</w:t>
-      </w:r>
-      <w:r>
-        <w:rPr>
-          <w:rStyle w:val="AttributeTok"/>
-        </w:rPr>
-        <w:t xml:space="preserve">GDP per capita (constant 2010 US$)</w:t>
-      </w:r>
-      <w:r>
-        <w:rPr>
-          <w:rStyle w:val="StringTok"/>
-        </w:rPr>
-        <w:t xml:space="preserve">`</w:t>
-      </w:r>
-      <w:r>
-        <w:rPr>
-          <w:rStyle w:val="NormalTok"/>
-        </w:rPr>
-        <w:t xml:space="preserve">)</w:t>
-      </w:r>
-    </w:p>
-    <w:p>
-      <w:pPr>
-        <w:pStyle w:val="SourceCode"/>
-      </w:pPr>
-      <w:r>
-        <w:br/>
-      </w:r>
-      <w:r>
-        <w:rPr>
-          <w:rStyle w:val="VerbatimChar"/>
-        </w:rPr>
-        <w:t xml:space="preserve">Call:</w:t>
-      </w:r>
-      <w:r>
-        <w:br/>
-      </w:r>
-      <w:r>
-        <w:rPr>
-          <w:rStyle w:val="VerbatimChar"/>
-        </w:rPr>
-        <w:t xml:space="preserve">lm(formula = `Labor force participation rate, female (% of female population ages 15-64) (modeled ILO estimate)` ~ </w:t>
-      </w:r>
-      <w:r>
-        <w:br/>
-      </w:r>
-      <w:r>
-        <w:rPr>
-          <w:rStyle w:val="VerbatimChar"/>
-        </w:rPr>
-        <w:t xml:space="preserve">    `GDP per capita (constant 2010 US$)`)</w:t>
-      </w:r>
-      <w:r>
-        <w:br/>
-      </w:r>
-      <w:r>
-        <w:br/>
-      </w:r>
-      <w:r>
-        <w:rPr>
-          <w:rStyle w:val="VerbatimChar"/>
-        </w:rPr>
-        <w:t xml:space="preserve">Coefficients:</w:t>
-      </w:r>
-      <w:r>
-        <w:br/>
-      </w:r>
-      <w:r>
-        <w:rPr>
-          <w:rStyle w:val="VerbatimChar"/>
-        </w:rPr>
-        <w:t xml:space="preserve">                         (Intercept)  `GDP per capita (constant 2010 US$)`  </w:t>
-      </w:r>
-      <w:r>
-        <w:br/>
-      </w:r>
-      <w:r>
-        <w:rPr>
-          <w:rStyle w:val="VerbatimChar"/>
-        </w:rPr>
-        <w:t xml:space="preserve">                           5.123e+01                             4.685e-04  </w:t>
-      </w:r>
-    </w:p>
-    <w:p>
-      <w:pPr>
-        <w:pStyle w:val="FirstParagraph"/>
-      </w:pPr>
-      <w:r>
-        <w:t xml:space="preserve">Which predicts about a 0.5 increase in the percentage labor participation of females for every $1000 rise in GDP. However, the presentation of the result is a bit odd. R only presents the coefficients by default. The</w:t>
-      </w:r>
-      <w:r>
-        <w:t xml:space="preserve"> </w:t>
-      </w:r>
-      <w:r>
-        <w:rPr>
-          <w:iCs/>
-          <w:i/>
         </w:rPr>
         <w:t xml:space="preserve">summary</w:t>
       </w:r>
@@ -6491,8 +6503,8 @@
       </w:r>
       <w:r>
         <w:rPr>
+          <w:i/>
           <w:iCs/>
-          <w:i/>
         </w:rPr>
         <w:t xml:space="preserve">multiple regression</w:t>
       </w:r>
@@ -7031,24 +7043,24 @@
       </w:r>
       <w:r>
         <w:rPr>
+          <w:i/>
           <w:iCs/>
+        </w:rPr>
+        <w:t xml:space="preserve">predict</w:t>
+      </w:r>
+      <w:r>
+        <w:t xml:space="preserve"> </w:t>
+      </w:r>
+      <w:r>
+        <w:t xml:space="preserve">for predicted values and</w:t>
+      </w:r>
+      <w:r>
+        <w:t xml:space="preserve"> </w:t>
+      </w:r>
+      <w:r>
+        <w:rPr>
           <w:i/>
-        </w:rPr>
-        <w:t xml:space="preserve">predict</w:t>
-      </w:r>
-      <w:r>
-        <w:t xml:space="preserve"> </w:t>
-      </w:r>
-      <w:r>
-        <w:t xml:space="preserve">for predicted values and</w:t>
-      </w:r>
-      <w:r>
-        <w:t xml:space="preserve"> </w:t>
-      </w:r>
-      <w:r>
-        <w:rPr>
           <w:iCs/>
-          <w:i/>
         </w:rPr>
         <w:t xml:space="preserve">anova</w:t>
       </w:r>
@@ -7242,8 +7254,8 @@
       </w:pPr>
       <w:r>
         <w:rPr>
+          <w:i/>
           <w:iCs/>
-          <w:i/>
         </w:rPr>
         <w:t xml:space="preserve">Regression diagnostics</w:t>
       </w:r>
@@ -7308,80 +7320,80 @@
       </w:r>
       <w:r>
         <w:rPr>
+          <w:i/>
           <w:iCs/>
+        </w:rPr>
+        <w:t xml:space="preserve">rstandard</w:t>
+      </w:r>
+      <w:r>
+        <w:t xml:space="preserve"> </w:t>
+      </w:r>
+      <w:r>
+        <w:t xml:space="preserve">(or more simply the residuals accessed with</w:t>
+      </w:r>
+      <w:r>
+        <w:t xml:space="preserve"> </w:t>
+      </w:r>
+      <w:r>
+        <w:rPr>
           <w:i/>
-        </w:rPr>
-        <w:t xml:space="preserve">rstandard</w:t>
-      </w:r>
-      <w:r>
-        <w:t xml:space="preserve"> </w:t>
-      </w:r>
-      <w:r>
-        <w:t xml:space="preserve">(or more simply the residuals accessed with</w:t>
-      </w:r>
-      <w:r>
-        <w:t xml:space="preserve"> </w:t>
-      </w:r>
-      <w:r>
-        <w:rPr>
           <w:iCs/>
+        </w:rPr>
+        <w:t xml:space="preserve">regoutput$residuals</w:t>
+      </w:r>
+      <w:r>
+        <w:t xml:space="preserve">), and then use the</w:t>
+      </w:r>
+      <w:r>
+        <w:t xml:space="preserve"> </w:t>
+      </w:r>
+      <w:r>
+        <w:rPr>
           <w:i/>
-        </w:rPr>
-        <w:t xml:space="preserve">regoutput$residuals</w:t>
-      </w:r>
-      <w:r>
-        <w:t xml:space="preserve">), and then use the</w:t>
-      </w:r>
-      <w:r>
-        <w:t xml:space="preserve"> </w:t>
-      </w:r>
-      <w:r>
-        <w:rPr>
           <w:iCs/>
+        </w:rPr>
+        <w:t xml:space="preserve">shapiro.test</w:t>
+      </w:r>
+      <w:r>
+        <w:t xml:space="preserve"> </w:t>
+      </w:r>
+      <w:r>
+        <w:t xml:space="preserve">function to perform the test, or the (less powerful) Kolmogorov-Smirnov Test with</w:t>
+      </w:r>
+      <w:r>
+        <w:t xml:space="preserve"> </w:t>
+      </w:r>
+      <w:r>
+        <w:rPr>
           <w:i/>
-        </w:rPr>
-        <w:t xml:space="preserve">shapiro.test</w:t>
-      </w:r>
-      <w:r>
-        <w:t xml:space="preserve"> </w:t>
-      </w:r>
-      <w:r>
-        <w:t xml:space="preserve">function to perform the test, or the (less powerful) Kolmogorov-Smirnov Test with</w:t>
-      </w:r>
-      <w:r>
-        <w:t xml:space="preserve"> </w:t>
-      </w:r>
-      <w:r>
-        <w:rPr>
           <w:iCs/>
+        </w:rPr>
+        <w:t xml:space="preserve">ks.test</w:t>
+      </w:r>
+      <w:r>
+        <w:t xml:space="preserve">, which also allows us to test against different distributions (here we just specific</w:t>
+      </w:r>
+      <w:r>
+        <w:t xml:space="preserve"> </w:t>
+      </w:r>
+      <w:r>
+        <w:rPr>
           <w:i/>
-        </w:rPr>
-        <w:t xml:space="preserve">ks.test</w:t>
-      </w:r>
-      <w:r>
-        <w:t xml:space="preserve">, which also allows us to test against different distributions (here we just specific</w:t>
-      </w:r>
-      <w:r>
-        <w:t xml:space="preserve"> </w:t>
-      </w:r>
-      <w:r>
-        <w:rPr>
           <w:iCs/>
+        </w:rPr>
+        <w:t xml:space="preserve">‘</w:t>
+      </w:r>
+      <w:r>
+        <w:rPr>
           <w:i/>
-        </w:rPr>
-        <w:t xml:space="preserve">‘</w:t>
-      </w:r>
-      <w:r>
-        <w:rPr>
           <w:iCs/>
+        </w:rPr>
+        <w:t xml:space="preserve">pnorm</w:t>
+      </w:r>
+      <w:r>
+        <w:rPr>
           <w:i/>
-        </w:rPr>
-        <w:t xml:space="preserve">pnorm</w:t>
-      </w:r>
-      <w:r>
-        <w:rPr>
           <w:iCs/>
-          <w:i/>
         </w:rPr>
         <w:t xml:space="preserve">’</w:t>
       </w:r>
@@ -7415,8 +7427,8 @@
       </w:r>
       <w:r>
         <w:rPr>
+          <w:i/>
           <w:iCs/>
-          <w:i/>
         </w:rPr>
         <w:t xml:space="preserve">rejection</w:t>
       </w:r>
@@ -7702,7 +7714,7 @@
         <w:pStyle w:val="FirstParagraph"/>
       </w:pPr>
       <w:r>
-        <w:t xml:space="preserve">Note that standardizing the residuals makes a big difference for the Kolmogorov-Smirnow test!</w:t>
+        <w:t xml:space="preserve">Note that standardizing the residuals makes a big difference for the Kolmogorov-Smirnov test!</w:t>
       </w:r>
     </w:p>
     <w:p>
@@ -7958,8 +7970,8 @@
       </w:r>
       <w:r>
         <w:rPr>
+          <w:i/>
           <w:iCs/>
-          <w:i/>
         </w:rPr>
         <w:t xml:space="preserve">glm</w:t>
       </w:r>
@@ -7976,8 +7988,8 @@
         <w:r>
           <w:rPr>
             <w:rStyle w:val="Hyperlink"/>
+            <w:i/>
             <w:iCs/>
-            <w:i/>
           </w:rPr>
           <w:t xml:space="preserve">glm2</w:t>
         </w:r>
@@ -8001,21 +8013,21 @@
       </w:r>
       <w:r>
         <w:rPr>
+          <w:i/>
           <w:iCs/>
+        </w:rPr>
+        <w:t xml:space="preserve">logistic regression</w:t>
+      </w:r>
+      <w:r>
+        <w:t xml:space="preserve">. The</w:t>
+      </w:r>
+      <w:r>
+        <w:t xml:space="preserve"> </w:t>
+      </w:r>
+      <w:r>
+        <w:rPr>
           <w:i/>
-        </w:rPr>
-        <w:t xml:space="preserve">logistic regression</w:t>
-      </w:r>
-      <w:r>
-        <w:t xml:space="preserve">. The</w:t>
-      </w:r>
-      <w:r>
-        <w:t xml:space="preserve"> </w:t>
-      </w:r>
-      <w:r>
-        <w:rPr>
           <w:iCs/>
-          <w:i/>
         </w:rPr>
         <w:t xml:space="preserve">glm</w:t>
       </w:r>
@@ -9036,8 +9048,8 @@
       </w:r>
       <w:r>
         <w:rPr>
+          <w:i/>
           <w:iCs/>
-          <w:i/>
         </w:rPr>
         <w:t xml:space="preserve">IMS</w:t>
       </w:r>
@@ -9188,8 +9200,8 @@
         <w:r>
           <w:rPr>
             <w:rStyle w:val="Hyperlink"/>
+            <w:i/>
             <w:iCs/>
-            <w:i/>
           </w:rPr>
           <w:t xml:space="preserve">infer</w:t>
         </w:r>
@@ -9213,165 +9225,165 @@
       </w:r>
       <w:r>
         <w:rPr>
+          <w:i/>
           <w:iCs/>
+        </w:rPr>
+        <w:t xml:space="preserve">specify</w:t>
+      </w:r>
+      <w:r>
+        <w:t xml:space="preserve">,</w:t>
+      </w:r>
+      <w:r>
+        <w:t xml:space="preserve"> </w:t>
+      </w:r>
+      <w:r>
+        <w:rPr>
           <w:i/>
+          <w:iCs/>
+        </w:rPr>
+        <w:t xml:space="preserve">generate</w:t>
+      </w:r>
+      <w:r>
+        <w:t xml:space="preserve">, and</w:t>
+      </w:r>
+      <w:r>
+        <w:t xml:space="preserve"> </w:t>
+      </w:r>
+      <w:r>
+        <w:rPr>
+          <w:i/>
+          <w:iCs/>
+        </w:rPr>
+        <w:t xml:space="preserve">calculate</w:t>
+      </w:r>
+      <w:r>
+        <w:t xml:space="preserve">:</w:t>
+      </w:r>
+      <w:r>
+        <w:t xml:space="preserve"> </w:t>
+      </w:r>
+      <w:r>
+        <w:t xml:space="preserve">- we</w:t>
+      </w:r>
+      <w:r>
+        <w:t xml:space="preserve"> </w:t>
+      </w:r>
+      <w:r>
+        <w:rPr>
+          <w:i/>
+          <w:iCs/>
         </w:rPr>
         <w:t xml:space="preserve">specify</w:t>
       </w:r>
       <w:r>
-        <w:t xml:space="preserve">,</w:t>
-      </w:r>
-      <w:r>
-        <w:t xml:space="preserve"> </w:t>
-      </w:r>
-      <w:r>
-        <w:rPr>
+        <w:t xml:space="preserve"> </w:t>
+      </w:r>
+      <w:r>
+        <w:t xml:space="preserve">the variable we want to sample</w:t>
+      </w:r>
+      <w:r>
+        <w:t xml:space="preserve"> </w:t>
+      </w:r>
+      <w:r>
+        <w:t xml:space="preserve">- then</w:t>
+      </w:r>
+      <w:r>
+        <w:t xml:space="preserve"> </w:t>
+      </w:r>
+      <w:r>
+        <w:rPr>
+          <w:i/>
           <w:iCs/>
+        </w:rPr>
+        <w:t xml:space="preserve">generate</w:t>
+      </w:r>
+      <w:r>
+        <w:t xml:space="preserve"> </w:t>
+      </w:r>
+      <w:r>
+        <w:t xml:space="preserve">the number of sample replicates we want to generate</w:t>
+      </w:r>
+      <w:r>
+        <w:t xml:space="preserve"> </w:t>
+      </w:r>
+      <w:r>
+        <w:t xml:space="preserve">- then</w:t>
+      </w:r>
+      <w:r>
+        <w:t xml:space="preserve"> </w:t>
+      </w:r>
+      <w:r>
+        <w:rPr>
           <w:i/>
-        </w:rPr>
-        <w:t xml:space="preserve">generate</w:t>
-      </w:r>
-      <w:r>
-        <w:t xml:space="preserve">, and</w:t>
-      </w:r>
-      <w:r>
-        <w:t xml:space="preserve"> </w:t>
-      </w:r>
-      <w:r>
-        <w:rPr>
           <w:iCs/>
+        </w:rPr>
+        <w:t xml:space="preserve">calculate</w:t>
+      </w:r>
+      <w:r>
+        <w:t xml:space="preserve"> </w:t>
+      </w:r>
+      <w:r>
+        <w:t xml:space="preserve">the statistic of interest on the replicates</w:t>
+      </w:r>
+    </w:p>
+    <w:p>
+      <w:pPr>
+        <w:pStyle w:val="BodyText"/>
+      </w:pPr>
+      <w:r>
+        <w:t xml:space="preserve">Before any sampling we can simply generate the point estimate of our proportion, in this case one of our indicator variables for the gender data, whether a woman can work in dangerous jobs in the same way as a man.</w:t>
+      </w:r>
+    </w:p>
+    <w:p>
+      <w:pPr>
+        <w:pStyle w:val="BodyText"/>
+      </w:pPr>
+      <w:r>
+        <w:t xml:space="preserve">Note that |&gt; is the</w:t>
+      </w:r>
+      <w:r>
+        <w:t xml:space="preserve"> </w:t>
+      </w:r>
+      <w:r>
+        <w:t xml:space="preserve">“</w:t>
+      </w:r>
+      <w:r>
+        <w:t xml:space="preserve">pipe</w:t>
+      </w:r>
+      <w:r>
+        <w:t xml:space="preserve">”</w:t>
+      </w:r>
+      <w:r>
+        <w:t xml:space="preserve"> </w:t>
+      </w:r>
+      <w:r>
+        <w:t xml:space="preserve">in base R (relatively newly introduced, so you won’t see it as often yet), versus the %&gt;%</w:t>
+      </w:r>
+      <w:r>
+        <w:t xml:space="preserve"> </w:t>
+      </w:r>
+      <w:r>
+        <w:t xml:space="preserve">“</w:t>
+      </w:r>
+      <w:r>
+        <w:t xml:space="preserve">pipe</w:t>
+      </w:r>
+      <w:r>
+        <w:t xml:space="preserve">”</w:t>
+      </w:r>
+      <w:r>
+        <w:t xml:space="preserve"> </w:t>
+      </w:r>
+      <w:r>
+        <w:t xml:space="preserve">in tidyverse via</w:t>
+      </w:r>
+      <w:r>
+        <w:t xml:space="preserve"> </w:t>
+      </w:r>
+      <w:r>
+        <w:rPr>
           <w:i/>
-        </w:rPr>
-        <w:t xml:space="preserve">calculate</w:t>
-      </w:r>
-      <w:r>
-        <w:t xml:space="preserve">:</w:t>
-      </w:r>
-      <w:r>
-        <w:t xml:space="preserve"> </w:t>
-      </w:r>
-      <w:r>
-        <w:t xml:space="preserve">- we</w:t>
-      </w:r>
-      <w:r>
-        <w:t xml:space="preserve"> </w:t>
-      </w:r>
-      <w:r>
-        <w:rPr>
           <w:iCs/>
-          <w:i/>
-        </w:rPr>
-        <w:t xml:space="preserve">specify</w:t>
-      </w:r>
-      <w:r>
-        <w:t xml:space="preserve"> </w:t>
-      </w:r>
-      <w:r>
-        <w:t xml:space="preserve">the variable we want to sample</w:t>
-      </w:r>
-      <w:r>
-        <w:t xml:space="preserve"> </w:t>
-      </w:r>
-      <w:r>
-        <w:t xml:space="preserve">- then</w:t>
-      </w:r>
-      <w:r>
-        <w:t xml:space="preserve"> </w:t>
-      </w:r>
-      <w:r>
-        <w:rPr>
-          <w:iCs/>
-          <w:i/>
-        </w:rPr>
-        <w:t xml:space="preserve">generate</w:t>
-      </w:r>
-      <w:r>
-        <w:t xml:space="preserve"> </w:t>
-      </w:r>
-      <w:r>
-        <w:t xml:space="preserve">the number of sample replicates we want to generate</w:t>
-      </w:r>
-      <w:r>
-        <w:t xml:space="preserve"> </w:t>
-      </w:r>
-      <w:r>
-        <w:t xml:space="preserve">- then</w:t>
-      </w:r>
-      <w:r>
-        <w:t xml:space="preserve"> </w:t>
-      </w:r>
-      <w:r>
-        <w:rPr>
-          <w:iCs/>
-          <w:i/>
-        </w:rPr>
-        <w:t xml:space="preserve">calculate</w:t>
-      </w:r>
-      <w:r>
-        <w:t xml:space="preserve"> </w:t>
-      </w:r>
-      <w:r>
-        <w:t xml:space="preserve">the statistic of interest on the replicates</w:t>
-      </w:r>
-    </w:p>
-    <w:p>
-      <w:pPr>
-        <w:pStyle w:val="BodyText"/>
-      </w:pPr>
-      <w:r>
-        <w:t xml:space="preserve">Before any sampling we can simply generate the point estimate of our proportion, in this case one of our indicator variables for the gender data, whether a woman can work in dangerous jobs in the same way as a man.</w:t>
-      </w:r>
-    </w:p>
-    <w:p>
-      <w:pPr>
-        <w:pStyle w:val="BodyText"/>
-      </w:pPr>
-      <w:r>
-        <w:t xml:space="preserve">Note that |&gt; is the</w:t>
-      </w:r>
-      <w:r>
-        <w:t xml:space="preserve"> </w:t>
-      </w:r>
-      <w:r>
-        <w:t xml:space="preserve">“</w:t>
-      </w:r>
-      <w:r>
-        <w:t xml:space="preserve">pipe</w:t>
-      </w:r>
-      <w:r>
-        <w:t xml:space="preserve">”</w:t>
-      </w:r>
-      <w:r>
-        <w:t xml:space="preserve"> </w:t>
-      </w:r>
-      <w:r>
-        <w:t xml:space="preserve">in base R (relatively newly introduced, so you won’t see it as often yet), versus the %&gt;%</w:t>
-      </w:r>
-      <w:r>
-        <w:t xml:space="preserve"> </w:t>
-      </w:r>
-      <w:r>
-        <w:t xml:space="preserve">“</w:t>
-      </w:r>
-      <w:r>
-        <w:t xml:space="preserve">pipe</w:t>
-      </w:r>
-      <w:r>
-        <w:t xml:space="preserve">”</w:t>
-      </w:r>
-      <w:r>
-        <w:t xml:space="preserve"> </w:t>
-      </w:r>
-      <w:r>
-        <w:t xml:space="preserve">in tidyverse via</w:t>
-      </w:r>
-      <w:r>
-        <w:t xml:space="preserve"> </w:t>
-      </w:r>
-      <w:r>
-        <w:rPr>
-          <w:iCs/>
-          <w:i/>
         </w:rPr>
         <w:t xml:space="preserve">magrittr</w:t>
       </w:r>
@@ -10165,7 +10177,7 @@
         <w:rPr>
           <w:rStyle w:val="VerbatimChar"/>
         </w:rPr>
-        <w:t xml:space="preserve">1    0.159    0.750</w:t>
+        <w:t xml:space="preserve">1    0.161    0.748</w:t>
       </w:r>
     </w:p>
     <w:p>
@@ -10180,34 +10192,153 @@
       </w:r>
       <w:r>
         <w:rPr>
+          <w:i/>
           <w:iCs/>
+        </w:rPr>
+        <w:t xml:space="preserve">IMS</w:t>
+      </w:r>
+      <w:r>
+        <w:t xml:space="preserve">,</w:t>
+      </w:r>
+      <w:r>
+        <w:t xml:space="preserve"> </w:t>
+      </w:r>
+      <w:r>
+        <w:t xml:space="preserve">“</w:t>
+      </w:r>
+      <w:r>
+        <w:t xml:space="preserve">bootstrapping is best suited for modeling studies where the data have been generated through random sampling from a population.</w:t>
+      </w:r>
+      <w:r>
+        <w:t xml:space="preserve">”</w:t>
+      </w:r>
+    </w:p>
+    <w:bookmarkStart w:id="95" w:name="t-test-via-simulation"/>
+    <w:p>
+      <w:pPr>
+        <w:pStyle w:val="Heading2"/>
+      </w:pPr>
+      <w:r>
+        <w:t xml:space="preserve">6.1 t-test via simulation</w:t>
+      </w:r>
+    </w:p>
+    <w:p>
+      <w:pPr>
+        <w:pStyle w:val="FirstParagraph"/>
+      </w:pPr>
+      <w:r>
+        <w:rPr>
           <w:i/>
+          <w:iCs/>
         </w:rPr>
         <w:t xml:space="preserve">IMS</w:t>
       </w:r>
       <w:r>
-        <w:t xml:space="preserve">,</w:t>
-      </w:r>
-      <w:r>
-        <w:t xml:space="preserve"> </w:t>
-      </w:r>
-      <w:r>
-        <w:t xml:space="preserve">“</w:t>
-      </w:r>
-      <w:r>
-        <w:t xml:space="preserve">bootstrapping is best suited for modeling studies where the data have been generated through random sampling from a population.</w:t>
-      </w:r>
-      <w:r>
-        <w:t xml:space="preserve">”</w:t>
-      </w:r>
-    </w:p>
-    <w:bookmarkStart w:id="95" w:name="t-test-via-simulation"/>
-    <w:p>
-      <w:pPr>
-        <w:pStyle w:val="Heading2"/>
-      </w:pPr>
-      <w:r>
-        <w:t xml:space="preserve">6.1 t-test via simulation</w:t>
+        <w:t xml:space="preserve"> </w:t>
+      </w:r>
+      <w:r>
+        <w:t xml:space="preserve">has some examples of using</w:t>
+      </w:r>
+      <w:r>
+        <w:t xml:space="preserve"> </w:t>
+      </w:r>
+      <w:r>
+        <w:rPr>
+          <w:i/>
+          <w:iCs/>
+        </w:rPr>
+        <w:t xml:space="preserve">infer</w:t>
+      </w:r>
+      <w:r>
+        <w:t xml:space="preserve"> </w:t>
+      </w:r>
+      <w:r>
+        <w:t xml:space="preserve">to simulate t-test type results, however this is not as well-suited to the case of a paired t-test, for which the TOSTER package has a built in function that quickly implements a bootstrapped version of the t-test. This is just one example of how we can switch among the many ways of accomplishing a task in R.</w:t>
+      </w:r>
+    </w:p>
+    <w:p>
+      <w:pPr>
+        <w:pStyle w:val="BodyText"/>
+      </w:pPr>
+      <w:r>
+        <w:t xml:space="preserve">First, instead of preserving the pairs, we get at the same idea by computing the difference in labor participation for males and females for each country.</w:t>
+      </w:r>
+    </w:p>
+    <w:p>
+      <w:pPr>
+        <w:pStyle w:val="SourceCode"/>
+      </w:pPr>
+      <w:r>
+        <w:rPr>
+          <w:rStyle w:val="NormalTok"/>
+        </w:rPr>
+        <w:t xml:space="preserve">labor_diff </w:t>
+      </w:r>
+      <w:r>
+        <w:rPr>
+          <w:rStyle w:val="OtherTok"/>
+        </w:rPr>
+        <w:t xml:space="preserve">&lt;-</w:t>
+      </w:r>
+      <w:r>
+        <w:rPr>
+          <w:rStyle w:val="NormalTok"/>
+        </w:rPr>
+        <w:t xml:space="preserve"> </w:t>
+      </w:r>
+      <w:r>
+        <w:rPr>
+          <w:rStyle w:val="StringTok"/>
+        </w:rPr>
+        <w:t xml:space="preserve">`</w:t>
+      </w:r>
+      <w:r>
+        <w:rPr>
+          <w:rStyle w:val="AttributeTok"/>
+        </w:rPr>
+        <w:t xml:space="preserve">Labor force participation rate, male (% of male population ages 15-64) (modeled ILO estimate)</w:t>
+      </w:r>
+      <w:r>
+        <w:rPr>
+          <w:rStyle w:val="StringTok"/>
+        </w:rPr>
+        <w:t xml:space="preserve">`</w:t>
+      </w:r>
+      <w:r>
+        <w:rPr>
+          <w:rStyle w:val="NormalTok"/>
+        </w:rPr>
+        <w:t xml:space="preserve"> </w:t>
+      </w:r>
+      <w:r>
+        <w:rPr>
+          <w:rStyle w:val="SpecialCharTok"/>
+        </w:rPr>
+        <w:t xml:space="preserve">-</w:t>
+      </w:r>
+      <w:r>
+        <w:rPr>
+          <w:rStyle w:val="NormalTok"/>
+        </w:rPr>
+        <w:t xml:space="preserve"> </w:t>
+      </w:r>
+      <w:r>
+        <w:rPr>
+          <w:rStyle w:val="StringTok"/>
+        </w:rPr>
+        <w:t xml:space="preserve">`</w:t>
+      </w:r>
+      <w:r>
+        <w:rPr>
+          <w:rStyle w:val="AttributeTok"/>
+        </w:rPr>
+        <w:t xml:space="preserve">Labor force participation rate, female (% of female population ages 15-64) (modeled ILO estimate)</w:t>
+      </w:r>
+      <w:r>
+        <w:rPr>
+          <w:rStyle w:val="StringTok"/>
+        </w:rPr>
+        <w:t xml:space="preserve">`</w:t>
       </w:r>
     </w:p>
     <w:p>
@@ -10215,41 +10346,23 @@
         <w:pStyle w:val="FirstParagraph"/>
       </w:pPr>
       <w:r>
-        <w:rPr>
+        <w:t xml:space="preserve">Then apply the bootstrap t-test from the</w:t>
+      </w:r>
+      <w:r>
+        <w:t xml:space="preserve"> </w:t>
+      </w:r>
+      <w:r>
+        <w:rPr>
+          <w:i/>
           <w:iCs/>
-          <w:i/>
-        </w:rPr>
-        <w:t xml:space="preserve">IMS</w:t>
-      </w:r>
-      <w:r>
-        <w:t xml:space="preserve"> </w:t>
-      </w:r>
-      <w:r>
-        <w:t xml:space="preserve">has some examples of using</w:t>
-      </w:r>
-      <w:r>
-        <w:t xml:space="preserve"> </w:t>
-      </w:r>
-      <w:r>
-        <w:rPr>
-          <w:iCs/>
-          <w:i/>
-        </w:rPr>
-        <w:t xml:space="preserve">infer</w:t>
-      </w:r>
-      <w:r>
-        <w:t xml:space="preserve"> </w:t>
-      </w:r>
-      <w:r>
-        <w:t xml:space="preserve">to simulate t-test type results, however this is not as well-suited to the case of a paired t-test, for which the TOSTER package has a built in function that quickly implements a bootstrapped version of the t-test. This is just one example of how we can switch among the many ways of accomplishing a task in R.</w:t>
-      </w:r>
-    </w:p>
-    <w:p>
-      <w:pPr>
-        <w:pStyle w:val="BodyText"/>
-      </w:pPr>
-      <w:r>
-        <w:t xml:space="preserve">First, instead of preserving the pairs, we get at the same idea by computing the difference in labor participation for males and females for each country.</w:t>
+        </w:rPr>
+        <w:t xml:space="preserve">TOSTER</w:t>
+      </w:r>
+      <w:r>
+        <w:t xml:space="preserve"> </w:t>
+      </w:r>
+      <w:r>
+        <w:t xml:space="preserve">package, specifying 1000 replications.</w:t>
       </w:r>
     </w:p>
     <w:p>
@@ -10258,99 +10371,33 @@
       </w:pPr>
       <w:r>
         <w:rPr>
-          <w:rStyle w:val="NormalTok"/>
-        </w:rPr>
-        <w:t xml:space="preserve">labor_diff </w:t>
-      </w:r>
-      <w:r>
-        <w:rPr>
-          <w:rStyle w:val="OtherTok"/>
-        </w:rPr>
-        <w:t xml:space="preserve">&lt;-</w:t>
-      </w:r>
-      <w:r>
-        <w:rPr>
-          <w:rStyle w:val="NormalTok"/>
-        </w:rPr>
-        <w:t xml:space="preserve"> </w:t>
-      </w:r>
-      <w:r>
-        <w:rPr>
-          <w:rStyle w:val="StringTok"/>
-        </w:rPr>
-        <w:t xml:space="preserve">`</w:t>
+          <w:rStyle w:val="FunctionTok"/>
+        </w:rPr>
+        <w:t xml:space="preserve">boot_t_test</w:t>
+      </w:r>
+      <w:r>
+        <w:rPr>
+          <w:rStyle w:val="NormalTok"/>
+        </w:rPr>
+        <w:t xml:space="preserve">(labor_diff, </w:t>
       </w:r>
       <w:r>
         <w:rPr>
           <w:rStyle w:val="AttributeTok"/>
         </w:rPr>
-        <w:t xml:space="preserve">Labor force participation rate, male (% of male population ages 15-64) (modeled ILO estimate)</w:t>
-      </w:r>
-      <w:r>
-        <w:rPr>
-          <w:rStyle w:val="StringTok"/>
-        </w:rPr>
-        <w:t xml:space="preserve">`</w:t>
-      </w:r>
-      <w:r>
-        <w:rPr>
-          <w:rStyle w:val="NormalTok"/>
-        </w:rPr>
-        <w:t xml:space="preserve"> </w:t>
-      </w:r>
-      <w:r>
-        <w:rPr>
-          <w:rStyle w:val="SpecialCharTok"/>
-        </w:rPr>
-        <w:t xml:space="preserve">-</w:t>
-      </w:r>
-      <w:r>
-        <w:rPr>
-          <w:rStyle w:val="NormalTok"/>
-        </w:rPr>
-        <w:t xml:space="preserve"> </w:t>
-      </w:r>
-      <w:r>
-        <w:rPr>
-          <w:rStyle w:val="StringTok"/>
-        </w:rPr>
-        <w:t xml:space="preserve">`</w:t>
-      </w:r>
-      <w:r>
-        <w:rPr>
-          <w:rStyle w:val="AttributeTok"/>
-        </w:rPr>
-        <w:t xml:space="preserve">Labor force participation rate, female (% of female population ages 15-64) (modeled ILO estimate)</w:t>
-      </w:r>
-      <w:r>
-        <w:rPr>
-          <w:rStyle w:val="StringTok"/>
-        </w:rPr>
-        <w:t xml:space="preserve">`</w:t>
-      </w:r>
-    </w:p>
-    <w:p>
-      <w:pPr>
-        <w:pStyle w:val="FirstParagraph"/>
-      </w:pPr>
-      <w:r>
-        <w:t xml:space="preserve">Then apply the bootstrap t-test from the</w:t>
-      </w:r>
-      <w:r>
-        <w:t xml:space="preserve"> </w:t>
-      </w:r>
-      <w:r>
-        <w:rPr>
-          <w:iCs/>
-          <w:i/>
-        </w:rPr>
-        <w:t xml:space="preserve">TOSTER</w:t>
-      </w:r>
-      <w:r>
-        <w:t xml:space="preserve"> </w:t>
-      </w:r>
-      <w:r>
-        <w:t xml:space="preserve">package, specifying 1000 replications.</w:t>
+        <w:t xml:space="preserve">R=</w:t>
+      </w:r>
+      <w:r>
+        <w:rPr>
+          <w:rStyle w:val="DecValTok"/>
+        </w:rPr>
+        <w:t xml:space="preserve">1000</w:t>
+      </w:r>
+      <w:r>
+        <w:rPr>
+          <w:rStyle w:val="NormalTok"/>
+        </w:rPr>
+        <w:t xml:space="preserve">)</w:t>
       </w:r>
     </w:p>
     <w:p>
@@ -10358,41 +10405,6 @@
         <w:pStyle w:val="SourceCode"/>
       </w:pPr>
       <w:r>
-        <w:rPr>
-          <w:rStyle w:val="FunctionTok"/>
-        </w:rPr>
-        <w:t xml:space="preserve">boot_t_test</w:t>
-      </w:r>
-      <w:r>
-        <w:rPr>
-          <w:rStyle w:val="NormalTok"/>
-        </w:rPr>
-        <w:t xml:space="preserve">(labor_diff, </w:t>
-      </w:r>
-      <w:r>
-        <w:rPr>
-          <w:rStyle w:val="AttributeTok"/>
-        </w:rPr>
-        <w:t xml:space="preserve">R=</w:t>
-      </w:r>
-      <w:r>
-        <w:rPr>
-          <w:rStyle w:val="DecValTok"/>
-        </w:rPr>
-        <w:t xml:space="preserve">1000</w:t>
-      </w:r>
-      <w:r>
-        <w:rPr>
-          <w:rStyle w:val="NormalTok"/>
-        </w:rPr>
-        <w:t xml:space="preserve">)</w:t>
-      </w:r>
-    </w:p>
-    <w:p>
-      <w:pPr>
-        <w:pStyle w:val="SourceCode"/>
-      </w:pPr>
-      <w:r>
         <w:br/>
       </w:r>
       <w:r>
@@ -10447,7 +10459,7 @@
         <w:rPr>
           <w:rStyle w:val="VerbatimChar"/>
         </w:rPr>
-        <w:t xml:space="preserve">  8.635862 30.486757</w:t>
+        <w:t xml:space="preserve">  9.390672 31.373016</w:t>
       </w:r>
       <w:r>
         <w:br/>
@@ -10499,32 +10511,520 @@
       </w:r>
       <w:r>
         <w:rPr>
+          <w:i/>
           <w:iCs/>
+        </w:rPr>
+        <w:t xml:space="preserve">hypothesize</w:t>
+      </w:r>
+      <w:r>
+        <w:t xml:space="preserve"> </w:t>
+      </w:r>
+      <w:r>
+        <w:t xml:space="preserve">option of the</w:t>
+      </w:r>
+      <w:r>
+        <w:t xml:space="preserve"> </w:t>
+      </w:r>
+      <w:r>
+        <w:rPr>
           <w:i/>
+          <w:iCs/>
+        </w:rPr>
+        <w:t xml:space="preserve">infer</w:t>
+      </w:r>
+      <w:r>
+        <w:t xml:space="preserve"> </w:t>
+      </w:r>
+      <w:r>
+        <w:t xml:space="preserve">package</w:t>
+      </w:r>
+    </w:p>
+    <w:p>
+      <w:pPr>
+        <w:pStyle w:val="SourceCode"/>
+      </w:pPr>
+      <w:r>
+        <w:rPr>
+          <w:rStyle w:val="NormalTok"/>
+        </w:rPr>
+        <w:t xml:space="preserve">var_slope </w:t>
+      </w:r>
+      <w:r>
+        <w:rPr>
+          <w:rStyle w:val="OtherTok"/>
+        </w:rPr>
+        <w:t xml:space="preserve">&lt;-</w:t>
+      </w:r>
+      <w:r>
+        <w:rPr>
+          <w:rStyle w:val="NormalTok"/>
+        </w:rPr>
+        <w:t xml:space="preserve"> gender_data_final </w:t>
+      </w:r>
+      <w:r>
+        <w:rPr>
+          <w:rStyle w:val="SpecialCharTok"/>
+        </w:rPr>
+        <w:t xml:space="preserve">|&gt;</w:t>
+      </w:r>
+      <w:r>
+        <w:br/>
+      </w:r>
+      <w:r>
+        <w:rPr>
+          <w:rStyle w:val="NormalTok"/>
+        </w:rPr>
+        <w:t xml:space="preserve">  </w:t>
+      </w:r>
+      <w:r>
+        <w:rPr>
+          <w:rStyle w:val="FunctionTok"/>
+        </w:rPr>
+        <w:t xml:space="preserve">specify</w:t>
+      </w:r>
+      <w:r>
+        <w:rPr>
+          <w:rStyle w:val="NormalTok"/>
+        </w:rPr>
+        <w:t xml:space="preserve">(</w:t>
+      </w:r>
+      <w:r>
+        <w:rPr>
+          <w:rStyle w:val="StringTok"/>
+        </w:rPr>
+        <w:t xml:space="preserve">`</w:t>
+      </w:r>
+      <w:r>
+        <w:rPr>
+          <w:rStyle w:val="AttributeTok"/>
+        </w:rPr>
+        <w:t xml:space="preserve">Labor force participation rate, female (% of female population ages 15-64) (modeled ILO estimate)</w:t>
+      </w:r>
+      <w:r>
+        <w:rPr>
+          <w:rStyle w:val="StringTok"/>
+        </w:rPr>
+        <w:t xml:space="preserve">`</w:t>
+      </w:r>
+      <w:r>
+        <w:rPr>
+          <w:rStyle w:val="SpecialCharTok"/>
+        </w:rPr>
+        <w:t xml:space="preserve">~</w:t>
+      </w:r>
+      <w:r>
+        <w:rPr>
+          <w:rStyle w:val="StringTok"/>
+        </w:rPr>
+        <w:t xml:space="preserve">`</w:t>
+      </w:r>
+      <w:r>
+        <w:rPr>
+          <w:rStyle w:val="AttributeTok"/>
+        </w:rPr>
+        <w:t xml:space="preserve">Fertility rate, total (births per woman)</w:t>
+      </w:r>
+      <w:r>
+        <w:rPr>
+          <w:rStyle w:val="StringTok"/>
+        </w:rPr>
+        <w:t xml:space="preserve">`</w:t>
+      </w:r>
+      <w:r>
+        <w:rPr>
+          <w:rStyle w:val="NormalTok"/>
+        </w:rPr>
+        <w:t xml:space="preserve">) </w:t>
+      </w:r>
+      <w:r>
+        <w:rPr>
+          <w:rStyle w:val="SpecialCharTok"/>
+        </w:rPr>
+        <w:t xml:space="preserve">|&gt;</w:t>
+      </w:r>
+      <w:r>
+        <w:br/>
+      </w:r>
+      <w:r>
+        <w:rPr>
+          <w:rStyle w:val="NormalTok"/>
+        </w:rPr>
+        <w:t xml:space="preserve">  </w:t>
+      </w:r>
+      <w:r>
+        <w:rPr>
+          <w:rStyle w:val="FunctionTok"/>
         </w:rPr>
         <w:t xml:space="preserve">hypothesize</w:t>
       </w:r>
       <w:r>
-        <w:t xml:space="preserve"> </w:t>
-      </w:r>
-      <w:r>
-        <w:t xml:space="preserve">option of the</w:t>
-      </w:r>
-      <w:r>
-        <w:t xml:space="preserve"> </w:t>
-      </w:r>
-      <w:r>
-        <w:rPr>
-          <w:iCs/>
-          <w:i/>
-        </w:rPr>
-        <w:t xml:space="preserve">infer</w:t>
-      </w:r>
-      <w:r>
-        <w:t xml:space="preserve"> </w:t>
-      </w:r>
-      <w:r>
-        <w:t xml:space="preserve">package</w:t>
+        <w:rPr>
+          <w:rStyle w:val="NormalTok"/>
+        </w:rPr>
+        <w:t xml:space="preserve">(</w:t>
+      </w:r>
+      <w:r>
+        <w:rPr>
+          <w:rStyle w:val="AttributeTok"/>
+        </w:rPr>
+        <w:t xml:space="preserve">null =</w:t>
+      </w:r>
+      <w:r>
+        <w:rPr>
+          <w:rStyle w:val="NormalTok"/>
+        </w:rPr>
+        <w:t xml:space="preserve"> </w:t>
+      </w:r>
+      <w:r>
+        <w:rPr>
+          <w:rStyle w:val="StringTok"/>
+        </w:rPr>
+        <w:t xml:space="preserve">"independence"</w:t>
+      </w:r>
+      <w:r>
+        <w:rPr>
+          <w:rStyle w:val="NormalTok"/>
+        </w:rPr>
+        <w:t xml:space="preserve">) </w:t>
+      </w:r>
+      <w:r>
+        <w:rPr>
+          <w:rStyle w:val="SpecialCharTok"/>
+        </w:rPr>
+        <w:t xml:space="preserve">|&gt;</w:t>
+      </w:r>
+      <w:r>
+        <w:br/>
+      </w:r>
+      <w:r>
+        <w:rPr>
+          <w:rStyle w:val="NormalTok"/>
+        </w:rPr>
+        <w:t xml:space="preserve">  </w:t>
+      </w:r>
+      <w:r>
+        <w:rPr>
+          <w:rStyle w:val="FunctionTok"/>
+        </w:rPr>
+        <w:t xml:space="preserve">generate</w:t>
+      </w:r>
+      <w:r>
+        <w:rPr>
+          <w:rStyle w:val="NormalTok"/>
+        </w:rPr>
+        <w:t xml:space="preserve">(</w:t>
+      </w:r>
+      <w:r>
+        <w:rPr>
+          <w:rStyle w:val="AttributeTok"/>
+        </w:rPr>
+        <w:t xml:space="preserve">reps =</w:t>
+      </w:r>
+      <w:r>
+        <w:rPr>
+          <w:rStyle w:val="NormalTok"/>
+        </w:rPr>
+        <w:t xml:space="preserve"> </w:t>
+      </w:r>
+      <w:r>
+        <w:rPr>
+          <w:rStyle w:val="DecValTok"/>
+        </w:rPr>
+        <w:t xml:space="preserve">500</w:t>
+      </w:r>
+      <w:r>
+        <w:rPr>
+          <w:rStyle w:val="NormalTok"/>
+        </w:rPr>
+        <w:t xml:space="preserve">, </w:t>
+      </w:r>
+      <w:r>
+        <w:rPr>
+          <w:rStyle w:val="AttributeTok"/>
+        </w:rPr>
+        <w:t xml:space="preserve">type =</w:t>
+      </w:r>
+      <w:r>
+        <w:rPr>
+          <w:rStyle w:val="NormalTok"/>
+        </w:rPr>
+        <w:t xml:space="preserve"> </w:t>
+      </w:r>
+      <w:r>
+        <w:rPr>
+          <w:rStyle w:val="StringTok"/>
+        </w:rPr>
+        <w:t xml:space="preserve">"permute"</w:t>
+      </w:r>
+      <w:r>
+        <w:rPr>
+          <w:rStyle w:val="NormalTok"/>
+        </w:rPr>
+        <w:t xml:space="preserve">) </w:t>
+      </w:r>
+      <w:r>
+        <w:rPr>
+          <w:rStyle w:val="SpecialCharTok"/>
+        </w:rPr>
+        <w:t xml:space="preserve">|&gt;</w:t>
+      </w:r>
+      <w:r>
+        <w:br/>
+      </w:r>
+      <w:r>
+        <w:rPr>
+          <w:rStyle w:val="NormalTok"/>
+        </w:rPr>
+        <w:t xml:space="preserve">  </w:t>
+      </w:r>
+      <w:r>
+        <w:rPr>
+          <w:rStyle w:val="FunctionTok"/>
+        </w:rPr>
+        <w:t xml:space="preserve">calculate</w:t>
+      </w:r>
+      <w:r>
+        <w:rPr>
+          <w:rStyle w:val="NormalTok"/>
+        </w:rPr>
+        <w:t xml:space="preserve">(</w:t>
+      </w:r>
+      <w:r>
+        <w:rPr>
+          <w:rStyle w:val="AttributeTok"/>
+        </w:rPr>
+        <w:t xml:space="preserve">stat =</w:t>
+      </w:r>
+      <w:r>
+        <w:rPr>
+          <w:rStyle w:val="NormalTok"/>
+        </w:rPr>
+        <w:t xml:space="preserve"> </w:t>
+      </w:r>
+      <w:r>
+        <w:rPr>
+          <w:rStyle w:val="StringTok"/>
+        </w:rPr>
+        <w:t xml:space="preserve">"slope"</w:t>
+      </w:r>
+      <w:r>
+        <w:rPr>
+          <w:rStyle w:val="NormalTok"/>
+        </w:rPr>
+        <w:t xml:space="preserve">)</w:t>
+      </w:r>
+      <w:r>
+        <w:br/>
+      </w:r>
+      <w:r>
+        <w:br/>
+      </w:r>
+      <w:r>
+        <w:rPr>
+          <w:rStyle w:val="NormalTok"/>
+        </w:rPr>
+        <w:t xml:space="preserve">var_slope </w:t>
+      </w:r>
+      <w:r>
+        <w:rPr>
+          <w:rStyle w:val="SpecialCharTok"/>
+        </w:rPr>
+        <w:t xml:space="preserve">|&gt;</w:t>
+      </w:r>
+      <w:r>
+        <w:rPr>
+          <w:rStyle w:val="NormalTok"/>
+        </w:rPr>
+        <w:t xml:space="preserve"> </w:t>
+      </w:r>
+      <w:r>
+        <w:br/>
+      </w:r>
+      <w:r>
+        <w:rPr>
+          <w:rStyle w:val="NormalTok"/>
+        </w:rPr>
+        <w:t xml:space="preserve">  </w:t>
+      </w:r>
+      <w:r>
+        <w:rPr>
+          <w:rStyle w:val="CommentTok"/>
+        </w:rPr>
+        <w:t xml:space="preserve"># Ungroup the dataset</w:t>
+      </w:r>
+      <w:r>
+        <w:br/>
+      </w:r>
+      <w:r>
+        <w:rPr>
+          <w:rStyle w:val="NormalTok"/>
+        </w:rPr>
+        <w:t xml:space="preserve">  </w:t>
+      </w:r>
+      <w:r>
+        <w:rPr>
+          <w:rStyle w:val="FunctionTok"/>
+        </w:rPr>
+        <w:t xml:space="preserve">ungroup</w:t>
+      </w:r>
+      <w:r>
+        <w:rPr>
+          <w:rStyle w:val="NormalTok"/>
+        </w:rPr>
+        <w:t xml:space="preserve">() </w:t>
+      </w:r>
+      <w:r>
+        <w:rPr>
+          <w:rStyle w:val="SpecialCharTok"/>
+        </w:rPr>
+        <w:t xml:space="preserve">|&gt;</w:t>
+      </w:r>
+      <w:r>
+        <w:rPr>
+          <w:rStyle w:val="NormalTok"/>
+        </w:rPr>
+        <w:t xml:space="preserve"> </w:t>
+      </w:r>
+      <w:r>
+        <w:br/>
+      </w:r>
+      <w:r>
+        <w:rPr>
+          <w:rStyle w:val="NormalTok"/>
+        </w:rPr>
+        <w:t xml:space="preserve">  </w:t>
+      </w:r>
+      <w:r>
+        <w:rPr>
+          <w:rStyle w:val="CommentTok"/>
+        </w:rPr>
+        <w:t xml:space="preserve"># Calculate summary statistics</w:t>
+      </w:r>
+      <w:r>
+        <w:br/>
+      </w:r>
+      <w:r>
+        <w:rPr>
+          <w:rStyle w:val="NormalTok"/>
+        </w:rPr>
+        <w:t xml:space="preserve">  </w:t>
+      </w:r>
+      <w:r>
+        <w:rPr>
+          <w:rStyle w:val="FunctionTok"/>
+        </w:rPr>
+        <w:t xml:space="preserve">summarize</w:t>
+      </w:r>
+      <w:r>
+        <w:rPr>
+          <w:rStyle w:val="NormalTok"/>
+        </w:rPr>
+        <w:t xml:space="preserve">(</w:t>
+      </w:r>
+      <w:r>
+        <w:br/>
+      </w:r>
+      <w:r>
+        <w:rPr>
+          <w:rStyle w:val="NormalTok"/>
+        </w:rPr>
+        <w:t xml:space="preserve">    </w:t>
+      </w:r>
+      <w:r>
+        <w:rPr>
+          <w:rStyle w:val="CommentTok"/>
+        </w:rPr>
+        <w:t xml:space="preserve"># Mean of stat</w:t>
+      </w:r>
+      <w:r>
+        <w:br/>
+      </w:r>
+      <w:r>
+        <w:rPr>
+          <w:rStyle w:val="NormalTok"/>
+        </w:rPr>
+        <w:t xml:space="preserve">    </w:t>
+      </w:r>
+      <w:r>
+        <w:rPr>
+          <w:rStyle w:val="AttributeTok"/>
+        </w:rPr>
+        <w:t xml:space="preserve">mean_stat =</w:t>
+      </w:r>
+      <w:r>
+        <w:rPr>
+          <w:rStyle w:val="NormalTok"/>
+        </w:rPr>
+        <w:t xml:space="preserve"> </w:t>
+      </w:r>
+      <w:r>
+        <w:rPr>
+          <w:rStyle w:val="FunctionTok"/>
+        </w:rPr>
+        <w:t xml:space="preserve">mean</w:t>
+      </w:r>
+      <w:r>
+        <w:rPr>
+          <w:rStyle w:val="NormalTok"/>
+        </w:rPr>
+        <w:t xml:space="preserve">(stat), </w:t>
+      </w:r>
+      <w:r>
+        <w:br/>
+      </w:r>
+      <w:r>
+        <w:rPr>
+          <w:rStyle w:val="NormalTok"/>
+        </w:rPr>
+        <w:t xml:space="preserve">    </w:t>
+      </w:r>
+      <w:r>
+        <w:rPr>
+          <w:rStyle w:val="CommentTok"/>
+        </w:rPr>
+        <w:t xml:space="preserve"># Std error of stat</w:t>
+      </w:r>
+      <w:r>
+        <w:br/>
+      </w:r>
+      <w:r>
+        <w:rPr>
+          <w:rStyle w:val="NormalTok"/>
+        </w:rPr>
+        <w:t xml:space="preserve">    </w:t>
+      </w:r>
+      <w:r>
+        <w:rPr>
+          <w:rStyle w:val="AttributeTok"/>
+        </w:rPr>
+        <w:t xml:space="preserve">std_err_stat =</w:t>
+      </w:r>
+      <w:r>
+        <w:rPr>
+          <w:rStyle w:val="NormalTok"/>
+        </w:rPr>
+        <w:t xml:space="preserve"> </w:t>
+      </w:r>
+      <w:r>
+        <w:rPr>
+          <w:rStyle w:val="FunctionTok"/>
+        </w:rPr>
+        <w:t xml:space="preserve">sd</w:t>
+      </w:r>
+      <w:r>
+        <w:rPr>
+          <w:rStyle w:val="NormalTok"/>
+        </w:rPr>
+        <w:t xml:space="preserve">(stat)</w:t>
+      </w:r>
+      <w:r>
+        <w:br/>
+      </w:r>
+      <w:r>
+        <w:rPr>
+          <w:rStyle w:val="NormalTok"/>
+        </w:rPr>
+        <w:t xml:space="preserve">  )  </w:t>
       </w:r>
     </w:p>
     <w:p>
@@ -10533,494 +11033,6 @@
       </w:pPr>
       <w:r>
         <w:rPr>
-          <w:rStyle w:val="NormalTok"/>
-        </w:rPr>
-        <w:t xml:space="preserve">var_slope </w:t>
-      </w:r>
-      <w:r>
-        <w:rPr>
-          <w:rStyle w:val="OtherTok"/>
-        </w:rPr>
-        <w:t xml:space="preserve">&lt;-</w:t>
-      </w:r>
-      <w:r>
-        <w:rPr>
-          <w:rStyle w:val="NormalTok"/>
-        </w:rPr>
-        <w:t xml:space="preserve"> gender_data_final </w:t>
-      </w:r>
-      <w:r>
-        <w:rPr>
-          <w:rStyle w:val="SpecialCharTok"/>
-        </w:rPr>
-        <w:t xml:space="preserve">|&gt;</w:t>
-      </w:r>
-      <w:r>
-        <w:br/>
-      </w:r>
-      <w:r>
-        <w:rPr>
-          <w:rStyle w:val="NormalTok"/>
-        </w:rPr>
-        <w:t xml:space="preserve">  </w:t>
-      </w:r>
-      <w:r>
-        <w:rPr>
-          <w:rStyle w:val="FunctionTok"/>
-        </w:rPr>
-        <w:t xml:space="preserve">specify</w:t>
-      </w:r>
-      <w:r>
-        <w:rPr>
-          <w:rStyle w:val="NormalTok"/>
-        </w:rPr>
-        <w:t xml:space="preserve">(</w:t>
-      </w:r>
-      <w:r>
-        <w:rPr>
-          <w:rStyle w:val="StringTok"/>
-        </w:rPr>
-        <w:t xml:space="preserve">`</w:t>
-      </w:r>
-      <w:r>
-        <w:rPr>
-          <w:rStyle w:val="AttributeTok"/>
-        </w:rPr>
-        <w:t xml:space="preserve">Labor force participation rate, female (% of female population ages 15-64) (modeled ILO estimate)</w:t>
-      </w:r>
-      <w:r>
-        <w:rPr>
-          <w:rStyle w:val="StringTok"/>
-        </w:rPr>
-        <w:t xml:space="preserve">`</w:t>
-      </w:r>
-      <w:r>
-        <w:rPr>
-          <w:rStyle w:val="SpecialCharTok"/>
-        </w:rPr>
-        <w:t xml:space="preserve">~</w:t>
-      </w:r>
-      <w:r>
-        <w:rPr>
-          <w:rStyle w:val="StringTok"/>
-        </w:rPr>
-        <w:t xml:space="preserve">`</w:t>
-      </w:r>
-      <w:r>
-        <w:rPr>
-          <w:rStyle w:val="AttributeTok"/>
-        </w:rPr>
-        <w:t xml:space="preserve">Fertility rate, total (births per woman)</w:t>
-      </w:r>
-      <w:r>
-        <w:rPr>
-          <w:rStyle w:val="StringTok"/>
-        </w:rPr>
-        <w:t xml:space="preserve">`</w:t>
-      </w:r>
-      <w:r>
-        <w:rPr>
-          <w:rStyle w:val="NormalTok"/>
-        </w:rPr>
-        <w:t xml:space="preserve">) </w:t>
-      </w:r>
-      <w:r>
-        <w:rPr>
-          <w:rStyle w:val="SpecialCharTok"/>
-        </w:rPr>
-        <w:t xml:space="preserve">|&gt;</w:t>
-      </w:r>
-      <w:r>
-        <w:br/>
-      </w:r>
-      <w:r>
-        <w:rPr>
-          <w:rStyle w:val="NormalTok"/>
-        </w:rPr>
-        <w:t xml:space="preserve">  </w:t>
-      </w:r>
-      <w:r>
-        <w:rPr>
-          <w:rStyle w:val="FunctionTok"/>
-        </w:rPr>
-        <w:t xml:space="preserve">hypothesize</w:t>
-      </w:r>
-      <w:r>
-        <w:rPr>
-          <w:rStyle w:val="NormalTok"/>
-        </w:rPr>
-        <w:t xml:space="preserve">(</w:t>
-      </w:r>
-      <w:r>
-        <w:rPr>
-          <w:rStyle w:val="AttributeTok"/>
-        </w:rPr>
-        <w:t xml:space="preserve">null =</w:t>
-      </w:r>
-      <w:r>
-        <w:rPr>
-          <w:rStyle w:val="NormalTok"/>
-        </w:rPr>
-        <w:t xml:space="preserve"> </w:t>
-      </w:r>
-      <w:r>
-        <w:rPr>
-          <w:rStyle w:val="StringTok"/>
-        </w:rPr>
-        <w:t xml:space="preserve">"independence"</w:t>
-      </w:r>
-      <w:r>
-        <w:rPr>
-          <w:rStyle w:val="NormalTok"/>
-        </w:rPr>
-        <w:t xml:space="preserve">) </w:t>
-      </w:r>
-      <w:r>
-        <w:rPr>
-          <w:rStyle w:val="SpecialCharTok"/>
-        </w:rPr>
-        <w:t xml:space="preserve">|&gt;</w:t>
-      </w:r>
-      <w:r>
-        <w:br/>
-      </w:r>
-      <w:r>
-        <w:rPr>
-          <w:rStyle w:val="NormalTok"/>
-        </w:rPr>
-        <w:t xml:space="preserve">  </w:t>
-      </w:r>
-      <w:r>
-        <w:rPr>
-          <w:rStyle w:val="FunctionTok"/>
-        </w:rPr>
-        <w:t xml:space="preserve">generate</w:t>
-      </w:r>
-      <w:r>
-        <w:rPr>
-          <w:rStyle w:val="NormalTok"/>
-        </w:rPr>
-        <w:t xml:space="preserve">(</w:t>
-      </w:r>
-      <w:r>
-        <w:rPr>
-          <w:rStyle w:val="AttributeTok"/>
-        </w:rPr>
-        <w:t xml:space="preserve">reps =</w:t>
-      </w:r>
-      <w:r>
-        <w:rPr>
-          <w:rStyle w:val="NormalTok"/>
-        </w:rPr>
-        <w:t xml:space="preserve"> </w:t>
-      </w:r>
-      <w:r>
-        <w:rPr>
-          <w:rStyle w:val="DecValTok"/>
-        </w:rPr>
-        <w:t xml:space="preserve">500</w:t>
-      </w:r>
-      <w:r>
-        <w:rPr>
-          <w:rStyle w:val="NormalTok"/>
-        </w:rPr>
-        <w:t xml:space="preserve">, </w:t>
-      </w:r>
-      <w:r>
-        <w:rPr>
-          <w:rStyle w:val="AttributeTok"/>
-        </w:rPr>
-        <w:t xml:space="preserve">type =</w:t>
-      </w:r>
-      <w:r>
-        <w:rPr>
-          <w:rStyle w:val="NormalTok"/>
-        </w:rPr>
-        <w:t xml:space="preserve"> </w:t>
-      </w:r>
-      <w:r>
-        <w:rPr>
-          <w:rStyle w:val="StringTok"/>
-        </w:rPr>
-        <w:t xml:space="preserve">"permute"</w:t>
-      </w:r>
-      <w:r>
-        <w:rPr>
-          <w:rStyle w:val="NormalTok"/>
-        </w:rPr>
-        <w:t xml:space="preserve">) </w:t>
-      </w:r>
-      <w:r>
-        <w:rPr>
-          <w:rStyle w:val="SpecialCharTok"/>
-        </w:rPr>
-        <w:t xml:space="preserve">|&gt;</w:t>
-      </w:r>
-      <w:r>
-        <w:br/>
-      </w:r>
-      <w:r>
-        <w:rPr>
-          <w:rStyle w:val="NormalTok"/>
-        </w:rPr>
-        <w:t xml:space="preserve">  </w:t>
-      </w:r>
-      <w:r>
-        <w:rPr>
-          <w:rStyle w:val="FunctionTok"/>
-        </w:rPr>
-        <w:t xml:space="preserve">calculate</w:t>
-      </w:r>
-      <w:r>
-        <w:rPr>
-          <w:rStyle w:val="NormalTok"/>
-        </w:rPr>
-        <w:t xml:space="preserve">(</w:t>
-      </w:r>
-      <w:r>
-        <w:rPr>
-          <w:rStyle w:val="AttributeTok"/>
-        </w:rPr>
-        <w:t xml:space="preserve">stat =</w:t>
-      </w:r>
-      <w:r>
-        <w:rPr>
-          <w:rStyle w:val="NormalTok"/>
-        </w:rPr>
-        <w:t xml:space="preserve"> </w:t>
-      </w:r>
-      <w:r>
-        <w:rPr>
-          <w:rStyle w:val="StringTok"/>
-        </w:rPr>
-        <w:t xml:space="preserve">"slope"</w:t>
-      </w:r>
-      <w:r>
-        <w:rPr>
-          <w:rStyle w:val="NormalTok"/>
-        </w:rPr>
-        <w:t xml:space="preserve">)</w:t>
-      </w:r>
-      <w:r>
-        <w:br/>
-      </w:r>
-      <w:r>
-        <w:br/>
-      </w:r>
-      <w:r>
-        <w:rPr>
-          <w:rStyle w:val="NormalTok"/>
-        </w:rPr>
-        <w:t xml:space="preserve">var_slope </w:t>
-      </w:r>
-      <w:r>
-        <w:rPr>
-          <w:rStyle w:val="SpecialCharTok"/>
-        </w:rPr>
-        <w:t xml:space="preserve">|&gt;</w:t>
-      </w:r>
-      <w:r>
-        <w:rPr>
-          <w:rStyle w:val="NormalTok"/>
-        </w:rPr>
-        <w:t xml:space="preserve"> </w:t>
-      </w:r>
-      <w:r>
-        <w:br/>
-      </w:r>
-      <w:r>
-        <w:rPr>
-          <w:rStyle w:val="NormalTok"/>
-        </w:rPr>
-        <w:t xml:space="preserve">  </w:t>
-      </w:r>
-      <w:r>
-        <w:rPr>
-          <w:rStyle w:val="CommentTok"/>
-        </w:rPr>
-        <w:t xml:space="preserve"># Ungroup the dataset</w:t>
-      </w:r>
-      <w:r>
-        <w:br/>
-      </w:r>
-      <w:r>
-        <w:rPr>
-          <w:rStyle w:val="NormalTok"/>
-        </w:rPr>
-        <w:t xml:space="preserve">  </w:t>
-      </w:r>
-      <w:r>
-        <w:rPr>
-          <w:rStyle w:val="FunctionTok"/>
-        </w:rPr>
-        <w:t xml:space="preserve">ungroup</w:t>
-      </w:r>
-      <w:r>
-        <w:rPr>
-          <w:rStyle w:val="NormalTok"/>
-        </w:rPr>
-        <w:t xml:space="preserve">() </w:t>
-      </w:r>
-      <w:r>
-        <w:rPr>
-          <w:rStyle w:val="SpecialCharTok"/>
-        </w:rPr>
-        <w:t xml:space="preserve">|&gt;</w:t>
-      </w:r>
-      <w:r>
-        <w:rPr>
-          <w:rStyle w:val="NormalTok"/>
-        </w:rPr>
-        <w:t xml:space="preserve"> </w:t>
-      </w:r>
-      <w:r>
-        <w:br/>
-      </w:r>
-      <w:r>
-        <w:rPr>
-          <w:rStyle w:val="NormalTok"/>
-        </w:rPr>
-        <w:t xml:space="preserve">  </w:t>
-      </w:r>
-      <w:r>
-        <w:rPr>
-          <w:rStyle w:val="CommentTok"/>
-        </w:rPr>
-        <w:t xml:space="preserve"># Calculate summary statistics</w:t>
-      </w:r>
-      <w:r>
-        <w:br/>
-      </w:r>
-      <w:r>
-        <w:rPr>
-          <w:rStyle w:val="NormalTok"/>
-        </w:rPr>
-        <w:t xml:space="preserve">  </w:t>
-      </w:r>
-      <w:r>
-        <w:rPr>
-          <w:rStyle w:val="FunctionTok"/>
-        </w:rPr>
-        <w:t xml:space="preserve">summarize</w:t>
-      </w:r>
-      <w:r>
-        <w:rPr>
-          <w:rStyle w:val="NormalTok"/>
-        </w:rPr>
-        <w:t xml:space="preserve">(</w:t>
-      </w:r>
-      <w:r>
-        <w:br/>
-      </w:r>
-      <w:r>
-        <w:rPr>
-          <w:rStyle w:val="NormalTok"/>
-        </w:rPr>
-        <w:t xml:space="preserve">    </w:t>
-      </w:r>
-      <w:r>
-        <w:rPr>
-          <w:rStyle w:val="CommentTok"/>
-        </w:rPr>
-        <w:t xml:space="preserve"># Mean of stat</w:t>
-      </w:r>
-      <w:r>
-        <w:br/>
-      </w:r>
-      <w:r>
-        <w:rPr>
-          <w:rStyle w:val="NormalTok"/>
-        </w:rPr>
-        <w:t xml:space="preserve">    </w:t>
-      </w:r>
-      <w:r>
-        <w:rPr>
-          <w:rStyle w:val="AttributeTok"/>
-        </w:rPr>
-        <w:t xml:space="preserve">mean_stat =</w:t>
-      </w:r>
-      <w:r>
-        <w:rPr>
-          <w:rStyle w:val="NormalTok"/>
-        </w:rPr>
-        <w:t xml:space="preserve"> </w:t>
-      </w:r>
-      <w:r>
-        <w:rPr>
-          <w:rStyle w:val="FunctionTok"/>
-        </w:rPr>
-        <w:t xml:space="preserve">mean</w:t>
-      </w:r>
-      <w:r>
-        <w:rPr>
-          <w:rStyle w:val="NormalTok"/>
-        </w:rPr>
-        <w:t xml:space="preserve">(stat), </w:t>
-      </w:r>
-      <w:r>
-        <w:br/>
-      </w:r>
-      <w:r>
-        <w:rPr>
-          <w:rStyle w:val="NormalTok"/>
-        </w:rPr>
-        <w:t xml:space="preserve">    </w:t>
-      </w:r>
-      <w:r>
-        <w:rPr>
-          <w:rStyle w:val="CommentTok"/>
-        </w:rPr>
-        <w:t xml:space="preserve"># Std error of stat</w:t>
-      </w:r>
-      <w:r>
-        <w:br/>
-      </w:r>
-      <w:r>
-        <w:rPr>
-          <w:rStyle w:val="NormalTok"/>
-        </w:rPr>
-        <w:t xml:space="preserve">    </w:t>
-      </w:r>
-      <w:r>
-        <w:rPr>
-          <w:rStyle w:val="AttributeTok"/>
-        </w:rPr>
-        <w:t xml:space="preserve">std_err_stat =</w:t>
-      </w:r>
-      <w:r>
-        <w:rPr>
-          <w:rStyle w:val="NormalTok"/>
-        </w:rPr>
-        <w:t xml:space="preserve"> </w:t>
-      </w:r>
-      <w:r>
-        <w:rPr>
-          <w:rStyle w:val="FunctionTok"/>
-        </w:rPr>
-        <w:t xml:space="preserve">sd</w:t>
-      </w:r>
-      <w:r>
-        <w:rPr>
-          <w:rStyle w:val="NormalTok"/>
-        </w:rPr>
-        <w:t xml:space="preserve">(stat)</w:t>
-      </w:r>
-      <w:r>
-        <w:br/>
-      </w:r>
-      <w:r>
-        <w:rPr>
-          <w:rStyle w:val="NormalTok"/>
-        </w:rPr>
-        <w:t xml:space="preserve">  )  </w:t>
-      </w:r>
-    </w:p>
-    <w:p>
-      <w:pPr>
-        <w:pStyle w:val="SourceCode"/>
-      </w:pPr>
-      <w:r>
-        <w:rPr>
           <w:rStyle w:val="VerbatimChar"/>
         </w:rPr>
         <w:t xml:space="preserve"># A tibble: 1 × 2</w:t>
@@ -11050,7 +11062,7 @@
         <w:rPr>
           <w:rStyle w:val="VerbatimChar"/>
         </w:rPr>
-        <w:t xml:space="preserve">1    0.0105         6.10</w:t>
+        <w:t xml:space="preserve">1    0.0239         5.99</w:t>
       </w:r>
     </w:p>
     <w:bookmarkEnd w:id="96"/>
@@ -11363,18 +11375,18 @@
       </w:pPr>
       <w:r>
         <w:rPr>
+          <w:i/>
           <w:iCs/>
+        </w:rPr>
+        <w:t xml:space="preserve">Enjoy R!</w:t>
+      </w:r>
+      <w:r>
+        <w:t xml:space="preserve"> </w:t>
+      </w:r>
+      <w:r>
+        <w:rPr>
           <w:i/>
-        </w:rPr>
-        <w:t xml:space="preserve">Enjoy R!</w:t>
-      </w:r>
-      <w:r>
-        <w:t xml:space="preserve"> </w:t>
-      </w:r>
-      <w:r>
-        <w:rPr>
           <w:iCs/>
-          <w:i/>
         </w:rPr>
         <w:t xml:space="preserve">(and Python!)</w:t>
       </w:r>
@@ -11412,14 +11424,14 @@
 <file path=word/numbering.xml><?xml version="1.0" encoding="utf-8"?>
 <w:numbering xmlns:w="http://schemas.openxmlformats.org/wordprocessingml/2006/main">
   <w:abstractNum w:abstractNumId="990">
-    <w:nsid w:val="A990"/>
+    <w:nsid w:val="0000A990"/>
     <w:multiLevelType w:val="multilevel"/>
     <w:lvl w:ilvl="0">
       <w:numFmt w:val="bullet"/>
       <w:lvlText w:val=" "/>
       <w:lvlJc w:val="left"/>
       <w:pPr>
-        <w:ind w:left="720" w:hanging="480"/>
+        <w:ind w:left="720" w:hanging="360"/>
       </w:pPr>
     </w:lvl>
     <w:lvl w:ilvl="1">
@@ -11427,7 +11439,7 @@
       <w:lvlText w:val=" "/>
       <w:lvlJc w:val="left"/>
       <w:pPr>
-        <w:ind w:left="1440" w:hanging="480"/>
+        <w:ind w:left="1440" w:hanging="360"/>
       </w:pPr>
     </w:lvl>
     <w:lvl w:ilvl="2">
@@ -11435,7 +11447,7 @@
       <w:lvlText w:val=" "/>
       <w:lvlJc w:val="left"/>
       <w:pPr>
-        <w:ind w:left="2160" w:hanging="480"/>
+        <w:ind w:left="2160" w:hanging="360"/>
       </w:pPr>
     </w:lvl>
     <w:lvl w:ilvl="3">
@@ -11443,7 +11455,7 @@
       <w:lvlText w:val=" "/>
       <w:lvlJc w:val="left"/>
       <w:pPr>
-        <w:ind w:left="2880" w:hanging="480"/>
+        <w:ind w:left="2880" w:hanging="360"/>
       </w:pPr>
     </w:lvl>
     <w:lvl w:ilvl="4">
@@ -11451,7 +11463,7 @@
       <w:lvlText w:val=" "/>
       <w:lvlJc w:val="left"/>
       <w:pPr>
-        <w:ind w:left="3600" w:hanging="480"/>
+        <w:ind w:left="3600" w:hanging="360"/>
       </w:pPr>
     </w:lvl>
     <w:lvl w:ilvl="5">
@@ -11459,7 +11471,7 @@
       <w:lvlText w:val=" "/>
       <w:lvlJc w:val="left"/>
       <w:pPr>
-        <w:ind w:left="4320" w:hanging="480"/>
+        <w:ind w:left="4320" w:hanging="360"/>
       </w:pPr>
     </w:lvl>
     <w:lvl w:ilvl="6">
@@ -11467,7 +11479,7 @@
       <w:lvlText w:val=" "/>
       <w:lvlJc w:val="left"/>
       <w:pPr>
-        <w:ind w:left="5040" w:hanging="480"/>
+        <w:ind w:left="5040" w:hanging="360"/>
       </w:pPr>
     </w:lvl>
     <w:lvl w:ilvl="7">
@@ -11475,7 +11487,7 @@
       <w:lvlText w:val=" "/>
       <w:lvlJc w:val="left"/>
       <w:pPr>
-        <w:ind w:left="5760" w:hanging="480"/>
+        <w:ind w:left="5760" w:hanging="360"/>
       </w:pPr>
     </w:lvl>
     <w:lvl w:ilvl="8">
@@ -11483,84 +11495,111 @@
       <w:lvlText w:val=" "/>
       <w:lvlJc w:val="left"/>
       <w:pPr>
-        <w:ind w:left="6480" w:hanging="480"/>
+        <w:ind w:left="6480" w:hanging="360"/>
       </w:pPr>
     </w:lvl>
   </w:abstractNum>
   <w:abstractNum w:abstractNumId="991">
-    <w:nsid w:val="A991"/>
+    <w:nsid w:val="0000A991"/>
     <w:multiLevelType w:val="multilevel"/>
     <w:lvl w:ilvl="0">
       <w:numFmt w:val="bullet"/>
-      <w:lvlText w:val="•"/>
+      <w:lvlText w:val=""/>
       <w:lvlJc w:val="left"/>
       <w:pPr>
-        <w:ind w:left="720" w:hanging="480"/>
-      </w:pPr>
+        <w:ind w:left="720" w:hanging="360"/>
+      </w:pPr>
+      <w:rPr>
+        <w:rFonts w:ascii="Symbol" w:hAnsi="Symbol" w:cs="Symbol" w:hint="default"/>
+      </w:rPr>
     </w:lvl>
     <w:lvl w:ilvl="1">
       <w:numFmt w:val="bullet"/>
-      <w:lvlText w:val="–"/>
+      <w:lvlText w:val="o"/>
       <w:lvlJc w:val="left"/>
       <w:pPr>
-        <w:ind w:left="1440" w:hanging="480"/>
-      </w:pPr>
+        <w:ind w:left="1440" w:hanging="360"/>
+      </w:pPr>
+      <w:rPr>
+        <w:rFonts w:ascii="Courier New" w:hAnsi="Courier New" w:cs="Courier New" w:hint="default"/>
+      </w:rPr>
     </w:lvl>
     <w:lvl w:ilvl="2">
       <w:numFmt w:val="bullet"/>
-      <w:lvlText w:val="•"/>
+      <w:lvlText w:val=""/>
       <w:lvlJc w:val="left"/>
       <w:pPr>
-        <w:ind w:left="2160" w:hanging="480"/>
-      </w:pPr>
+        <w:ind w:left="2160" w:hanging="360"/>
+      </w:pPr>
+      <w:rPr>
+        <w:rFonts w:ascii="Wingdings" w:hAnsi="Wingdings" w:cs="Wingdings" w:hint="default"/>
+      </w:rPr>
     </w:lvl>
     <w:lvl w:ilvl="3">
       <w:numFmt w:val="bullet"/>
-      <w:lvlText w:val="–"/>
+      <w:lvlText w:val=""/>
       <w:lvlJc w:val="left"/>
       <w:pPr>
-        <w:ind w:left="2880" w:hanging="480"/>
-      </w:pPr>
+        <w:ind w:left="2880" w:hanging="360"/>
+      </w:pPr>
+      <w:rPr>
+        <w:rFonts w:ascii="Symbol" w:hAnsi="Symbol" w:cs="Symbol" w:hint="default"/>
+      </w:rPr>
     </w:lvl>
     <w:lvl w:ilvl="4">
       <w:numFmt w:val="bullet"/>
-      <w:lvlText w:val="•"/>
+      <w:lvlText w:val="o"/>
       <w:lvlJc w:val="left"/>
       <w:pPr>
-        <w:ind w:left="3600" w:hanging="480"/>
-      </w:pPr>
+        <w:ind w:left="3600" w:hanging="360"/>
+      </w:pPr>
+      <w:rPr>
+        <w:rFonts w:ascii="Courier New" w:hAnsi="Courier New" w:cs="Courier New" w:hint="default"/>
+      </w:rPr>
     </w:lvl>
     <w:lvl w:ilvl="5">
       <w:numFmt w:val="bullet"/>
-      <w:lvlText w:val="–"/>
+      <w:lvlText w:val=""/>
       <w:lvlJc w:val="left"/>
       <w:pPr>
-        <w:ind w:left="4320" w:hanging="480"/>
-      </w:pPr>
+        <w:ind w:left="4320" w:hanging="360"/>
+      </w:pPr>
+      <w:rPr>
+        <w:rFonts w:ascii="Wingdings" w:hAnsi="Wingdings" w:cs="Wingdings" w:hint="default"/>
+      </w:rPr>
     </w:lvl>
     <w:lvl w:ilvl="6">
       <w:numFmt w:val="bullet"/>
-      <w:lvlText w:val="•"/>
+      <w:lvlText w:val=""/>
       <w:lvlJc w:val="left"/>
       <w:pPr>
-        <w:ind w:left="5040" w:hanging="480"/>
-      </w:pPr>
+        <w:ind w:left="5040" w:hanging="360"/>
+      </w:pPr>
+      <w:rPr>
+        <w:rFonts w:ascii="Symbol" w:hAnsi="Symbol" w:cs="Symbol" w:hint="default"/>
+      </w:rPr>
     </w:lvl>
     <w:lvl w:ilvl="7">
       <w:numFmt w:val="bullet"/>
-      <w:lvlText w:val="–"/>
+      <w:lvlText w:val="o"/>
       <w:lvlJc w:val="left"/>
       <w:pPr>
-        <w:ind w:left="5760" w:hanging="480"/>
-      </w:pPr>
+        <w:ind w:left="5760" w:hanging="360"/>
+      </w:pPr>
+      <w:rPr>
+        <w:rFonts w:ascii="Courier New" w:hAnsi="Courier New" w:cs="Courier New" w:hint="default"/>
+      </w:rPr>
     </w:lvl>
     <w:lvl w:ilvl="8">
       <w:numFmt w:val="bullet"/>
-      <w:lvlText w:val="•"/>
+      <w:lvlText w:val=""/>
       <w:lvlJc w:val="left"/>
       <w:pPr>
-        <w:ind w:left="6480" w:hanging="480"/>
-      </w:pPr>
+        <w:ind w:left="6480" w:hanging="360"/>
+      </w:pPr>
+      <w:rPr>
+        <w:rFonts w:ascii="Wingdings" w:hAnsi="Wingdings" w:cs="Wingdings" w:hint="default"/>
+      </w:rPr>
     </w:lvl>
   </w:abstractNum>
   <w:num w:numId="1000">
@@ -11598,10 +11637,10 @@
     <w:name w:val="Body Text"/>
     <w:basedOn w:val="Normal"/>
     <w:link w:val="BodyTextChar"/>
+    <w:qFormat/>
     <w:pPr>
       <w:spacing w:after="180" w:before="180"/>
     </w:pPr>
-    <w:qFormat/>
   </w:style>
   <w:style w:customStyle="1" w:styleId="FirstParagraph" w:type="paragraph">
     <w:name w:val="First Paragraph"/>
@@ -11621,36 +11660,70 @@
     <w:name w:val="Title"/>
     <w:basedOn w:val="Normal"/>
     <w:next w:val="BodyText"/>
+    <w:link w:val="TitleChar"/>
+    <w:uiPriority w:val="10"/>
     <w:qFormat/>
+    <w:rsid w:val="00A10FD9"/>
     <w:pPr>
-      <w:keepNext/>
-      <w:keepLines/>
-      <w:spacing w:after="240" w:before="480"/>
+      <w:spacing w:after="80" w:line="240" w:lineRule="auto"/>
+      <w:contextualSpacing/>
       <w:jc w:val="center"/>
     </w:pPr>
     <w:rPr>
       <w:rFonts w:asciiTheme="majorHAnsi" w:cstheme="majorBidi" w:eastAsiaTheme="majorEastAsia" w:hAnsiTheme="majorHAnsi"/>
-      <w:b/>
-      <w:bCs/>
-      <w:color w:themeColor="accent1" w:themeShade="B5" w:val="345A8A"/>
-      <w:sz w:val="36"/>
-      <w:szCs w:val="36"/>
+      <w:spacing w:val="-10"/>
+      <w:kern w:val="28"/>
+      <w:sz w:val="56"/>
+      <w:szCs w:val="56"/>
+    </w:rPr>
+  </w:style>
+  <w:style w:customStyle="1" w:styleId="TitleChar" w:type="character">
+    <w:name w:val="Title Char"/>
+    <w:basedOn w:val="DefaultParagraphFont"/>
+    <w:link w:val="Title"/>
+    <w:uiPriority w:val="10"/>
+    <w:rsid w:val="00A10FD9"/>
+    <w:rPr>
+      <w:rFonts w:asciiTheme="majorHAnsi" w:cstheme="majorBidi" w:eastAsiaTheme="majorEastAsia" w:hAnsiTheme="majorHAnsi"/>
+      <w:spacing w:val="-10"/>
+      <w:kern w:val="28"/>
+      <w:sz w:val="56"/>
+      <w:szCs w:val="56"/>
     </w:rPr>
   </w:style>
   <w:style w:styleId="Subtitle" w:type="paragraph">
     <w:name w:val="Subtitle"/>
-    <w:basedOn w:val="Title"/>
+    <w:basedOn w:val="Normal"/>
     <w:next w:val="BodyText"/>
+    <w:link w:val="SubtitleChar"/>
+    <w:uiPriority w:val="11"/>
     <w:qFormat/>
+    <w:rsid w:val="00A10FD9"/>
     <w:pPr>
-      <w:keepNext/>
-      <w:keepLines/>
-      <w:spacing w:after="240" w:before="240"/>
-      <w:jc w:val="center"/>
+      <w:numPr>
+        <w:ilvl w:val="1"/>
+      </w:numPr>
     </w:pPr>
     <w:rPr>
-      <w:sz w:val="30"/>
-      <w:szCs w:val="30"/>
+      <w:rFonts w:cstheme="majorBidi" w:eastAsiaTheme="majorEastAsia"/>
+      <w:color w:themeColor="text1" w:themeTint="A6" w:val="595959"/>
+      <w:spacing w:val="15"/>
+      <w:sz w:val="28"/>
+      <w:szCs w:val="28"/>
+    </w:rPr>
+  </w:style>
+  <w:style w:customStyle="1" w:styleId="SubtitleChar" w:type="character">
+    <w:name w:val="Subtitle Char"/>
+    <w:basedOn w:val="DefaultParagraphFont"/>
+    <w:link w:val="Subtitle"/>
+    <w:uiPriority w:val="11"/>
+    <w:rsid w:val="00A10FD9"/>
+    <w:rPr>
+      <w:rFonts w:cstheme="majorBidi" w:eastAsiaTheme="majorEastAsia"/>
+      <w:color w:themeColor="text1" w:themeTint="A6" w:val="595959"/>
+      <w:spacing w:val="15"/>
+      <w:sz w:val="28"/>
+      <w:szCs w:val="28"/>
     </w:rPr>
   </w:style>
   <w:style w:customStyle="1" w:styleId="Author" w:type="paragraph">
@@ -11681,15 +11754,14 @@
     <w:pPr>
       <w:keepNext/>
       <w:keepLines/>
+      <w:spacing w:after="0" w:before="300"/>
       <w:jc w:val="center"/>
-      <w:spacing w:after="0" w:before="300"/>
     </w:pPr>
     <w:rPr>
+      <w:b/>
+      <w:color w:val="345A8A"/>
       <w:sz w:val="20"/>
       <w:szCs w:val="20"/>
-      <w:b/>
-      <w:color w:val="345A8A"/>
-      &gt;
     </w:rPr>
   </w:style>
   <w:style w:customStyle="1" w:styleId="Abstract" w:type="paragraph">
@@ -11716,191 +11788,321 @@
     <w:rPr/>
   </w:style>
   <w:style w:styleId="Heading1" w:type="paragraph">
-    <w:name w:val="Heading 1"/>
+    <w:name w:val="heading 1"/>
     <w:basedOn w:val="Normal"/>
     <w:next w:val="BodyText"/>
+    <w:link w:val="Heading1Char"/>
     <w:uiPriority w:val="9"/>
     <w:qFormat/>
+    <w:rsid w:val="00A10FD9"/>
     <w:pPr>
       <w:keepNext/>
       <w:keepLines/>
-      <w:spacing w:after="0" w:before="480"/>
+      <w:spacing w:after="80" w:before="360"/>
       <w:outlineLvl w:val="0"/>
     </w:pPr>
     <w:rPr>
       <w:rFonts w:asciiTheme="majorHAnsi" w:cstheme="majorBidi" w:eastAsiaTheme="majorEastAsia" w:hAnsiTheme="majorHAnsi"/>
-      <w:b/>
-      <w:bCs/>
-      <w:color w:themeColor="accent1" w:val="4F81BD"/>
+      <w:color w:themeColor="accent1" w:themeShade="BF" w:val="0F4761"/>
+      <w:sz w:val="40"/>
+      <w:szCs w:val="40"/>
+    </w:rPr>
+  </w:style>
+  <w:style w:styleId="Heading2" w:type="paragraph">
+    <w:name w:val="heading 2"/>
+    <w:basedOn w:val="Normal"/>
+    <w:next w:val="BodyText"/>
+    <w:link w:val="Heading2Char"/>
+    <w:uiPriority w:val="9"/>
+    <w:semiHidden/>
+    <w:unhideWhenUsed/>
+    <w:qFormat/>
+    <w:rsid w:val="00A10FD9"/>
+    <w:pPr>
+      <w:keepNext/>
+      <w:keepLines/>
+      <w:spacing w:after="80" w:before="160"/>
+      <w:outlineLvl w:val="1"/>
+    </w:pPr>
+    <w:rPr>
+      <w:rFonts w:asciiTheme="majorHAnsi" w:cstheme="majorBidi" w:eastAsiaTheme="majorEastAsia" w:hAnsiTheme="majorHAnsi"/>
+      <w:color w:themeColor="accent1" w:themeShade="BF" w:val="0F4761"/>
       <w:sz w:val="32"/>
       <w:szCs w:val="32"/>
     </w:rPr>
   </w:style>
-  <w:style w:styleId="Heading2" w:type="paragraph">
-    <w:name w:val="Heading 2"/>
+  <w:style w:styleId="Heading3" w:type="paragraph">
+    <w:name w:val="heading 3"/>
     <w:basedOn w:val="Normal"/>
     <w:next w:val="BodyText"/>
+    <w:link w:val="Heading3Char"/>
     <w:uiPriority w:val="9"/>
+    <w:semiHidden/>
     <w:unhideWhenUsed/>
     <w:qFormat/>
+    <w:rsid w:val="00A10FD9"/>
     <w:pPr>
       <w:keepNext/>
       <w:keepLines/>
-      <w:spacing w:after="0" w:before="200"/>
-      <w:outlineLvl w:val="1"/>
+      <w:spacing w:after="80" w:before="160"/>
+      <w:outlineLvl w:val="2"/>
     </w:pPr>
     <w:rPr>
-      <w:rFonts w:asciiTheme="majorHAnsi" w:cstheme="majorBidi" w:eastAsiaTheme="majorEastAsia" w:hAnsiTheme="majorHAnsi"/>
-      <w:b/>
-      <w:bCs/>
-      <w:color w:themeColor="accent1" w:val="4F81BD"/>
+      <w:rFonts w:cstheme="majorBidi" w:eastAsiaTheme="majorEastAsia"/>
+      <w:color w:themeColor="accent1" w:themeShade="BF" w:val="0F4761"/>
       <w:sz w:val="28"/>
       <w:szCs w:val="28"/>
     </w:rPr>
   </w:style>
-  <w:style w:styleId="Heading3" w:type="paragraph">
-    <w:name w:val="Heading 3"/>
+  <w:style w:styleId="Heading4" w:type="paragraph">
+    <w:name w:val="heading 4"/>
     <w:basedOn w:val="Normal"/>
     <w:next w:val="BodyText"/>
+    <w:link w:val="Heading4Char"/>
     <w:uiPriority w:val="9"/>
+    <w:semiHidden/>
     <w:unhideWhenUsed/>
     <w:qFormat/>
+    <w:rsid w:val="00A10FD9"/>
     <w:pPr>
       <w:keepNext/>
       <w:keepLines/>
-      <w:spacing w:after="0" w:before="200"/>
-      <w:outlineLvl w:val="2"/>
+      <w:spacing w:after="40" w:before="80"/>
+      <w:outlineLvl w:val="3"/>
     </w:pPr>
     <w:rPr>
-      <w:rFonts w:asciiTheme="majorHAnsi" w:cstheme="majorBidi" w:eastAsiaTheme="majorEastAsia" w:hAnsiTheme="majorHAnsi"/>
-      <w:b/>
-      <w:bCs/>
-      <w:color w:themeColor="accent1" w:val="4F81BD"/>
-      <w:sz w:val="24"/>
-      <w:szCs w:val="24"/>
+      <w:rFonts w:cstheme="majorBidi" w:eastAsiaTheme="majorEastAsia"/>
+      <w:i/>
+      <w:iCs/>
+      <w:color w:themeColor="accent1" w:themeShade="BF" w:val="0F4761"/>
     </w:rPr>
   </w:style>
-  <w:style w:styleId="Heading4" w:type="paragraph">
-    <w:name w:val="Heading 4"/>
+  <w:style w:styleId="Heading5" w:type="paragraph">
+    <w:name w:val="heading 5"/>
     <w:basedOn w:val="Normal"/>
     <w:next w:val="BodyText"/>
+    <w:link w:val="Heading5Char"/>
     <w:uiPriority w:val="9"/>
+    <w:semiHidden/>
     <w:unhideWhenUsed/>
     <w:qFormat/>
+    <w:rsid w:val="00A10FD9"/>
     <w:pPr>
       <w:keepNext/>
       <w:keepLines/>
-      <w:spacing w:after="0" w:before="200"/>
-      <w:outlineLvl w:val="3"/>
+      <w:spacing w:after="40" w:before="80"/>
+      <w:outlineLvl w:val="4"/>
     </w:pPr>
     <w:rPr>
-      <w:rFonts w:asciiTheme="majorHAnsi" w:cstheme="majorBidi" w:eastAsiaTheme="majorEastAsia" w:hAnsiTheme="majorHAnsi"/>
-      <w:i/>
-      <w:bCs/>
-      <w:color w:themeColor="accent1" w:val="4F81BD"/>
-      <w:sz w:val="24"/>
-      <w:szCs w:val="24"/>
+      <w:rFonts w:cstheme="majorBidi" w:eastAsiaTheme="majorEastAsia"/>
+      <w:color w:themeColor="accent1" w:themeShade="BF" w:val="0F4761"/>
     </w:rPr>
   </w:style>
-  <w:style w:styleId="Heading5" w:type="paragraph">
-    <w:name w:val="Heading 5"/>
+  <w:style w:styleId="Heading6" w:type="paragraph">
+    <w:name w:val="heading 6"/>
     <w:basedOn w:val="Normal"/>
     <w:next w:val="BodyText"/>
+    <w:link w:val="Heading6Char"/>
     <w:uiPriority w:val="9"/>
+    <w:semiHidden/>
     <w:unhideWhenUsed/>
     <w:qFormat/>
+    <w:rsid w:val="00A10FD9"/>
     <w:pPr>
       <w:keepNext/>
       <w:keepLines/>
-      <w:spacing w:after="0" w:before="200"/>
-      <w:outlineLvl w:val="4"/>
+      <w:spacing w:after="0" w:before="40"/>
+      <w:outlineLvl w:val="5"/>
     </w:pPr>
     <w:rPr>
-      <w:rFonts w:asciiTheme="majorHAnsi" w:cstheme="majorBidi" w:eastAsiaTheme="majorEastAsia" w:hAnsiTheme="majorHAnsi"/>
+      <w:rFonts w:cstheme="majorBidi" w:eastAsiaTheme="majorEastAsia"/>
+      <w:i/>
       <w:iCs/>
-      <w:color w:themeColor="accent1" w:val="4F81BD"/>
-      <w:sz w:val="24"/>
-      <w:szCs w:val="24"/>
+      <w:color w:themeColor="text1" w:themeTint="A6" w:val="595959"/>
     </w:rPr>
   </w:style>
-  <w:style w:styleId="Heading6" w:type="paragraph">
-    <w:name w:val="Heading 6"/>
+  <w:style w:styleId="Heading7" w:type="paragraph">
+    <w:name w:val="heading 7"/>
     <w:basedOn w:val="Normal"/>
     <w:next w:val="BodyText"/>
+    <w:link w:val="Heading7Char"/>
     <w:uiPriority w:val="9"/>
+    <w:semiHidden/>
     <w:unhideWhenUsed/>
     <w:qFormat/>
+    <w:rsid w:val="00A10FD9"/>
     <w:pPr>
       <w:keepNext/>
       <w:keepLines/>
-      <w:spacing w:after="0" w:before="200"/>
-      <w:outlineLvl w:val="5"/>
+      <w:spacing w:after="0" w:before="40"/>
+      <w:outlineLvl w:val="6"/>
     </w:pPr>
     <w:rPr>
-      <w:rFonts w:asciiTheme="majorHAnsi" w:cstheme="majorBidi" w:eastAsiaTheme="majorEastAsia" w:hAnsiTheme="majorHAnsi"/>
-      <w:color w:themeColor="accent1" w:val="4F81BD"/>
-      <w:sz w:val="24"/>
-      <w:szCs w:val="24"/>
+      <w:rFonts w:cstheme="majorBidi" w:eastAsiaTheme="majorEastAsia"/>
+      <w:color w:themeColor="text1" w:themeTint="A6" w:val="595959"/>
     </w:rPr>
   </w:style>
-  <w:style w:styleId="Heading7" w:type="paragraph">
-    <w:name w:val="Heading 7"/>
+  <w:style w:styleId="Heading8" w:type="paragraph">
+    <w:name w:val="heading 8"/>
     <w:basedOn w:val="Normal"/>
     <w:next w:val="BodyText"/>
+    <w:link w:val="Heading8Char"/>
     <w:uiPriority w:val="9"/>
+    <w:semiHidden/>
     <w:unhideWhenUsed/>
     <w:qFormat/>
+    <w:rsid w:val="00A10FD9"/>
     <w:pPr>
       <w:keepNext/>
       <w:keepLines/>
-      <w:spacing w:after="0" w:before="200"/>
-      <w:outlineLvl w:val="6"/>
+      <w:spacing w:after="0"/>
+      <w:outlineLvl w:val="7"/>
     </w:pPr>
     <w:rPr>
-      <w:rFonts w:asciiTheme="majorHAnsi" w:cstheme="majorBidi" w:eastAsiaTheme="majorEastAsia" w:hAnsiTheme="majorHAnsi"/>
-      <w:color w:themeColor="accent1" w:val="4F81BD"/>
-      <w:sz w:val="24"/>
-      <w:szCs w:val="24"/>
+      <w:rFonts w:cstheme="majorBidi" w:eastAsiaTheme="majorEastAsia"/>
+      <w:i/>
+      <w:iCs/>
+      <w:color w:themeColor="text1" w:themeTint="D8" w:val="272727"/>
     </w:rPr>
   </w:style>
-  <w:style w:styleId="Heading8" w:type="paragraph">
-    <w:name w:val="Heading 8"/>
+  <w:style w:styleId="Heading9" w:type="paragraph">
+    <w:name w:val="heading 9"/>
     <w:basedOn w:val="Normal"/>
     <w:next w:val="BodyText"/>
+    <w:link w:val="Heading9Char"/>
     <w:uiPriority w:val="9"/>
+    <w:semiHidden/>
     <w:unhideWhenUsed/>
     <w:qFormat/>
+    <w:rsid w:val="00A10FD9"/>
     <w:pPr>
       <w:keepNext/>
       <w:keepLines/>
-      <w:spacing w:after="0" w:before="200"/>
-      <w:outlineLvl w:val="7"/>
-    </w:pPr>
-    <w:rPr>
-      <w:rFonts w:asciiTheme="majorHAnsi" w:cstheme="majorBidi" w:eastAsiaTheme="majorEastAsia" w:hAnsiTheme="majorHAnsi"/>
-      <w:color w:themeColor="accent1" w:val="4F81BD"/>
-      <w:sz w:val="24"/>
-      <w:szCs w:val="24"/>
-    </w:rPr>
-  </w:style>
-  <w:style w:styleId="Heading9" w:type="paragraph">
-    <w:name w:val="Heading 9"/>
-    <w:basedOn w:val="Normal"/>
-    <w:next w:val="BodyText"/>
-    <w:uiPriority w:val="9"/>
-    <w:unhideWhenUsed/>
-    <w:qFormat/>
-    <w:pPr>
-      <w:keepNext/>
-      <w:keepLines/>
-      <w:spacing w:after="0" w:before="200"/>
+      <w:spacing w:after="0"/>
       <w:outlineLvl w:val="8"/>
     </w:pPr>
     <w:rPr>
+      <w:rFonts w:cstheme="majorBidi" w:eastAsiaTheme="majorEastAsia"/>
+      <w:color w:themeColor="text1" w:themeTint="D8" w:val="272727"/>
+    </w:rPr>
+  </w:style>
+  <w:style w:customStyle="1" w:styleId="Heading1Char" w:type="character">
+    <w:name w:val="Heading 1 Char"/>
+    <w:basedOn w:val="DefaultParagraphFont"/>
+    <w:link w:val="Heading1"/>
+    <w:uiPriority w:val="9"/>
+    <w:rsid w:val="00A10FD9"/>
+    <w:rPr>
       <w:rFonts w:asciiTheme="majorHAnsi" w:cstheme="majorBidi" w:eastAsiaTheme="majorEastAsia" w:hAnsiTheme="majorHAnsi"/>
-      <w:color w:themeColor="accent1" w:val="4F81BD"/>
-      <w:sz w:val="24"/>
-      <w:szCs w:val="24"/>
+      <w:color w:themeColor="accent1" w:themeShade="BF" w:val="0F4761"/>
+      <w:sz w:val="40"/>
+      <w:szCs w:val="40"/>
+    </w:rPr>
+  </w:style>
+  <w:style w:customStyle="1" w:styleId="Heading2Char" w:type="character">
+    <w:name w:val="Heading 2 Char"/>
+    <w:basedOn w:val="DefaultParagraphFont"/>
+    <w:link w:val="Heading2"/>
+    <w:uiPriority w:val="9"/>
+    <w:semiHidden/>
+    <w:rsid w:val="00A10FD9"/>
+    <w:rPr>
+      <w:rFonts w:asciiTheme="majorHAnsi" w:cstheme="majorBidi" w:eastAsiaTheme="majorEastAsia" w:hAnsiTheme="majorHAnsi"/>
+      <w:color w:themeColor="accent1" w:themeShade="BF" w:val="0F4761"/>
+      <w:sz w:val="32"/>
+      <w:szCs w:val="32"/>
+    </w:rPr>
+  </w:style>
+  <w:style w:customStyle="1" w:styleId="Heading3Char" w:type="character">
+    <w:name w:val="Heading 3 Char"/>
+    <w:basedOn w:val="DefaultParagraphFont"/>
+    <w:link w:val="Heading3"/>
+    <w:uiPriority w:val="9"/>
+    <w:semiHidden/>
+    <w:rsid w:val="00A10FD9"/>
+    <w:rPr>
+      <w:rFonts w:cstheme="majorBidi" w:eastAsiaTheme="majorEastAsia"/>
+      <w:color w:themeColor="accent1" w:themeShade="BF" w:val="0F4761"/>
+      <w:sz w:val="28"/>
+      <w:szCs w:val="28"/>
+    </w:rPr>
+  </w:style>
+  <w:style w:customStyle="1" w:styleId="Heading4Char" w:type="character">
+    <w:name w:val="Heading 4 Char"/>
+    <w:basedOn w:val="DefaultParagraphFont"/>
+    <w:link w:val="Heading4"/>
+    <w:uiPriority w:val="9"/>
+    <w:semiHidden/>
+    <w:rsid w:val="00A10FD9"/>
+    <w:rPr>
+      <w:rFonts w:cstheme="majorBidi" w:eastAsiaTheme="majorEastAsia"/>
+      <w:i/>
+      <w:iCs/>
+      <w:color w:themeColor="accent1" w:themeShade="BF" w:val="0F4761"/>
+    </w:rPr>
+  </w:style>
+  <w:style w:customStyle="1" w:styleId="Heading5Char" w:type="character">
+    <w:name w:val="Heading 5 Char"/>
+    <w:basedOn w:val="DefaultParagraphFont"/>
+    <w:link w:val="Heading5"/>
+    <w:uiPriority w:val="9"/>
+    <w:semiHidden/>
+    <w:rsid w:val="00A10FD9"/>
+    <w:rPr>
+      <w:rFonts w:cstheme="majorBidi" w:eastAsiaTheme="majorEastAsia"/>
+      <w:color w:themeColor="accent1" w:themeShade="BF" w:val="0F4761"/>
+    </w:rPr>
+  </w:style>
+  <w:style w:customStyle="1" w:styleId="Heading6Char" w:type="character">
+    <w:name w:val="Heading 6 Char"/>
+    <w:basedOn w:val="DefaultParagraphFont"/>
+    <w:link w:val="Heading6"/>
+    <w:uiPriority w:val="9"/>
+    <w:semiHidden/>
+    <w:rsid w:val="00A10FD9"/>
+    <w:rPr>
+      <w:rFonts w:cstheme="majorBidi" w:eastAsiaTheme="majorEastAsia"/>
+      <w:i/>
+      <w:iCs/>
+      <w:color w:themeColor="text1" w:themeTint="A6" w:val="595959"/>
+    </w:rPr>
+  </w:style>
+  <w:style w:customStyle="1" w:styleId="Heading7Char" w:type="character">
+    <w:name w:val="Heading 7 Char"/>
+    <w:basedOn w:val="DefaultParagraphFont"/>
+    <w:link w:val="Heading7"/>
+    <w:uiPriority w:val="9"/>
+    <w:semiHidden/>
+    <w:rsid w:val="00A10FD9"/>
+    <w:rPr>
+      <w:rFonts w:cstheme="majorBidi" w:eastAsiaTheme="majorEastAsia"/>
+      <w:color w:themeColor="text1" w:themeTint="A6" w:val="595959"/>
+    </w:rPr>
+  </w:style>
+  <w:style w:customStyle="1" w:styleId="Heading8Char" w:type="character">
+    <w:name w:val="Heading 8 Char"/>
+    <w:basedOn w:val="DefaultParagraphFont"/>
+    <w:link w:val="Heading8"/>
+    <w:uiPriority w:val="9"/>
+    <w:semiHidden/>
+    <w:rsid w:val="00A10FD9"/>
+    <w:rPr>
+      <w:rFonts w:cstheme="majorBidi" w:eastAsiaTheme="majorEastAsia"/>
+      <w:i/>
+      <w:iCs/>
+      <w:color w:themeColor="text1" w:themeTint="D8" w:val="272727"/>
+    </w:rPr>
+  </w:style>
+  <w:style w:customStyle="1" w:styleId="Heading9Char" w:type="character">
+    <w:name w:val="Heading 9 Char"/>
+    <w:basedOn w:val="DefaultParagraphFont"/>
+    <w:link w:val="Heading9"/>
+    <w:uiPriority w:val="9"/>
+    <w:semiHidden/>
+    <w:rsid w:val="00A10FD9"/>
+    <w:rPr>
+      <w:rFonts w:cstheme="majorBidi" w:eastAsiaTheme="majorEastAsia"/>
+      <w:color w:themeColor="text1" w:themeTint="D8" w:val="272727"/>
     </w:rPr>
   </w:style>
   <w:style w:styleId="BlockText" w:type="paragraph">
@@ -11925,8 +12127,8 @@
   </w:style>
   <w:style w:styleId="FootnoteBlockText" w:type="paragraph">
     <w:name w:val="Footnote Block Text"/>
-    <w:basedOn w:val="Footnote Text"/>
-    <w:next w:val="Footnote Text"/>
+    <w:basedOn w:val="FootnoteText"/>
+    <w:next w:val="FootnoteText"/>
     <w:uiPriority w:val="9"/>
     <w:unhideWhenUsed/>
     <w:qFormat/>
@@ -11964,10 +12166,10 @@
         <w:jc w:val="left"/>
       </w:trPr>
       <w:tcPr>
-        <w:vAlign w:val="bottom"/>
         <w:tcBorders>
           <w:bottom w:val="single"/>
         </w:tcBorders>
+        <w:vAlign w:val="bottom"/>
       </w:tcPr>
     </w:tblStylePr>
   </w:style>
@@ -12082,8 +12284,8 @@
     <w:name w:val="KeywordTok"/>
     <w:basedOn w:val="VerbatimChar"/>
     <w:rPr>
+      <w:b/>
       <w:color w:val="007020"/>
-      <w:b/>
     </w:rPr>
   </w:style>
   <w:style w:type="character" w:customStyle="1" w:styleId="DataTypeTok">
@@ -12160,42 +12362,42 @@
     <w:name w:val="ImportTok"/>
     <w:basedOn w:val="VerbatimChar"/>
     <w:rPr>
+      <w:b/>
       <w:color w:val="008000"/>
-      <w:b/>
     </w:rPr>
   </w:style>
   <w:style w:type="character" w:customStyle="1" w:styleId="CommentTok">
     <w:name w:val="CommentTok"/>
     <w:basedOn w:val="VerbatimChar"/>
     <w:rPr>
+      <w:i/>
       <w:color w:val="60a0b0"/>
-      <w:i/>
     </w:rPr>
   </w:style>
   <w:style w:type="character" w:customStyle="1" w:styleId="DocumentationTok">
     <w:name w:val="DocumentationTok"/>
     <w:basedOn w:val="VerbatimChar"/>
     <w:rPr>
+      <w:i/>
       <w:color w:val="ba2121"/>
-      <w:i/>
     </w:rPr>
   </w:style>
   <w:style w:type="character" w:customStyle="1" w:styleId="AnnotationTok">
     <w:name w:val="AnnotationTok"/>
     <w:basedOn w:val="VerbatimChar"/>
     <w:rPr>
-      <w:color w:val="60a0b0"/>
       <w:b/>
       <w:i/>
+      <w:color w:val="60a0b0"/>
     </w:rPr>
   </w:style>
   <w:style w:type="character" w:customStyle="1" w:styleId="CommentVarTok">
     <w:name w:val="CommentVarTok"/>
     <w:basedOn w:val="VerbatimChar"/>
     <w:rPr>
-      <w:color w:val="60a0b0"/>
       <w:b/>
       <w:i/>
+      <w:color w:val="60a0b0"/>
     </w:rPr>
   </w:style>
   <w:style w:type="character" w:customStyle="1" w:styleId="OtherTok">
@@ -12223,8 +12425,8 @@
     <w:name w:val="ControlFlowTok"/>
     <w:basedOn w:val="VerbatimChar"/>
     <w:rPr>
+      <w:b/>
       <w:color w:val="007020"/>
-      <w:b/>
     </w:rPr>
   </w:style>
   <w:style w:type="character" w:customStyle="1" w:styleId="OperatorTok">
@@ -12269,34 +12471,34 @@
     <w:name w:val="InformationTok"/>
     <w:basedOn w:val="VerbatimChar"/>
     <w:rPr>
-      <w:color w:val="60a0b0"/>
       <w:b/>
       <w:i/>
+      <w:color w:val="60a0b0"/>
     </w:rPr>
   </w:style>
   <w:style w:type="character" w:customStyle="1" w:styleId="WarningTok">
     <w:name w:val="WarningTok"/>
     <w:basedOn w:val="VerbatimChar"/>
     <w:rPr>
-      <w:color w:val="60a0b0"/>
       <w:b/>
       <w:i/>
+      <w:color w:val="60a0b0"/>
     </w:rPr>
   </w:style>
   <w:style w:type="character" w:customStyle="1" w:styleId="AlertTok">
     <w:name w:val="AlertTok"/>
     <w:basedOn w:val="VerbatimChar"/>
     <w:rPr>
+      <w:b/>
       <w:color w:val="ff0000"/>
-      <w:b/>
     </w:rPr>
   </w:style>
   <w:style w:type="character" w:customStyle="1" w:styleId="ErrorTok">
     <w:name w:val="ErrorTok"/>
     <w:basedOn w:val="VerbatimChar"/>
     <w:rPr>
+      <w:b/>
       <w:color w:val="ff0000"/>
-      <w:b/>
     </w:rPr>
   </w:style>
   <w:style w:type="character" w:customStyle="1" w:styleId="NormalTok">
@@ -12318,44 +12520,44 @@
         <a:sysClr val="window" lastClr="FFFFFF"/>
       </a:lt1>
       <a:dk2>
-        <a:srgbClr val="1F497D"/>
+        <a:srgbClr val="0E2841"/>
       </a:dk2>
       <a:lt2>
-        <a:srgbClr val="EEECE1"/>
+        <a:srgbClr val="E8E8E8"/>
       </a:lt2>
       <a:accent1>
-        <a:srgbClr val="4F81BD"/>
+        <a:srgbClr val="156082"/>
       </a:accent1>
       <a:accent2>
-        <a:srgbClr val="C0504D"/>
+        <a:srgbClr val="E97132"/>
       </a:accent2>
       <a:accent3>
-        <a:srgbClr val="9BBB59"/>
+        <a:srgbClr val="196B24"/>
       </a:accent3>
       <a:accent4>
-        <a:srgbClr val="8064A2"/>
+        <a:srgbClr val="0F9ED5"/>
       </a:accent4>
       <a:accent5>
-        <a:srgbClr val="4BACC6"/>
+        <a:srgbClr val="A02B93"/>
       </a:accent5>
       <a:accent6>
-        <a:srgbClr val="F79646"/>
+        <a:srgbClr val="4EA72E"/>
       </a:accent6>
       <a:hlink>
-        <a:srgbClr val="0000FF"/>
+        <a:srgbClr val="467886"/>
       </a:hlink>
       <a:folHlink>
-        <a:srgbClr val="800080"/>
+        <a:srgbClr val="96607D"/>
       </a:folHlink>
     </a:clrScheme>
     <a:fontScheme name="Office">
       <a:majorFont>
-        <a:latin typeface="Calibri"/>
+        <a:latin typeface="Aptos Display" panose="02110004020202020204"/>
         <a:ea typeface=""/>
         <a:cs typeface=""/>
-        <a:font script="Jpan" typeface="ＭＳ ゴシック"/>
+        <a:font script="Jpan" typeface="游ゴシック Light"/>
         <a:font script="Hang" typeface="맑은 고딕"/>
-        <a:font script="Hans" typeface="宋体"/>
+        <a:font script="Hans" typeface="等线 Light"/>
         <a:font script="Hant" typeface="新細明體"/>
         <a:font script="Arab" typeface="Times New Roman"/>
         <a:font script="Hebr" typeface="Times New Roman"/>
@@ -12382,14 +12584,32 @@
         <a:font script="Mong" typeface="Mongolian Baiti"/>
         <a:font script="Viet" typeface="Times New Roman"/>
         <a:font script="Uigh" typeface="Microsoft Uighur"/>
+        <a:font script="Geor" typeface="Sylfaen"/>
+        <a:font script="Armn" typeface="Arial"/>
+        <a:font script="Bugi" typeface="Leelawadee UI"/>
+        <a:font script="Bopo" typeface="Microsoft JhengHei"/>
+        <a:font script="Java" typeface="Javanese Text"/>
+        <a:font script="Lisu" typeface="Segoe UI"/>
+        <a:font script="Mymr" typeface="Myanmar Text"/>
+        <a:font script="Nkoo" typeface="Ebrima"/>
+        <a:font script="Olck" typeface="Nirmala UI"/>
+        <a:font script="Osma" typeface="Ebrima"/>
+        <a:font script="Phag" typeface="Phagspa"/>
+        <a:font script="Syrn" typeface="Estrangelo Edessa"/>
+        <a:font script="Syrj" typeface="Estrangelo Edessa"/>
+        <a:font script="Syre" typeface="Estrangelo Edessa"/>
+        <a:font script="Sora" typeface="Nirmala UI"/>
+        <a:font script="Tale" typeface="Microsoft Tai Le"/>
+        <a:font script="Talu" typeface="Microsoft New Tai Lue"/>
+        <a:font script="Tfng" typeface="Ebrima"/>
       </a:majorFont>
       <a:minorFont>
-        <a:latin typeface="Cambria"/>
+        <a:latin typeface="Aptos" panose="02110004020202020204"/>
         <a:ea typeface=""/>
         <a:cs typeface=""/>
-        <a:font script="Jpan" typeface="ＭＳ 明朝"/>
+        <a:font script="Jpan" typeface="游明朝"/>
         <a:font script="Hang" typeface="맑은 고딕"/>
-        <a:font script="Hans" typeface="宋体"/>
+        <a:font script="Hans" typeface="等线"/>
         <a:font script="Hant" typeface="新細明體"/>
         <a:font script="Arab" typeface="Arial"/>
         <a:font script="Hebr" typeface="Arial"/>
@@ -12416,6 +12636,24 @@
         <a:font script="Mong" typeface="Mongolian Baiti"/>
         <a:font script="Viet" typeface="Arial"/>
         <a:font script="Uigh" typeface="Microsoft Uighur"/>
+        <a:font script="Geor" typeface="Sylfaen"/>
+        <a:font script="Armn" typeface="Arial"/>
+        <a:font script="Bugi" typeface="Leelawadee UI"/>
+        <a:font script="Bopo" typeface="Microsoft JhengHei"/>
+        <a:font script="Java" typeface="Javanese Text"/>
+        <a:font script="Lisu" typeface="Segoe UI"/>
+        <a:font script="Mymr" typeface="Myanmar Text"/>
+        <a:font script="Nkoo" typeface="Ebrima"/>
+        <a:font script="Olck" typeface="Nirmala UI"/>
+        <a:font script="Osma" typeface="Ebrima"/>
+        <a:font script="Phag" typeface="Phagspa"/>
+        <a:font script="Syrn" typeface="Estrangelo Edessa"/>
+        <a:font script="Syrj" typeface="Estrangelo Edessa"/>
+        <a:font script="Syre" typeface="Estrangelo Edessa"/>
+        <a:font script="Sora" typeface="Nirmala UI"/>
+        <a:font script="Tale" typeface="Microsoft Tai Le"/>
+        <a:font script="Talu" typeface="Microsoft New Tai Lue"/>
+        <a:font script="Tfng" typeface="Ebrima"/>
       </a:minorFont>
     </a:fontScheme>
     <a:fmtScheme name="Office">
@@ -12427,200 +12665,141 @@
           <a:gsLst>
             <a:gs pos="0">
               <a:schemeClr val="phClr">
-                <a:tint val="50000"/>
-                <a:satMod val="300000"/>
+                <a:lumMod val="110000"/>
+                <a:satMod val="105000"/>
+                <a:tint val="67000"/>
               </a:schemeClr>
             </a:gs>
-            <a:gs pos="35000">
+            <a:gs pos="50000">
               <a:schemeClr val="phClr">
-                <a:tint val="37000"/>
-                <a:satMod val="300000"/>
+                <a:lumMod val="105000"/>
+                <a:satMod val="103000"/>
+                <a:tint val="73000"/>
               </a:schemeClr>
             </a:gs>
             <a:gs pos="100000">
               <a:schemeClr val="phClr">
-                <a:tint val="15000"/>
-                <a:satMod val="350000"/>
+                <a:lumMod val="105000"/>
+                <a:satMod val="109000"/>
+                <a:tint val="81000"/>
               </a:schemeClr>
             </a:gs>
           </a:gsLst>
-          <a:lin ang="16200000" scaled="1"/>
+          <a:lin ang="5400000" scaled="0"/>
         </a:gradFill>
         <a:gradFill rotWithShape="1">
           <a:gsLst>
             <a:gs pos="0">
               <a:schemeClr val="phClr">
-                <a:tint val="100000"/>
+                <a:satMod val="103000"/>
+                <a:lumMod val="102000"/>
+                <a:tint val="94000"/>
+              </a:schemeClr>
+            </a:gs>
+            <a:gs pos="50000">
+              <a:schemeClr val="phClr">
+                <a:satMod val="110000"/>
+                <a:lumMod val="100000"/>
                 <a:shade val="100000"/>
-                <a:satMod val="130000"/>
               </a:schemeClr>
             </a:gs>
             <a:gs pos="100000">
               <a:schemeClr val="phClr">
-                <a:tint val="50000"/>
-                <a:shade val="100000"/>
-                <a:satMod val="350000"/>
+                <a:lumMod val="99000"/>
+                <a:satMod val="120000"/>
+                <a:shade val="78000"/>
               </a:schemeClr>
             </a:gs>
           </a:gsLst>
-          <a:lin ang="16200000" scaled="0"/>
+          <a:lin ang="5400000" scaled="0"/>
         </a:gradFill>
       </a:fillStyleLst>
       <a:lnStyleLst>
-        <a:ln w="9525" cap="flat" cmpd="sng" algn="ctr">
-          <a:solidFill>
-            <a:schemeClr val="phClr">
-              <a:shade val="95000"/>
-              <a:satMod val="105000"/>
-            </a:schemeClr>
-          </a:solidFill>
-          <a:prstDash val="solid"/>
-        </a:ln>
-        <a:ln w="25400" cap="flat" cmpd="sng" algn="ctr">
+        <a:ln w="6350" cap="flat" cmpd="sng" algn="ctr">
           <a:solidFill>
             <a:schemeClr val="phClr"/>
           </a:solidFill>
           <a:prstDash val="solid"/>
+          <a:miter lim="800000"/>
         </a:ln>
-        <a:ln w="38100" cap="flat" cmpd="sng" algn="ctr">
+        <a:ln w="12700" cap="flat" cmpd="sng" algn="ctr">
           <a:solidFill>
             <a:schemeClr val="phClr"/>
           </a:solidFill>
           <a:prstDash val="solid"/>
+          <a:miter lim="800000"/>
+        </a:ln>
+        <a:ln w="19050" cap="flat" cmpd="sng" algn="ctr">
+          <a:solidFill>
+            <a:schemeClr val="phClr"/>
+          </a:solidFill>
+          <a:prstDash val="solid"/>
+          <a:miter lim="800000"/>
         </a:ln>
       </a:lnStyleLst>
       <a:effectStyleLst>
         <a:effectStyle>
+          <a:effectLst/>
+        </a:effectStyle>
+        <a:effectStyle>
+          <a:effectLst/>
+        </a:effectStyle>
+        <a:effectStyle>
           <a:effectLst>
-            <a:outerShdw blurRad="40000" dist="20000" dir="5400000" rotWithShape="0">
+            <a:outerShdw blurRad="57150" dist="19050" dir="5400000" algn="ctr" rotWithShape="0">
               <a:srgbClr val="000000">
-                <a:alpha val="38000"/>
+                <a:alpha val="63000"/>
               </a:srgbClr>
             </a:outerShdw>
           </a:effectLst>
-        </a:effectStyle>
-        <a:effectStyle>
-          <a:effectLst>
-            <a:outerShdw blurRad="40000" dist="23000" dir="5400000" rotWithShape="0">
-              <a:srgbClr val="000000">
-                <a:alpha val="35000"/>
-              </a:srgbClr>
-            </a:outerShdw>
-          </a:effectLst>
-        </a:effectStyle>
-        <a:effectStyle>
-          <a:effectLst>
-            <a:outerShdw blurRad="40000" dist="23000" dir="5400000" rotWithShape="0">
-              <a:srgbClr val="000000">
-                <a:alpha val="35000"/>
-              </a:srgbClr>
-            </a:outerShdw>
-          </a:effectLst>
-          <a:scene3d>
-            <a:camera prst="orthographicFront">
-              <a:rot lat="0" lon="0" rev="0"/>
-            </a:camera>
-            <a:lightRig rig="threePt" dir="t">
-              <a:rot lat="0" lon="0" rev="1200000"/>
-            </a:lightRig>
-          </a:scene3d>
-          <a:sp3d>
-            <a:bevelT w="63500" h="25400"/>
-          </a:sp3d>
         </a:effectStyle>
       </a:effectStyleLst>
       <a:bgFillStyleLst>
         <a:solidFill>
           <a:schemeClr val="phClr"/>
         </a:solidFill>
+        <a:solidFill>
+          <a:schemeClr val="phClr">
+            <a:tint val="95000"/>
+            <a:satMod val="170000"/>
+          </a:schemeClr>
+        </a:solidFill>
         <a:gradFill rotWithShape="1">
           <a:gsLst>
             <a:gs pos="0">
               <a:schemeClr val="phClr">
-                <a:tint val="40000"/>
-                <a:satMod val="350000"/>
+                <a:tint val="93000"/>
+                <a:satMod val="150000"/>
+                <a:shade val="98000"/>
+                <a:lumMod val="102000"/>
               </a:schemeClr>
             </a:gs>
-            <a:gs pos="40000">
+            <a:gs pos="50000">
               <a:schemeClr val="phClr">
-                <a:tint val="45000"/>
-                <a:shade val="99000"/>
-                <a:satMod val="350000"/>
+                <a:tint val="98000"/>
+                <a:satMod val="130000"/>
+                <a:shade val="90000"/>
+                <a:lumMod val="103000"/>
               </a:schemeClr>
             </a:gs>
             <a:gs pos="100000">
               <a:schemeClr val="phClr">
-                <a:shade val="20000"/>
-                <a:satMod val="255000"/>
+                <a:shade val="63000"/>
+                <a:satMod val="120000"/>
               </a:schemeClr>
             </a:gs>
           </a:gsLst>
-          <a:path path="circle">
-            <a:fillToRect l="50000" t="-80000" r="50000" b="180000"/>
-          </a:path>
-        </a:gradFill>
-        <a:gradFill rotWithShape="1">
-          <a:gsLst>
-            <a:gs pos="0">
-              <a:schemeClr val="phClr">
-                <a:tint val="80000"/>
-                <a:satMod val="300000"/>
-              </a:schemeClr>
-            </a:gs>
-            <a:gs pos="100000">
-              <a:schemeClr val="phClr">
-                <a:shade val="30000"/>
-                <a:satMod val="200000"/>
-              </a:schemeClr>
-            </a:gs>
-          </a:gsLst>
-          <a:path path="circle">
-            <a:fillToRect l="50000" t="50000" r="50000" b="50000"/>
-          </a:path>
+          <a:lin ang="5400000" scaled="0"/>
         </a:gradFill>
       </a:bgFillStyleLst>
     </a:fmtScheme>
   </a:themeElements>
-  <a:objectDefaults>
-    <a:spDef>
-      <a:spPr/>
-      <a:bodyPr/>
-      <a:lstStyle/>
-      <a:style>
-        <a:lnRef idx="1">
-          <a:schemeClr val="accent1"/>
-        </a:lnRef>
-        <a:fillRef idx="3">
-          <a:schemeClr val="accent1"/>
-        </a:fillRef>
-        <a:effectRef idx="2">
-          <a:schemeClr val="accent1"/>
-        </a:effectRef>
-        <a:fontRef idx="minor">
-          <a:schemeClr val="lt1"/>
-        </a:fontRef>
-      </a:style>
-    </a:spDef>
-    <a:lnDef>
-      <a:spPr/>
-      <a:bodyPr/>
-      <a:lstStyle/>
-      <a:style>
-        <a:lnRef idx="2">
-          <a:schemeClr val="accent1"/>
-        </a:lnRef>
-        <a:fillRef idx="0">
-          <a:schemeClr val="accent1"/>
-        </a:fillRef>
-        <a:effectRef idx="1">
-          <a:schemeClr val="accent1"/>
-        </a:effectRef>
-        <a:fontRef idx="minor">
-          <a:schemeClr val="tx1"/>
-        </a:fontRef>
-      </a:style>
-    </a:lnDef>
-  </a:objectDefaults>
+  <a:objectDefaults/>
   <a:extraClrSchemeLst/>
+  <a:extLst>
+    <a:ext uri="{05A4C25C-085E-4340-85A3-A5531E510DB2}">
+      <thm15:themeFamily xmlns:thm15="http://schemas.microsoft.com/office/thememl/2012/main" name="Office Theme" id="{2E142A2C-CD16-42D6-873A-C26D2A0506FA}" vid="{1BDDFF52-6CD6-40A5-AB3C-68EB2F1E4D0A}"/>
+    </a:ext>
+  </a:extLst>
 </a:theme>
 </file>
</xml_diff>

<commit_message>
getting ready for Fall 2025
</commit_message>
<xml_diff>
--- a/data_analysis_2/data_analysis_2.docx
+++ b/data_analysis_2/data_analysis_2.docx
@@ -7,19 +7,7 @@
         <w:pStyle w:val="Title"/>
       </w:pPr>
       <w:r>
-        <w:t xml:space="preserve">Data</w:t>
-      </w:r>
-      <w:r>
-        <w:t xml:space="preserve"> </w:t>
-      </w:r>
-      <w:r>
-        <w:t xml:space="preserve">Analysis</w:t>
-      </w:r>
-      <w:r>
-        <w:t xml:space="preserve"> </w:t>
-      </w:r>
-      <w:r>
-        <w:t xml:space="preserve">2</w:t>
+        <w:t xml:space="preserve">Data Analysis 2</w:t>
       </w:r>
     </w:p>
     <w:p>
@@ -27,13 +15,7 @@
         <w:pStyle w:val="Author"/>
       </w:pPr>
       <w:r>
-        <w:t xml:space="preserve">Ryan</w:t>
-      </w:r>
-      <w:r>
-        <w:t xml:space="preserve"> </w:t>
-      </w:r>
-      <w:r>
-        <w:t xml:space="preserve">Womack</w:t>
+        <w:t xml:space="preserve">Ryan Womack</w:t>
       </w:r>
     </w:p>
     <w:p>
@@ -41,7 +23,7 @@
         <w:pStyle w:val="Date"/>
       </w:pPr>
       <w:r>
-        <w:t xml:space="preserve">2024-10-03</w:t>
+        <w:t xml:space="preserve">2025-09-15</w:t>
       </w:r>
     </w:p>
     <w:p>
@@ -49,7 +31,7 @@
         <w:pStyle w:val="FirstParagraph"/>
       </w:pPr>
       <w:r>
-        <w:t xml:space="preserve">Copyright Ryan Womack, 2024. This work is licensed under</w:t>
+        <w:t xml:space="preserve">Copyright Ryan Womack, 2025. This work is licensed under</w:t>
       </w:r>
       <w:r>
         <w:t xml:space="preserve"> </w:t>
@@ -179,13 +161,7 @@
         <w:t xml:space="preserve"> </w:t>
       </w:r>
       <w:r>
-        <w:t xml:space="preserve">“</w:t>
-      </w:r>
-      <w:r>
-        <w:t xml:space="preserve">packages</w:t>
-      </w:r>
-      <w:r>
-        <w:t xml:space="preserve">”</w:t>
+        <w:t xml:space="preserve">“packages”</w:t>
       </w:r>
       <w:r>
         <w:t xml:space="preserve"> </w:t>
@@ -197,13 +173,7 @@
         <w:t xml:space="preserve"> </w:t>
       </w:r>
       <w:r>
-        <w:t xml:space="preserve">“</w:t>
-      </w:r>
-      <w:r>
-        <w:t xml:space="preserve">modules</w:t>
-      </w:r>
-      <w:r>
-        <w:t xml:space="preserve">”</w:t>
+        <w:t xml:space="preserve">“modules”</w:t>
       </w:r>
       <w:r>
         <w:t xml:space="preserve"> </w:t>
@@ -597,34 +567,34 @@
         <w:rPr>
           <w:rStyle w:val="VerbatimChar"/>
         </w:rPr>
-        <w:t xml:space="preserve">✔ forcats   1.0.0     ✔ stringr   1.5.1</w:t>
-      </w:r>
-      <w:r>
-        <w:br/>
-      </w:r>
-      <w:r>
-        <w:rPr>
-          <w:rStyle w:val="VerbatimChar"/>
-        </w:rPr>
-        <w:t xml:space="preserve">✔ ggplot2   3.5.1     ✔ tibble    3.2.1</w:t>
-      </w:r>
-      <w:r>
-        <w:br/>
-      </w:r>
-      <w:r>
-        <w:rPr>
-          <w:rStyle w:val="VerbatimChar"/>
-        </w:rPr>
-        <w:t xml:space="preserve">✔ lubridate 1.9.3     ✔ tidyr     1.3.1</w:t>
-      </w:r>
-      <w:r>
-        <w:br/>
-      </w:r>
-      <w:r>
-        <w:rPr>
-          <w:rStyle w:val="VerbatimChar"/>
-        </w:rPr>
-        <w:t xml:space="preserve">✔ purrr     1.0.2     </w:t>
+        <w:t xml:space="preserve">✔ forcats   1.0.0     ✔ stringr   1.5.2</w:t>
+      </w:r>
+      <w:r>
+        <w:br/>
+      </w:r>
+      <w:r>
+        <w:rPr>
+          <w:rStyle w:val="VerbatimChar"/>
+        </w:rPr>
+        <w:t xml:space="preserve">✔ ggplot2   4.0.0     ✔ tibble    3.3.0</w:t>
+      </w:r>
+      <w:r>
+        <w:br/>
+      </w:r>
+      <w:r>
+        <w:rPr>
+          <w:rStyle w:val="VerbatimChar"/>
+        </w:rPr>
+        <w:t xml:space="preserve">✔ lubridate 1.9.4     ✔ tidyr     1.3.1</w:t>
+      </w:r>
+      <w:r>
+        <w:br/>
+      </w:r>
+      <w:r>
+        <w:rPr>
+          <w:rStyle w:val="VerbatimChar"/>
+        </w:rPr>
+        <w:t xml:space="preserve">✔ purrr     1.1.0     </w:t>
       </w:r>
       <w:r>
         <w:br/>
@@ -634,6 +604,15 @@
           <w:rStyle w:val="VerbatimChar"/>
         </w:rPr>
         <w:t xml:space="preserve">── Conflicts ────────────────────────────────────────── tidyverse_conflicts() ──</w:t>
+      </w:r>
+      <w:r>
+        <w:br/>
+      </w:r>
+      <w:r>
+        <w:rPr>
+          <w:rStyle w:val="VerbatimChar"/>
+        </w:rPr>
+        <w:t xml:space="preserve">✖ purrr::%||%()   masks base::%||%()</w:t>
       </w:r>
       <w:r>
         <w:br/>
@@ -1026,7 +1005,7 @@
         <w:rPr>
           <w:rStyle w:val="VerbatimChar"/>
         </w:rPr>
-        <w:t xml:space="preserve">Rows: 306340 Columns: 68</w:t>
+        <w:t xml:space="preserve">Rows: 338405 Columns: 69</w:t>
       </w:r>
       <w:r>
         <w:br/>
@@ -1062,7 +1041,7 @@
         <w:rPr>
           <w:rStyle w:val="VerbatimChar"/>
         </w:rPr>
-        <w:t xml:space="preserve">dbl (64): 1960, 1961, 1962, 1963, 1964, 1965, 1966, 1967, 1968, 1969, 1970, ...</w:t>
+        <w:t xml:space="preserve">dbl (65): 1960, 1961, 1962, 1963, 1964, 1965, 1966, 1967, 1968, 1969, 1970, ...</w:t>
       </w:r>
       <w:r>
         <w:br/>
@@ -1590,7 +1569,7 @@
         <w:rPr>
           <w:rStyle w:val="DecValTok"/>
         </w:rPr>
-        <w:t xml:space="preserve">66</w:t>
+        <w:t xml:space="preserve">67</w:t>
       </w:r>
       <w:r>
         <w:rPr>
@@ -1665,7 +1644,7 @@
         <w:rPr>
           <w:rStyle w:val="NormalTok"/>
         </w:rPr>
-        <w:t xml:space="preserve">gender_data2022 </w:t>
+        <w:t xml:space="preserve">gender_data2023 </w:t>
       </w:r>
       <w:r>
         <w:rPr>
@@ -1719,7 +1698,7 @@
         <w:rPr>
           <w:rStyle w:val="StringTok"/>
         </w:rPr>
-        <w:t xml:space="preserve">"2022"</w:t>
+        <w:t xml:space="preserve">"2023"</w:t>
       </w:r>
       <w:r>
         <w:rPr>
@@ -1737,7 +1716,7 @@
         <w:rPr>
           <w:rStyle w:val="NormalTok"/>
         </w:rPr>
-        <w:t xml:space="preserve">gender_data2022 </w:t>
+        <w:t xml:space="preserve">gender_data2023 </w:t>
       </w:r>
       <w:r>
         <w:rPr>
@@ -1749,7 +1728,7 @@
         <w:rPr>
           <w:rStyle w:val="NormalTok"/>
         </w:rPr>
-        <w:t xml:space="preserve"> gender_data2022[,</w:t>
+        <w:t xml:space="preserve"> gender_data2023[,</w:t>
       </w:r>
       <w:r>
         <w:rPr>
@@ -1779,7 +1758,7 @@
         <w:rPr>
           <w:rStyle w:val="NormalTok"/>
         </w:rPr>
-        <w:t xml:space="preserve">gender_data2022wide </w:t>
+        <w:t xml:space="preserve">gender_data2023wide </w:t>
       </w:r>
       <w:r>
         <w:rPr>
@@ -1794,7 +1773,7 @@
         <w:rPr>
           <w:rStyle w:val="NormalTok"/>
         </w:rPr>
-        <w:t xml:space="preserve">  gender_data2022 </w:t>
+        <w:t xml:space="preserve">  gender_data2023 </w:t>
       </w:r>
       <w:r>
         <w:rPr>
@@ -1905,7 +1884,7 @@
         <w:rPr>
           <w:rStyle w:val="NormalTok"/>
         </w:rPr>
-        <w:t xml:space="preserve"> gender_data2022wide[,</w:t>
+        <w:t xml:space="preserve"> gender_data2023wide[,</w:t>
       </w:r>
       <w:r>
         <w:rPr>
@@ -1923,7 +1902,7 @@
         <w:rPr>
           <w:rStyle w:val="NormalTok"/>
         </w:rPr>
-        <w:t xml:space="preserve">(gender_data2022wide, </w:t>
+        <w:t xml:space="preserve">(gender_data2023wide, </w:t>
       </w:r>
       <w:r>
         <w:rPr>
@@ -2394,13 +2373,7 @@
         <w:pStyle w:val="BlockText"/>
       </w:pPr>
       <w:r>
-        <w:t xml:space="preserve">“</w:t>
-      </w:r>
-      <w:r>
-        <w:t xml:space="preserve">Gender refers to the social, behavioral, and cultural attributes, expectations, and norms associated with being male or female.</w:t>
-      </w:r>
-      <w:r>
-        <w:t xml:space="preserve">”</w:t>
+        <w:t xml:space="preserve">“Gender refers to the social, behavioral, and cultural attributes, expectations, and norms associated with being male or female.”</w:t>
       </w:r>
     </w:p>
     <w:p>
@@ -2471,13 +2444,7 @@
         <w:pStyle w:val="BlockText"/>
       </w:pPr>
       <w:r>
-        <w:t xml:space="preserve">“</w:t>
-      </w:r>
-      <w:r>
-        <w:t xml:space="preserve">a statistical hypothesis test is a method of statistical inference used to decide whether the data sufficiently supports a particular hypothesis. A statistical hypothesis test typically involves a calculation of a test statistic. Then a decision is made, either by comparing the test statistic to a critical value or equivalently by evaluating a p-value computed from the test statistic. Roughly 100 specialized statistical tests have been defined.</w:t>
-      </w:r>
-      <w:r>
-        <w:t xml:space="preserve">”</w:t>
+        <w:t xml:space="preserve">“a statistical hypothesis test is a method of statistical inference used to decide whether the data sufficiently supports a particular hypothesis. A statistical hypothesis test typically involves a calculation of a test statistic. Then a decision is made, either by comparing the test statistic to a critical value or equivalently by evaluating a p-value computed from the test statistic. Roughly 100 specialized statistical tests have been defined.”</w:t>
       </w:r>
     </w:p>
     <w:p>
@@ -2491,13 +2458,7 @@
         <w:t xml:space="preserve"> </w:t>
       </w:r>
       <w:r>
-        <w:t xml:space="preserve">“</w:t>
-      </w:r>
-      <w:r>
-        <w:t xml:space="preserve">Null hypothesis</w:t>
-      </w:r>
-      <w:r>
-        <w:t xml:space="preserve">”</w:t>
+        <w:t xml:space="preserve">“Null hypothesis”</w:t>
       </w:r>
       <w:r>
         <w:t xml:space="preserve">, describing the situation where there is no statistically significant difference, and the alternative hypothesis. Then a test is chosen appropriate to the situation, which often involves invoking a statistical distribution.</w:t>
@@ -2605,19 +2566,7 @@
           <w:rPr>
             <w:rStyle w:val="Hyperlink"/>
           </w:rPr>
-          <w:t xml:space="preserve">“</w:t>
-        </w:r>
-        <w:r>
-          <w:rPr>
-            <w:rStyle w:val="Hyperlink"/>
-          </w:rPr>
-          <w:t xml:space="preserve">Student’s t-test</w:t>
-        </w:r>
-        <w:r>
-          <w:rPr>
-            <w:rStyle w:val="Hyperlink"/>
-          </w:rPr>
-          <w:t xml:space="preserve">”</w:t>
+          <w:t xml:space="preserve">“Student’s t-test”</w:t>
         </w:r>
       </w:hyperlink>
       <w:r>
@@ -2783,7 +2732,7 @@
         <w:rPr>
           <w:rStyle w:val="VerbatimChar"/>
         </w:rPr>
-        <w:t xml:space="preserve">t = 12.495, df = 11, p-value = 7.667e-08</w:t>
+        <w:t xml:space="preserve">t = 12.855, df = 11, p-value = 5.714e-08</w:t>
       </w:r>
       <w:r>
         <w:br/>
@@ -2810,7 +2759,7 @@
         <w:rPr>
           <w:rStyle w:val="VerbatimChar"/>
         </w:rPr>
-        <w:t xml:space="preserve"> 48.54567 69.30399</w:t>
+        <w:t xml:space="preserve"> 49.41461 69.83056</w:t>
       </w:r>
       <w:r>
         <w:br/>
@@ -2837,7 +2786,7 @@
         <w:rPr>
           <w:rStyle w:val="VerbatimChar"/>
         </w:rPr>
-        <w:t xml:space="preserve"> 58.92483 </w:t>
+        <w:t xml:space="preserve"> 59.62258 </w:t>
       </w:r>
     </w:p>
     <w:p>
@@ -2939,7 +2888,7 @@
         <w:rPr>
           <w:rStyle w:val="VerbatimChar"/>
         </w:rPr>
-        <w:t xml:space="preserve">t = 1.4864, df = 11, p-value = 0.1653</w:t>
+        <w:t xml:space="preserve">t = 1.569, df = 11, p-value = 0.1449</w:t>
       </w:r>
       <w:r>
         <w:br/>
@@ -2966,7 +2915,7 @@
         <w:rPr>
           <w:rStyle w:val="VerbatimChar"/>
         </w:rPr>
-        <w:t xml:space="preserve"> 67.52371 82.77829</w:t>
+        <w:t xml:space="preserve"> 67.77376 83.28024</w:t>
       </w:r>
       <w:r>
         <w:br/>
@@ -2993,7 +2942,7 @@
         <w:rPr>
           <w:rStyle w:val="VerbatimChar"/>
         </w:rPr>
-        <w:t xml:space="preserve">   75.151 </w:t>
+        <w:t xml:space="preserve">   75.527 </w:t>
       </w:r>
     </w:p>
     <w:p>
@@ -3026,7 +2975,7 @@
         </m:r>
       </m:oMath>
       <w:r>
-        <w:t xml:space="preserve">&gt;.05 and a 95% confidence interval of (66,82), it is</w:t>
+        <w:t xml:space="preserve">&gt;.05 and a 95% confidence interval of (67,83), it is</w:t>
       </w:r>
       <w:r>
         <w:t xml:space="preserve"> </w:t>
@@ -3257,7 +3206,7 @@
         <w:rPr>
           <w:rStyle w:val="VerbatimChar"/>
         </w:rPr>
-        <w:t xml:space="preserve">t = -3.9856, df = 11, p-value = 0.002138</w:t>
+        <w:t xml:space="preserve">t = -3.9943, df = 11, p-value = 0.002106</w:t>
       </w:r>
       <w:r>
         <w:br/>
@@ -3284,7 +3233,7 @@
         <w:rPr>
           <w:rStyle w:val="VerbatimChar"/>
         </w:rPr>
-        <w:t xml:space="preserve"> -25.186732  -7.265602</w:t>
+        <w:t xml:space="preserve"> -24.66817  -7.14066</w:t>
       </w:r>
       <w:r>
         <w:br/>
@@ -3311,7 +3260,7 @@
         <w:rPr>
           <w:rStyle w:val="VerbatimChar"/>
         </w:rPr>
-        <w:t xml:space="preserve">      -16.22617 </w:t>
+        <w:t xml:space="preserve">      -15.90442 </w:t>
       </w:r>
     </w:p>
     <w:p>
@@ -3772,7 +3721,7 @@
         <w:rPr>
           <w:rStyle w:val="VerbatimChar"/>
         </w:rPr>
-        <w:t xml:space="preserve">T statistic: -2.348578772454398</w:t>
+        <w:t xml:space="preserve">T statistic: -2.2375199095291447</w:t>
       </w:r>
     </w:p>
     <w:p>
@@ -3812,7 +3761,7 @@
         <w:rPr>
           <w:rStyle w:val="VerbatimChar"/>
         </w:rPr>
-        <w:t xml:space="preserve">P-value: 0.038583930428602614</w:t>
+        <w:t xml:space="preserve">P-value: 0.046904605502055996</w:t>
       </w:r>
     </w:p>
     <w:p>
@@ -4005,13 +3954,7 @@
         <w:t xml:space="preserve"> </w:t>
       </w:r>
       <w:r>
-        <w:t xml:space="preserve">“</w:t>
-      </w:r>
-      <w:r>
-        <w:t xml:space="preserve">in R</w:t>
-      </w:r>
-      <w:r>
-        <w:t xml:space="preserve">”</w:t>
+        <w:t xml:space="preserve">“in R”</w:t>
       </w:r>
       <w:r>
         <w:t xml:space="preserve"> </w:t>
@@ -4106,13 +4049,7 @@
         <w:t xml:space="preserve"> </w:t>
       </w:r>
       <w:r>
-        <w:t xml:space="preserve">“</w:t>
-      </w:r>
-      <w:r>
-        <w:t xml:space="preserve">high</w:t>
-      </w:r>
-      <w:r>
-        <w:t xml:space="preserve">”</w:t>
+        <w:t xml:space="preserve">“high”</w:t>
       </w:r>
       <w:r>
         <w:t xml:space="preserve"> </w:t>
@@ -4164,16 +4101,16 @@
         <w:rPr>
           <w:rStyle w:val="VerbatimChar"/>
         </w:rPr>
-        <w:t xml:space="preserve">            FALSE     2    5</w:t>
-      </w:r>
-      <w:r>
-        <w:br/>
-      </w:r>
-      <w:r>
-        <w:rPr>
-          <w:rStyle w:val="VerbatimChar"/>
-        </w:rPr>
-        <w:t xml:space="preserve">            TRUE      0    5</w:t>
+        <w:t xml:space="preserve">            FALSE     2    6</w:t>
+      </w:r>
+      <w:r>
+        <w:br/>
+      </w:r>
+      <w:r>
+        <w:rPr>
+          <w:rStyle w:val="VerbatimChar"/>
+        </w:rPr>
+        <w:t xml:space="preserve">            TRUE      0    4</w:t>
       </w:r>
     </w:p>
     <w:p>
@@ -4265,7 +4202,7 @@
         <w:rPr>
           <w:rStyle w:val="VerbatimChar"/>
         </w:rPr>
-        <w:t xml:space="preserve">X-squared = 0.27429, df = 1, p-value = 0.6005</w:t>
+        <w:t xml:space="preserve">X-squared = 0.075, df = 1, p-value = 0.7842</w:t>
       </w:r>
     </w:p>
     <w:p>
@@ -4733,7 +4670,7 @@
         <w:rPr>
           <w:rStyle w:val="VerbatimChar"/>
         </w:rPr>
-        <w:t xml:space="preserve">[1] 0.1776282</w:t>
+        <w:t xml:space="preserve">[1] -0.3943388</w:t>
       </w:r>
     </w:p>
     <w:p>
@@ -4821,7 +4758,7 @@
         <w:rPr>
           <w:rStyle w:val="VerbatimChar"/>
         </w:rPr>
-        <w:t xml:space="preserve">[1]  91.78441  96.83425 124.88147 118.36211  92.34328</w:t>
+        <w:t xml:space="preserve">[1] 101.42550  87.09571  80.35870 123.65201 104.13092</w:t>
       </w:r>
     </w:p>
     <w:p>
@@ -4925,7 +4862,7 @@
         <w:rPr>
           <w:rStyle w:val="AttributeTok"/>
         </w:rPr>
-        <w:t xml:space="preserve">GDP per capita (constant 2010 US$)</w:t>
+        <w:t xml:space="preserve">GDP per capita (constant 2015 US$)</w:t>
       </w:r>
       <w:r>
         <w:rPr>
@@ -5016,7 +4953,7 @@
         <w:rPr>
           <w:rStyle w:val="AttributeTok"/>
         </w:rPr>
-        <w:t xml:space="preserve">GDP per capita (constant 2010 US$)</w:t>
+        <w:t xml:space="preserve">GDP per capita (constant 2015 US$)</w:t>
       </w:r>
       <w:r>
         <w:rPr>
@@ -5081,7 +5018,7 @@
         <w:rPr>
           <w:rStyle w:val="VerbatimChar"/>
         </w:rPr>
-        <w:t xml:space="preserve">[1] -0.5795293</w:t>
+        <w:t xml:space="preserve">[1] -0.5703267</w:t>
       </w:r>
     </w:p>
     <w:p>
@@ -5134,7 +5071,7 @@
         <w:rPr>
           <w:rStyle w:val="AttributeTok"/>
         </w:rPr>
-        <w:t xml:space="preserve">GDP per capita (constant 2010 US$)</w:t>
+        <w:t xml:space="preserve">GDP per capita (constant 2015 US$)</w:t>
       </w:r>
       <w:r>
         <w:rPr>
@@ -5196,16 +5133,16 @@
         <w:rPr>
           <w:rStyle w:val="VerbatimChar"/>
         </w:rPr>
-        <w:t xml:space="preserve">data:  GDP per capita (constant 2010 US$) and Fertility rate, total (births per woman)</w:t>
-      </w:r>
-      <w:r>
-        <w:br/>
-      </w:r>
-      <w:r>
-        <w:rPr>
-          <w:rStyle w:val="VerbatimChar"/>
-        </w:rPr>
-        <w:t xml:space="preserve">t = -2.2488, df = 10, p-value = 0.04828</w:t>
+        <w:t xml:space="preserve">data:  GDP per capita (constant 2015 US$) and Fertility rate, total (births per woman)</w:t>
+      </w:r>
+      <w:r>
+        <w:br/>
+      </w:r>
+      <w:r>
+        <w:rPr>
+          <w:rStyle w:val="VerbatimChar"/>
+        </w:rPr>
+        <w:t xml:space="preserve">t = -2.1956, df = 10, p-value = 0.05283</w:t>
       </w:r>
       <w:r>
         <w:br/>
@@ -5232,7 +5169,7 @@
         <w:rPr>
           <w:rStyle w:val="VerbatimChar"/>
         </w:rPr>
-        <w:t xml:space="preserve"> -0.865553906 -0.008432122</w:t>
+        <w:t xml:space="preserve"> -0.862064717  0.005314307</w:t>
       </w:r>
       <w:r>
         <w:br/>
@@ -5259,7 +5196,7 @@
         <w:rPr>
           <w:rStyle w:val="VerbatimChar"/>
         </w:rPr>
-        <w:t xml:space="preserve">-0.5795293 </w:t>
+        <w:t xml:space="preserve">-0.5703267 </w:t>
       </w:r>
     </w:p>
     <w:bookmarkEnd w:id="58"/>
@@ -5405,7 +5342,7 @@
         <w:rPr>
           <w:rStyle w:val="AttributeTok"/>
         </w:rPr>
-        <w:t xml:space="preserve">GDP per capita (constant 2010 US$)</w:t>
+        <w:t xml:space="preserve">GDP per capita (constant 2015 US$)</w:t>
       </w:r>
       <w:r>
         <w:rPr>
@@ -5449,7 +5386,7 @@
         <w:rPr>
           <w:rStyle w:val="VerbatimChar"/>
         </w:rPr>
-        <w:t xml:space="preserve">    `GDP per capita (constant 2010 US$)`)</w:t>
+        <w:t xml:space="preserve">    `GDP per capita (constant 2015 US$)`)</w:t>
       </w:r>
       <w:r>
         <w:br/>
@@ -5470,16 +5407,16 @@
         <w:rPr>
           <w:rStyle w:val="VerbatimChar"/>
         </w:rPr>
-        <w:t xml:space="preserve">                         (Intercept)  `GDP per capita (constant 2010 US$)`  </w:t>
-      </w:r>
-      <w:r>
-        <w:br/>
-      </w:r>
-      <w:r>
-        <w:rPr>
-          <w:rStyle w:val="VerbatimChar"/>
-        </w:rPr>
-        <w:t xml:space="preserve">                           5.123e+01                             4.685e-04  </w:t>
+        <w:t xml:space="preserve">                         (Intercept)  `GDP per capita (constant 2015 US$)`  </w:t>
+      </w:r>
+      <w:r>
+        <w:br/>
+      </w:r>
+      <w:r>
+        <w:rPr>
+          <w:rStyle w:val="VerbatimChar"/>
+        </w:rPr>
+        <w:t xml:space="preserve">                           5.202e+01                             4.519e-04  </w:t>
       </w:r>
     </w:p>
     <w:p>
@@ -5568,7 +5505,7 @@
         <w:rPr>
           <w:rStyle w:val="AttributeTok"/>
         </w:rPr>
-        <w:t xml:space="preserve">GDP per capita (constant 2010 US$)</w:t>
+        <w:t xml:space="preserve">GDP per capita (constant 2015 US$)</w:t>
       </w:r>
       <w:r>
         <w:rPr>
@@ -5612,7 +5549,7 @@
         <w:rPr>
           <w:rStyle w:val="VerbatimChar"/>
         </w:rPr>
-        <w:t xml:space="preserve">    `GDP per capita (constant 2010 US$)`)</w:t>
+        <w:t xml:space="preserve">    `GDP per capita (constant 2015 US$)`)</w:t>
       </w:r>
       <w:r>
         <w:br/>
@@ -5642,7 +5579,7 @@
         <w:rPr>
           <w:rStyle w:val="VerbatimChar"/>
         </w:rPr>
-        <w:t xml:space="preserve">-22.291 -10.311   4.305   8.679  16.604 </w:t>
+        <w:t xml:space="preserve">-19.565 -10.689   3.864   8.156  19.525 </w:t>
       </w:r>
       <w:r>
         <w:br/>
@@ -5672,16 +5609,16 @@
         <w:rPr>
           <w:rStyle w:val="VerbatimChar"/>
         </w:rPr>
-        <w:t xml:space="preserve">(Intercept)                          5.123e+01  5.289e+00   9.687 2.13e-06 ***</w:t>
-      </w:r>
-      <w:r>
-        <w:br/>
-      </w:r>
-      <w:r>
-        <w:rPr>
-          <w:rStyle w:val="VerbatimChar"/>
-        </w:rPr>
-        <w:t xml:space="preserve">`GDP per capita (constant 2010 US$)` 4.685e-04  2.085e-04   2.247   0.0484 *  </w:t>
+        <w:t xml:space="preserve">(Intercept)                          5.202e+01  5.198e+00  10.007 1.58e-06 ***</w:t>
+      </w:r>
+      <w:r>
+        <w:br/>
+      </w:r>
+      <w:r>
+        <w:rPr>
+          <w:rStyle w:val="VerbatimChar"/>
+        </w:rPr>
+        <w:t xml:space="preserve">`GDP per capita (constant 2015 US$)` 4.519e-04  2.001e-04   2.258   0.0475 *  </w:t>
       </w:r>
       <w:r>
         <w:br/>
@@ -5711,25 +5648,25 @@
         <w:rPr>
           <w:rStyle w:val="VerbatimChar"/>
         </w:rPr>
-        <w:t xml:space="preserve">Residual standard error: 13.97 on 10 degrees of freedom</w:t>
-      </w:r>
-      <w:r>
-        <w:br/>
-      </w:r>
-      <w:r>
-        <w:rPr>
-          <w:rStyle w:val="VerbatimChar"/>
-        </w:rPr>
-        <w:t xml:space="preserve">Multiple R-squared:  0.3355,    Adjusted R-squared:  0.2691 </w:t>
-      </w:r>
-      <w:r>
-        <w:br/>
-      </w:r>
-      <w:r>
-        <w:rPr>
-          <w:rStyle w:val="VerbatimChar"/>
-        </w:rPr>
-        <w:t xml:space="preserve">F-statistic:  5.05 on 1 and 10 DF,  p-value: 0.04841</w:t>
+        <w:t xml:space="preserve">Residual standard error: 13.71 on 10 degrees of freedom</w:t>
+      </w:r>
+      <w:r>
+        <w:br/>
+      </w:r>
+      <w:r>
+        <w:rPr>
+          <w:rStyle w:val="VerbatimChar"/>
+        </w:rPr>
+        <w:t xml:space="preserve">Multiple R-squared:  0.3378,    Adjusted R-squared:  0.2715 </w:t>
+      </w:r>
+      <w:r>
+        <w:br/>
+      </w:r>
+      <w:r>
+        <w:rPr>
+          <w:rStyle w:val="VerbatimChar"/>
+        </w:rPr>
+        <w:t xml:space="preserve">F-statistic:   5.1 on 1 and 10 DF,  p-value: 0.0475</w:t>
       </w:r>
     </w:p>
     <w:p>
@@ -5737,7 +5674,7 @@
         <w:pStyle w:val="FirstParagraph"/>
       </w:pPr>
       <w:r>
-        <w:t xml:space="preserve">Which is not significant at the 0.05 level. Note that we must decide on the appropriate</w:t>
+        <w:t xml:space="preserve">Which is significant at the 0.05 level. Note that we must decide on the appropriate</w:t>
       </w:r>
       <w:r>
         <w:t xml:space="preserve"> </w:t>
@@ -5754,13 +5691,7 @@
         <w:t xml:space="preserve"> </w:t>
       </w:r>
       <w:r>
-        <w:t xml:space="preserve">“</w:t>
-      </w:r>
-      <w:r>
-        <w:t xml:space="preserve">almost significant</w:t>
-      </w:r>
-      <w:r>
-        <w:t xml:space="preserve">”</w:t>
+        <w:t xml:space="preserve">“almost significant”</w:t>
       </w:r>
       <w:r>
         <w:t xml:space="preserve">. Note that this is heavily influenced by the fact that we are using a small sample of 12 countries, which could be an argument to use a 0.10 signficance level.</w:t>
@@ -5910,7 +5841,7 @@
         <w:rPr>
           <w:rStyle w:val="VerbatimChar"/>
         </w:rPr>
-        <w:t xml:space="preserve">-31.482  -1.573   2.473   4.759  23.896 </w:t>
+        <w:t xml:space="preserve">-28.406  -2.038   2.802   4.065  25.988 </w:t>
       </w:r>
       <w:r>
         <w:br/>
@@ -5940,16 +5871,16 @@
         <w:rPr>
           <w:rStyle w:val="VerbatimChar"/>
         </w:rPr>
-        <w:t xml:space="preserve">(Intercept)                                  84.981     12.334   6.890 4.25e-05</w:t>
-      </w:r>
-      <w:r>
-        <w:br/>
-      </w:r>
-      <w:r>
-        <w:rPr>
-          <w:rStyle w:val="VerbatimChar"/>
-        </w:rPr>
-        <w:t xml:space="preserve">`Fertility rate, total (births per woman)`  -11.723      5.243  -2.236   0.0494</w:t>
+        <w:t xml:space="preserve">(Intercept)                                  83.269     11.438   7.280 2.66e-05</w:t>
+      </w:r>
+      <w:r>
+        <w:br/>
+      </w:r>
+      <w:r>
+        <w:rPr>
+          <w:rStyle w:val="VerbatimChar"/>
+        </w:rPr>
+        <w:t xml:space="preserve">`Fertility rate, total (births per woman)`  -10.804      4.898  -2.206   0.0519</w:t>
       </w:r>
       <w:r>
         <w:br/>
@@ -5976,7 +5907,7 @@
         <w:rPr>
           <w:rStyle w:val="VerbatimChar"/>
         </w:rPr>
-        <w:t xml:space="preserve">`Fertility rate, total (births per woman)` *  </w:t>
+        <w:t xml:space="preserve">`Fertility rate, total (births per woman)` .  </w:t>
       </w:r>
       <w:r>
         <w:br/>
@@ -6006,25 +5937,25 @@
         <w:rPr>
           <w:rStyle w:val="VerbatimChar"/>
         </w:rPr>
-        <w:t xml:space="preserve">Residual standard error: 13.99 on 10 degrees of freedom</w:t>
-      </w:r>
-      <w:r>
-        <w:br/>
-      </w:r>
-      <w:r>
-        <w:rPr>
-          <w:rStyle w:val="VerbatimChar"/>
-        </w:rPr>
-        <w:t xml:space="preserve">Multiple R-squared:  0.3333,    Adjusted R-squared:  0.2666 </w:t>
-      </w:r>
-      <w:r>
-        <w:br/>
-      </w:r>
-      <w:r>
-        <w:rPr>
-          <w:rStyle w:val="VerbatimChar"/>
-        </w:rPr>
-        <w:t xml:space="preserve">F-statistic: 4.999 on 1 and 10 DF,  p-value: 0.04936</w:t>
+        <w:t xml:space="preserve">Residual standard error: 13.82 on 10 degrees of freedom</w:t>
+      </w:r>
+      <w:r>
+        <w:br/>
+      </w:r>
+      <w:r>
+        <w:rPr>
+          <w:rStyle w:val="VerbatimChar"/>
+        </w:rPr>
+        <w:t xml:space="preserve">Multiple R-squared:  0.3273,    Adjusted R-squared:   0.26 </w:t>
+      </w:r>
+      <w:r>
+        <w:br/>
+      </w:r>
+      <w:r>
+        <w:rPr>
+          <w:rStyle w:val="VerbatimChar"/>
+        </w:rPr>
+        <w:t xml:space="preserve">F-statistic: 4.865 on 1 and 10 DF,  p-value: 0.05193</w:t>
       </w:r>
     </w:p>
     <w:p>
@@ -6089,7 +6020,7 @@
         <w:rPr>
           <w:rStyle w:val="AttributeTok"/>
         </w:rPr>
-        <w:t xml:space="preserve">GDP per capita (constant 2010 US$)</w:t>
+        <w:t xml:space="preserve">GDP per capita (constant 2015 US$)</w:t>
       </w:r>
       <w:r>
         <w:rPr>
@@ -6124,7 +6055,7 @@
         <w:rPr>
           <w:rStyle w:val="VerbatimChar"/>
         </w:rPr>
-        <w:t xml:space="preserve">lm(formula = `Fertility rate, total (births per woman)` ~ `GDP per capita (constant 2010 US$)`)</w:t>
+        <w:t xml:space="preserve">lm(formula = `Fertility rate, total (births per woman)` ~ `GDP per capita (constant 2015 US$)`)</w:t>
       </w:r>
       <w:r>
         <w:br/>
@@ -6154,7 +6085,7 @@
         <w:rPr>
           <w:rStyle w:val="VerbatimChar"/>
         </w:rPr>
-        <w:t xml:space="preserve">-1.1598 -0.5151  0.2188  0.5433  0.7865 </w:t>
+        <w:t xml:space="preserve">-1.2918 -0.5261  0.1835  0.5335  1.0035 </w:t>
       </w:r>
       <w:r>
         <w:br/>
@@ -6184,16 +6115,16 @@
         <w:rPr>
           <w:rStyle w:val="VerbatimChar"/>
         </w:rPr>
-        <w:t xml:space="preserve">(Intercept)                           2.602e+00  2.604e-01   9.991  1.6e-06 ***</w:t>
-      </w:r>
-      <w:r>
-        <w:br/>
-      </w:r>
-      <w:r>
-        <w:rPr>
-          <w:rStyle w:val="VerbatimChar"/>
-        </w:rPr>
-        <w:t xml:space="preserve">`GDP per capita (constant 2010 US$)` -2.308e-05  1.026e-05  -2.249   0.0483 *  </w:t>
+        <w:t xml:space="preserve">(Intercept)                           2.584e+00  2.778e-01   9.301 3.08e-06 ***</w:t>
+      </w:r>
+      <w:r>
+        <w:br/>
+      </w:r>
+      <w:r>
+        <w:rPr>
+          <w:rStyle w:val="VerbatimChar"/>
+        </w:rPr>
+        <w:t xml:space="preserve">`GDP per capita (constant 2015 US$)` -2.348e-05  1.070e-05  -2.196   0.0528 .  </w:t>
       </w:r>
       <w:r>
         <w:br/>
@@ -6223,25 +6154,25 @@
         <w:rPr>
           <w:rStyle w:val="VerbatimChar"/>
         </w:rPr>
-        <w:t xml:space="preserve">Residual standard error: 0.6876 on 10 degrees of freedom</w:t>
-      </w:r>
-      <w:r>
-        <w:br/>
-      </w:r>
-      <w:r>
-        <w:rPr>
-          <w:rStyle w:val="VerbatimChar"/>
-        </w:rPr>
-        <w:t xml:space="preserve">Multiple R-squared:  0.3359,    Adjusted R-squared:  0.2694 </w:t>
-      </w:r>
-      <w:r>
-        <w:br/>
-      </w:r>
-      <w:r>
-        <w:rPr>
-          <w:rStyle w:val="VerbatimChar"/>
-        </w:rPr>
-        <w:t xml:space="preserve">F-statistic: 5.057 on 1 and 10 DF,  p-value: 0.04828</w:t>
+        <w:t xml:space="preserve">Residual standard error: 0.733 on 10 degrees of freedom</w:t>
+      </w:r>
+      <w:r>
+        <w:br/>
+      </w:r>
+      <w:r>
+        <w:rPr>
+          <w:rStyle w:val="VerbatimChar"/>
+        </w:rPr>
+        <w:t xml:space="preserve">Multiple R-squared:  0.3253,    Adjusted R-squared:  0.2578 </w:t>
+      </w:r>
+      <w:r>
+        <w:br/>
+      </w:r>
+      <w:r>
+        <w:rPr>
+          <w:rStyle w:val="VerbatimChar"/>
+        </w:rPr>
+        <w:t xml:space="preserve">F-statistic: 4.821 on 1 and 10 DF,  p-value: 0.05283</w:t>
       </w:r>
     </w:p>
     <w:p>
@@ -6249,7 +6180,7 @@
         <w:pStyle w:val="FirstParagraph"/>
       </w:pPr>
       <w:r>
-        <w:t xml:space="preserve">Also note that if want to run the regression without an intercept, we can just add a -1 to the equation.</w:t>
+        <w:t xml:space="preserve">Here our p-values are significant at the 10% level but not the 5% level. Also note that if want to run the regression without an intercept, we can just add a -1 to the equation.</w:t>
       </w:r>
     </w:p>
     <w:p>
@@ -6314,7 +6245,7 @@
         <w:rPr>
           <w:rStyle w:val="AttributeTok"/>
         </w:rPr>
-        <w:t xml:space="preserve">GDP per capita (constant 2010 US$)</w:t>
+        <w:t xml:space="preserve">GDP per capita (constant 2015 US$)</w:t>
       </w:r>
       <w:r>
         <w:rPr>
@@ -6370,7 +6301,7 @@
         <w:rPr>
           <w:rStyle w:val="VerbatimChar"/>
         </w:rPr>
-        <w:t xml:space="preserve">    `GDP per capita (constant 2010 US$)` - 1)</w:t>
+        <w:t xml:space="preserve">    `GDP per capita (constant 2015 US$)` - 1)</w:t>
       </w:r>
       <w:r>
         <w:br/>
@@ -6400,7 +6331,7 @@
         <w:rPr>
           <w:rStyle w:val="VerbatimChar"/>
         </w:rPr>
-        <w:t xml:space="preserve">-45.42  22.33  37.70  51.06  54.50 </w:t>
+        <w:t xml:space="preserve">-45.89  24.87  37.89  50.74  56.68 </w:t>
       </w:r>
       <w:r>
         <w:br/>
@@ -6430,7 +6361,7 @@
         <w:rPr>
           <w:rStyle w:val="VerbatimChar"/>
         </w:rPr>
-        <w:t xml:space="preserve">`GDP per capita (constant 2010 US$)` 0.0017757  0.0004883   3.637  0.00391 **</w:t>
+        <w:t xml:space="preserve">`GDP per capita (constant 2015 US$)` 0.0017497  0.0004822   3.628  0.00397 **</w:t>
       </w:r>
       <w:r>
         <w:br/>
@@ -6460,25 +6391,25 @@
         <w:rPr>
           <w:rStyle w:val="VerbatimChar"/>
         </w:rPr>
-        <w:t xml:space="preserve">Residual standard error: 42.91 on 11 degrees of freedom</w:t>
-      </w:r>
-      <w:r>
-        <w:br/>
-      </w:r>
-      <w:r>
-        <w:rPr>
-          <w:rStyle w:val="VerbatimChar"/>
-        </w:rPr>
-        <w:t xml:space="preserve">Multiple R-squared:  0.5459,    Adjusted R-squared:  0.5047 </w:t>
-      </w:r>
-      <w:r>
-        <w:br/>
-      </w:r>
-      <w:r>
-        <w:rPr>
-          <w:rStyle w:val="VerbatimChar"/>
-        </w:rPr>
-        <w:t xml:space="preserve">F-statistic: 13.23 on 1 and 11 DF,  p-value: 0.003911</w:t>
+        <w:t xml:space="preserve">Residual standard error: 43.39 on 11 degrees of freedom</w:t>
+      </w:r>
+      <w:r>
+        <w:br/>
+      </w:r>
+      <w:r>
+        <w:rPr>
+          <w:rStyle w:val="VerbatimChar"/>
+        </w:rPr>
+        <w:t xml:space="preserve">Multiple R-squared:  0.5448,    Adjusted R-squared:  0.5034 </w:t>
+      </w:r>
+      <w:r>
+        <w:br/>
+      </w:r>
+      <w:r>
+        <w:rPr>
+          <w:rStyle w:val="VerbatimChar"/>
+        </w:rPr>
+        <w:t xml:space="preserve">F-statistic: 13.16 on 1 and 11 DF,  p-value: 0.003969</w:t>
       </w:r>
     </w:p>
     <w:bookmarkEnd w:id="59"/>
@@ -6598,7 +6529,7 @@
         <w:rPr>
           <w:rStyle w:val="AttributeTok"/>
         </w:rPr>
-        <w:t xml:space="preserve">GDP per capita (constant 2010 US$)</w:t>
+        <w:t xml:space="preserve">GDP per capita (constant 2015 US$)</w:t>
       </w:r>
       <w:r>
         <w:rPr>
@@ -6642,7 +6573,7 @@
         <w:rPr>
           <w:rStyle w:val="VerbatimChar"/>
         </w:rPr>
-        <w:t xml:space="preserve">    `Fertility rate, total (births per woman)` + `GDP per capita (constant 2010 US$)`)</w:t>
+        <w:t xml:space="preserve">    `Fertility rate, total (births per woman)` + `GDP per capita (constant 2015 US$)`)</w:t>
       </w:r>
       <w:r>
         <w:br/>
@@ -6672,7 +6603,7 @@
         <w:rPr>
           <w:rStyle w:val="VerbatimChar"/>
         </w:rPr>
-        <w:t xml:space="preserve">-26.297  -4.967   3.314   6.118  21.839 </w:t>
+        <w:t xml:space="preserve">-23.259  -4.659   3.096   5.191  24.219 </w:t>
       </w:r>
       <w:r>
         <w:br/>
@@ -6702,25 +6633,25 @@
         <w:rPr>
           <w:rStyle w:val="VerbatimChar"/>
         </w:rPr>
-        <w:t xml:space="preserve">(Intercept)                                70.4503342 17.2103704   4.093</w:t>
-      </w:r>
-      <w:r>
-        <w:br/>
-      </w:r>
-      <w:r>
-        <w:rPr>
-          <w:rStyle w:val="VerbatimChar"/>
-        </w:rPr>
-        <w:t xml:space="preserve">`Fertility rate, total (births per woman)` -7.3868624  6.3067567  -1.171</w:t>
-      </w:r>
-      <w:r>
-        <w:br/>
-      </w:r>
-      <w:r>
-        <w:rPr>
-          <w:rStyle w:val="VerbatimChar"/>
-        </w:rPr>
-        <w:t xml:space="preserve">`GDP per capita (constant 2010 US$)`        0.0002980  0.0002512   1.186</w:t>
+        <w:t xml:space="preserve">(Intercept)                                69.4191018 15.8793413   4.372</w:t>
+      </w:r>
+      <w:r>
+        <w:br/>
+      </w:r>
+      <w:r>
+        <w:rPr>
+          <w:rStyle w:val="VerbatimChar"/>
+        </w:rPr>
+        <w:t xml:space="preserve">`Fertility rate, total (births per woman)` -6.7351397  5.8180954  -1.158</w:t>
+      </w:r>
+      <w:r>
+        <w:br/>
+      </w:r>
+      <w:r>
+        <w:rPr>
+          <w:rStyle w:val="VerbatimChar"/>
+        </w:rPr>
+        <w:t xml:space="preserve">`GDP per capita (constant 2015 US$)`        0.0002937  0.0002396   1.226</w:t>
       </w:r>
       <w:r>
         <w:br/>
@@ -6738,25 +6669,25 @@
         <w:rPr>
           <w:rStyle w:val="VerbatimChar"/>
         </w:rPr>
-        <w:t xml:space="preserve">(Intercept)                                  0.0027 **</w:t>
-      </w:r>
-      <w:r>
-        <w:br/>
-      </w:r>
-      <w:r>
-        <w:rPr>
-          <w:rStyle w:val="VerbatimChar"/>
-        </w:rPr>
-        <w:t xml:space="preserve">`Fertility rate, total (births per woman)`   0.2716   </w:t>
-      </w:r>
-      <w:r>
-        <w:br/>
-      </w:r>
-      <w:r>
-        <w:rPr>
-          <w:rStyle w:val="VerbatimChar"/>
-        </w:rPr>
-        <w:t xml:space="preserve">`GDP per capita (constant 2010 US$)`         0.2659   </w:t>
+        <w:t xml:space="preserve">(Intercept)                                 0.00179 **</w:t>
+      </w:r>
+      <w:r>
+        <w:br/>
+      </w:r>
+      <w:r>
+        <w:rPr>
+          <w:rStyle w:val="VerbatimChar"/>
+        </w:rPr>
+        <w:t xml:space="preserve">`Fertility rate, total (births per woman)`  0.27682   </w:t>
+      </w:r>
+      <w:r>
+        <w:br/>
+      </w:r>
+      <w:r>
+        <w:rPr>
+          <w:rStyle w:val="VerbatimChar"/>
+        </w:rPr>
+        <w:t xml:space="preserve">`GDP per capita (constant 2015 US$)`        0.25127   </w:t>
       </w:r>
       <w:r>
         <w:br/>
@@ -6786,25 +6717,25 @@
         <w:rPr>
           <w:rStyle w:val="VerbatimChar"/>
         </w:rPr>
-        <w:t xml:space="preserve">Residual standard error: 13.71 on 9 degrees of freedom</w:t>
-      </w:r>
-      <w:r>
-        <w:br/>
-      </w:r>
-      <w:r>
-        <w:rPr>
-          <w:rStyle w:val="VerbatimChar"/>
-        </w:rPr>
-        <w:t xml:space="preserve">Multiple R-squared:  0.4234,    Adjusted R-squared:  0.2953 </w:t>
-      </w:r>
-      <w:r>
-        <w:br/>
-      </w:r>
-      <w:r>
-        <w:rPr>
-          <w:rStyle w:val="VerbatimChar"/>
-        </w:rPr>
-        <w:t xml:space="preserve">F-statistic: 3.305 on 2 and 9 DF,  p-value: 0.08392</w:t>
+        <w:t xml:space="preserve">Residual standard error: 13.49 on 9 degrees of freedom</w:t>
+      </w:r>
+      <w:r>
+        <w:br/>
+      </w:r>
+      <w:r>
+        <w:rPr>
+          <w:rStyle w:val="VerbatimChar"/>
+        </w:rPr>
+        <w:t xml:space="preserve">Multiple R-squared:  0.4236,    Adjusted R-squared:  0.2955 </w:t>
+      </w:r>
+      <w:r>
+        <w:br/>
+      </w:r>
+      <w:r>
+        <w:rPr>
+          <w:rStyle w:val="VerbatimChar"/>
+        </w:rPr>
+        <w:t xml:space="preserve">F-statistic: 3.307 on 2 and 9 DF,  p-value: 0.08381</w:t>
       </w:r>
     </w:p>
     <w:bookmarkEnd w:id="60"/>
@@ -6911,7 +6842,7 @@
         <w:rPr>
           <w:rStyle w:val="AttributeTok"/>
         </w:rPr>
-        <w:t xml:space="preserve">GDP per capita (constant 2010 US$)</w:t>
+        <w:t xml:space="preserve">GDP per capita (constant 2015 US$)</w:t>
       </w:r>
       <w:r>
         <w:rPr>
@@ -7001,34 +6932,34 @@
         <w:rPr>
           <w:rStyle w:val="VerbatimChar"/>
         </w:rPr>
-        <w:t xml:space="preserve">          1           2           3           4           5           6 </w:t>
-      </w:r>
-      <w:r>
-        <w:br/>
-      </w:r>
-      <w:r>
-        <w:rPr>
-          <w:rStyle w:val="VerbatimChar"/>
-        </w:rPr>
-        <w:t xml:space="preserve">  5.6933288   3.5491144 -26.2966144   3.0798884  21.8391887   6.5276402 </w:t>
-      </w:r>
-      <w:r>
-        <w:br/>
-      </w:r>
-      <w:r>
-        <w:rPr>
-          <w:rStyle w:val="VerbatimChar"/>
-        </w:rPr>
-        <w:t xml:space="preserve">          7           8           9          10          11          12 </w:t>
-      </w:r>
-      <w:r>
-        <w:br/>
-      </w:r>
-      <w:r>
-        <w:rPr>
-          <w:rStyle w:val="VerbatimChar"/>
-        </w:rPr>
-        <w:t xml:space="preserve">  5.9814379   8.0805563 -14.9933760  -0.5648145  -9.4097100  -3.4866397 </w:t>
+        <w:t xml:space="preserve">         1          2          3          4          5          6          7 </w:t>
+      </w:r>
+      <w:r>
+        <w:br/>
+      </w:r>
+      <w:r>
+        <w:rPr>
+          <w:rStyle w:val="VerbatimChar"/>
+        </w:rPr>
+        <w:t xml:space="preserve">  3.582201   2.887776 -23.259257   3.303619  24.218814   5.172425   5.244711 </w:t>
+      </w:r>
+      <w:r>
+        <w:br/>
+      </w:r>
+      <w:r>
+        <w:rPr>
+          <w:rStyle w:val="VerbatimChar"/>
+        </w:rPr>
+        <w:t xml:space="preserve">         8          9         10         11         12 </w:t>
+      </w:r>
+      <w:r>
+        <w:br/>
+      </w:r>
+      <w:r>
+        <w:rPr>
+          <w:rStyle w:val="VerbatimChar"/>
+        </w:rPr>
+        <w:t xml:space="preserve">  8.434951 -16.056077  -1.281381  -9.053288  -3.194494 </w:t>
       </w:r>
     </w:p>
     <w:p>
@@ -7114,7 +7045,7 @@
         <w:rPr>
           <w:rStyle w:val="VerbatimChar"/>
         </w:rPr>
-        <w:t xml:space="preserve">65.21567 72.62389 56.22061 71.93111 51.28281 50.12836 51.22556 62.97944 </w:t>
+        <w:t xml:space="preserve">66.35780 72.98422 56.78426 72.19138 52.49719 51.61558 52.54329 63.02505 </w:t>
       </w:r>
       <w:r>
         <w:br/>
@@ -7132,7 +7063,7 @@
         <w:rPr>
           <w:rStyle w:val="VerbatimChar"/>
         </w:rPr>
-        <w:t xml:space="preserve">47.65238 53.64881 77.13971 47.04964 </w:t>
+        <w:t xml:space="preserve">49.14208 53.61638 77.77329 46.94049 </w:t>
       </w:r>
     </w:p>
     <w:p>
@@ -7190,34 +7121,34 @@
         <w:rPr>
           <w:rStyle w:val="VerbatimChar"/>
         </w:rPr>
-        <w:t xml:space="preserve">                                           Df  Sum Sq Mean Sq F value Pr(&gt;F)  </w:t>
-      </w:r>
-      <w:r>
-        <w:br/>
-      </w:r>
-      <w:r>
-        <w:rPr>
-          <w:rStyle w:val="VerbatimChar"/>
-        </w:rPr>
-        <w:t xml:space="preserve">`Fertility rate, total (births per woman)`  1  978.27  978.27  5.2022 0.0485 *</w:t>
-      </w:r>
-      <w:r>
-        <w:br/>
-      </w:r>
-      <w:r>
-        <w:rPr>
-          <w:rStyle w:val="VerbatimChar"/>
-        </w:rPr>
-        <w:t xml:space="preserve">`GDP per capita (constant 2010 US$)`        1  264.65  264.65  1.4073 0.2659  </w:t>
-      </w:r>
-      <w:r>
-        <w:br/>
-      </w:r>
-      <w:r>
-        <w:rPr>
-          <w:rStyle w:val="VerbatimChar"/>
-        </w:rPr>
-        <w:t xml:space="preserve">Residuals                                   9 1692.46  188.05                 </w:t>
+        <w:t xml:space="preserve">                                           Df  Sum Sq Mean Sq F value  Pr(&gt;F)  </w:t>
+      </w:r>
+      <w:r>
+        <w:br/>
+      </w:r>
+      <w:r>
+        <w:rPr>
+          <w:rStyle w:val="VerbatimChar"/>
+        </w:rPr>
+        <w:t xml:space="preserve">`Fertility rate, total (births per woman)`  1  929.32  929.32  5.1104 0.05013 .</w:t>
+      </w:r>
+      <w:r>
+        <w:br/>
+      </w:r>
+      <w:r>
+        <w:rPr>
+          <w:rStyle w:val="VerbatimChar"/>
+        </w:rPr>
+        <w:t xml:space="preserve">`GDP per capita (constant 2015 US$)`        1  273.39  273.39  1.5034 0.25127  </w:t>
+      </w:r>
+      <w:r>
+        <w:br/>
+      </w:r>
+      <w:r>
+        <w:rPr>
+          <w:rStyle w:val="VerbatimChar"/>
+        </w:rPr>
+        <w:t xml:space="preserve">Residuals                                   9 1636.65  181.85                  </w:t>
       </w:r>
       <w:r>
         <w:br/>
@@ -7381,21 +7312,7 @@
           <w:i/>
           <w:iCs/>
         </w:rPr>
-        <w:t xml:space="preserve">‘</w:t>
-      </w:r>
-      <w:r>
-        <w:rPr>
-          <w:i/>
-          <w:iCs/>
-        </w:rPr>
-        <w:t xml:space="preserve">pnorm</w:t>
-      </w:r>
-      <w:r>
-        <w:rPr>
-          <w:i/>
-          <w:iCs/>
-        </w:rPr>
-        <w:t xml:space="preserve">’</w:t>
+        <w:t xml:space="preserve">‘pnorm’</w:t>
       </w:r>
       <w:r>
         <w:t xml:space="preserve"> </w:t>
@@ -7500,7 +7417,7 @@
         <w:rPr>
           <w:rStyle w:val="VerbatimChar"/>
         </w:rPr>
-        <w:t xml:space="preserve">W = 0.93422, p-value = 0.427</w:t>
+        <w:t xml:space="preserve">W = 0.93721, p-value = 0.4628</w:t>
       </w:r>
     </w:p>
     <w:p>
@@ -7576,7 +7493,7 @@
         <w:rPr>
           <w:rStyle w:val="VerbatimChar"/>
         </w:rPr>
-        <w:t xml:space="preserve">D = 0.5823, p-value = 0.000215</w:t>
+        <w:t xml:space="preserve">D = 0.58139, p-value = 0.0002217</w:t>
       </w:r>
       <w:r>
         <w:br/>
@@ -7697,7 +7614,7 @@
         <w:rPr>
           <w:rStyle w:val="VerbatimChar"/>
         </w:rPr>
-        <w:t xml:space="preserve">D = 0.184, p-value = 0.7471</w:t>
+        <w:t xml:space="preserve">D = 0.18069, p-value = 0.7658</w:t>
       </w:r>
       <w:r>
         <w:br/>
@@ -7774,7 +7691,7 @@
               <a:graphicData uri="http://schemas.openxmlformats.org/drawingml/2006/picture">
                 <pic:pic>
                   <pic:nvPicPr>
-                    <pic:cNvPr descr="data_analysis_2_files/figure-docx/diagnostic%20plots-1.png" id="66" name="Picture"/>
+                    <pic:cNvPr descr="data_analysis_2_dark_files/figure-docx/diagnostic%20plots-1.png" id="66" name="Picture"/>
                     <pic:cNvPicPr>
                       <a:picLocks noChangeArrowheads="1" noChangeAspect="1"/>
                     </pic:cNvPicPr>
@@ -7821,7 +7738,7 @@
               <a:graphicData uri="http://schemas.openxmlformats.org/drawingml/2006/picture">
                 <pic:pic>
                   <pic:nvPicPr>
-                    <pic:cNvPr descr="data_analysis_2_files/figure-docx/diagnostic%20plots-2.png" id="69" name="Picture"/>
+                    <pic:cNvPr descr="data_analysis_2_dark_files/figure-docx/diagnostic%20plots-2.png" id="69" name="Picture"/>
                     <pic:cNvPicPr>
                       <a:picLocks noChangeArrowheads="1" noChangeAspect="1"/>
                     </pic:cNvPicPr>
@@ -7868,7 +7785,7 @@
               <a:graphicData uri="http://schemas.openxmlformats.org/drawingml/2006/picture">
                 <pic:pic>
                   <pic:nvPicPr>
-                    <pic:cNvPr descr="data_analysis_2_files/figure-docx/diagnostic%20plots-3.png" id="72" name="Picture"/>
+                    <pic:cNvPr descr="data_analysis_2_dark_files/figure-docx/diagnostic%20plots-3.png" id="72" name="Picture"/>
                     <pic:cNvPicPr>
                       <a:picLocks noChangeArrowheads="1" noChangeAspect="1"/>
                     </pic:cNvPicPr>
@@ -7915,7 +7832,7 @@
               <a:graphicData uri="http://schemas.openxmlformats.org/drawingml/2006/picture">
                 <pic:pic>
                   <pic:nvPicPr>
-                    <pic:cNvPr descr="data_analysis_2_files/figure-docx/diagnostic%20plots-4.png" id="75" name="Picture"/>
+                    <pic:cNvPr descr="data_analysis_2_dark_files/figure-docx/diagnostic%20plots-4.png" id="75" name="Picture"/>
                     <pic:cNvPicPr>
                       <a:picLocks noChangeArrowheads="1" noChangeAspect="1"/>
                     </pic:cNvPicPr>
@@ -8041,13 +7958,7 @@
         <w:t xml:space="preserve"> </w:t>
       </w:r>
       <w:r>
-        <w:t xml:space="preserve">“</w:t>
-      </w:r>
-      <w:r>
-        <w:t xml:space="preserve">family=binomial</w:t>
-      </w:r>
-      <w:r>
-        <w:t xml:space="preserve">”</w:t>
+        <w:t xml:space="preserve">“family=binomial”</w:t>
       </w:r>
       <w:r>
         <w:t xml:space="preserve"> </w:t>
@@ -8059,13 +7970,7 @@
         <w:t xml:space="preserve"> </w:t>
       </w:r>
       <w:r>
-        <w:t xml:space="preserve">“</w:t>
-      </w:r>
-      <w:r>
-        <w:t xml:space="preserve">one-hot</w:t>
-      </w:r>
-      <w:r>
-        <w:t xml:space="preserve">”</w:t>
+        <w:t xml:space="preserve">“one-hot”</w:t>
       </w:r>
       <w:r>
         <w:t xml:space="preserve"> </w:t>
@@ -8162,7 +8067,7 @@
         <w:rPr>
           <w:rStyle w:val="AttributeTok"/>
         </w:rPr>
-        <w:t xml:space="preserve">GDP per capita (constant 2010 US$)</w:t>
+        <w:t xml:space="preserve">GDP per capita (constant 2015 US$)</w:t>
       </w:r>
       <w:r>
         <w:rPr>
@@ -8236,37 +8141,7 @@
         <w:rPr>
           <w:rStyle w:val="VerbatimChar"/>
         </w:rPr>
-        <w:t xml:space="preserve">    `GDP per capita (constant 2010 US$)`, family = binomial)</w:t>
-      </w:r>
-      <w:r>
-        <w:br/>
-      </w:r>
-      <w:r>
-        <w:br/>
-      </w:r>
-      <w:r>
-        <w:rPr>
-          <w:rStyle w:val="VerbatimChar"/>
-        </w:rPr>
-        <w:t xml:space="preserve">Deviance Residuals: </w:t>
-      </w:r>
-      <w:r>
-        <w:br/>
-      </w:r>
-      <w:r>
-        <w:rPr>
-          <w:rStyle w:val="VerbatimChar"/>
-        </w:rPr>
-        <w:t xml:space="preserve">    Min       1Q   Median       3Q      Max  </w:t>
-      </w:r>
-      <w:r>
-        <w:br/>
-      </w:r>
-      <w:r>
-        <w:rPr>
-          <w:rStyle w:val="VerbatimChar"/>
-        </w:rPr>
-        <w:t xml:space="preserve">-1.2787  -0.6362  -0.3845   0.6530   2.2036  </w:t>
+        <w:t xml:space="preserve">    `GDP per capita (constant 2015 US$)`, family = binomial)</w:t>
       </w:r>
       <w:r>
         <w:br/>
@@ -8296,79 +8171,61 @@
         <w:rPr>
           <w:rStyle w:val="VerbatimChar"/>
         </w:rPr>
-        <w:t xml:space="preserve">(Intercept)                                 4.925e+00  3.387e+00   1.454</w:t>
-      </w:r>
-      <w:r>
-        <w:br/>
-      </w:r>
-      <w:r>
-        <w:rPr>
-          <w:rStyle w:val="VerbatimChar"/>
-        </w:rPr>
-        <w:t xml:space="preserve">`Fertility rate, total (births per woman)` -2.313e+00  1.340e+00  -1.726</w:t>
-      </w:r>
-      <w:r>
-        <w:br/>
-      </w:r>
-      <w:r>
-        <w:rPr>
-          <w:rStyle w:val="VerbatimChar"/>
-        </w:rPr>
-        <w:t xml:space="preserve">`GDP per capita (constant 2010 US$)`       -1.823e-05  4.076e-05  -0.447</w:t>
-      </w:r>
-      <w:r>
-        <w:br/>
-      </w:r>
-      <w:r>
-        <w:rPr>
-          <w:rStyle w:val="VerbatimChar"/>
-        </w:rPr>
-        <w:t xml:space="preserve">                                           Pr(&gt;|z|)  </w:t>
-      </w:r>
-      <w:r>
-        <w:br/>
-      </w:r>
-      <w:r>
-        <w:rPr>
-          <w:rStyle w:val="VerbatimChar"/>
-        </w:rPr>
-        <w:t xml:space="preserve">(Intercept)                                  0.1459  </w:t>
-      </w:r>
-      <w:r>
-        <w:br/>
-      </w:r>
-      <w:r>
-        <w:rPr>
-          <w:rStyle w:val="VerbatimChar"/>
-        </w:rPr>
-        <w:t xml:space="preserve">`Fertility rate, total (births per woman)`   0.0843 .</w:t>
-      </w:r>
-      <w:r>
-        <w:br/>
-      </w:r>
-      <w:r>
-        <w:rPr>
-          <w:rStyle w:val="VerbatimChar"/>
-        </w:rPr>
-        <w:t xml:space="preserve">`GDP per capita (constant 2010 US$)`         0.6547  </w:t>
-      </w:r>
-      <w:r>
-        <w:br/>
-      </w:r>
-      <w:r>
-        <w:rPr>
-          <w:rStyle w:val="VerbatimChar"/>
-        </w:rPr>
-        <w:t xml:space="preserve">---</w:t>
-      </w:r>
-      <w:r>
-        <w:br/>
-      </w:r>
-      <w:r>
-        <w:rPr>
-          <w:rStyle w:val="VerbatimChar"/>
-        </w:rPr>
-        <w:t xml:space="preserve">Signif. codes:  0 '***' 0.001 '**' 0.01 '*' 0.05 '.' 0.1 ' ' 1</w:t>
+        <w:t xml:space="preserve">(Intercept)                                 8.427e-01  2.532e+00   0.333</w:t>
+      </w:r>
+      <w:r>
+        <w:br/>
+      </w:r>
+      <w:r>
+        <w:rPr>
+          <w:rStyle w:val="VerbatimChar"/>
+        </w:rPr>
+        <w:t xml:space="preserve">`Fertility rate, total (births per woman)` -8.776e-01  1.011e+00  -0.868</w:t>
+      </w:r>
+      <w:r>
+        <w:br/>
+      </w:r>
+      <w:r>
+        <w:rPr>
+          <w:rStyle w:val="VerbatimChar"/>
+        </w:rPr>
+        <w:t xml:space="preserve">`GDP per capita (constant 2015 US$)`        1.489e-05  3.676e-05   0.405</w:t>
+      </w:r>
+      <w:r>
+        <w:br/>
+      </w:r>
+      <w:r>
+        <w:rPr>
+          <w:rStyle w:val="VerbatimChar"/>
+        </w:rPr>
+        <w:t xml:space="preserve">                                           Pr(&gt;|z|)</w:t>
+      </w:r>
+      <w:r>
+        <w:br/>
+      </w:r>
+      <w:r>
+        <w:rPr>
+          <w:rStyle w:val="VerbatimChar"/>
+        </w:rPr>
+        <w:t xml:space="preserve">(Intercept)                                   0.739</w:t>
+      </w:r>
+      <w:r>
+        <w:br/>
+      </w:r>
+      <w:r>
+        <w:rPr>
+          <w:rStyle w:val="VerbatimChar"/>
+        </w:rPr>
+        <w:t xml:space="preserve">`Fertility rate, total (births per woman)`    0.385</w:t>
+      </w:r>
+      <w:r>
+        <w:br/>
+      </w:r>
+      <w:r>
+        <w:rPr>
+          <w:rStyle w:val="VerbatimChar"/>
+        </w:rPr>
+        <w:t xml:space="preserve">`GDP per capita (constant 2015 US$)`          0.685</w:t>
       </w:r>
       <w:r>
         <w:br/>
@@ -8392,25 +8249,25 @@
         <w:rPr>
           <w:rStyle w:val="VerbatimChar"/>
         </w:rPr>
-        <w:t xml:space="preserve">    Null deviance: 16.301  on 11  degrees of freedom</w:t>
-      </w:r>
-      <w:r>
-        <w:br/>
-      </w:r>
-      <w:r>
-        <w:rPr>
-          <w:rStyle w:val="VerbatimChar"/>
-        </w:rPr>
-        <w:t xml:space="preserve">Residual deviance: 11.227  on  9  degrees of freedom</w:t>
-      </w:r>
-      <w:r>
-        <w:br/>
-      </w:r>
-      <w:r>
-        <w:rPr>
-          <w:rStyle w:val="VerbatimChar"/>
-        </w:rPr>
-        <w:t xml:space="preserve">AIC: 17.227</w:t>
+        <w:t xml:space="preserve">    Null deviance: 15.276  on 11  degrees of freedom</w:t>
+      </w:r>
+      <w:r>
+        <w:br/>
+      </w:r>
+      <w:r>
+        <w:rPr>
+          <w:rStyle w:val="VerbatimChar"/>
+        </w:rPr>
+        <w:t xml:space="preserve">Residual deviance: 13.306  on  9  degrees of freedom</w:t>
+      </w:r>
+      <w:r>
+        <w:br/>
+      </w:r>
+      <w:r>
+        <w:rPr>
+          <w:rStyle w:val="VerbatimChar"/>
+        </w:rPr>
+        <w:t xml:space="preserve">AIC: 19.306</w:t>
       </w:r>
       <w:r>
         <w:br/>
@@ -8753,7 +8610,7 @@
         <w:rPr>
           <w:rStyle w:val="StringTok"/>
         </w:rPr>
-        <w:t xml:space="preserve">"GDP per capita (constant 2010 US$)"</w:t>
+        <w:t xml:space="preserve">"GDP per capita (constant 2015 US$)"</w:t>
       </w:r>
       <w:r>
         <w:rPr>
@@ -8923,7 +8780,7 @@
         <w:rPr>
           <w:rStyle w:val="VerbatimChar"/>
         </w:rPr>
-        <w:t xml:space="preserve">[-25782.0414102] [[716.19818691]]</w:t>
+        <w:t xml:space="preserve">[-27728.21536913] [[747.3999527]]</w:t>
       </w:r>
     </w:p>
     <w:p>
@@ -9008,7 +8865,7 @@
         <w:rPr>
           <w:rStyle w:val="VerbatimChar"/>
         </w:rPr>
-        <w:t xml:space="preserve">R-squared: 0.33554087609678596</w:t>
+        <w:t xml:space="preserve">R-squared: 0.33775699752387656</w:t>
       </w:r>
     </w:p>
     <w:bookmarkEnd w:id="83"/>
@@ -9110,13 +8967,7 @@
         <w:t xml:space="preserve"> </w:t>
       </w:r>
       <w:r>
-        <w:t xml:space="preserve">“</w:t>
-      </w:r>
-      <w:r>
-        <w:t xml:space="preserve">bootstrap</w:t>
-      </w:r>
-      <w:r>
-        <w:t xml:space="preserve">”</w:t>
+        <w:t xml:space="preserve">“bootstrap”</w:t>
       </w:r>
       <w:r>
         <w:t xml:space="preserve">? Many traditional statistical techniques rely on assumptions about the behavior or distribution of the data, assumptions that we cannot always be sure of satsifying. According to IMS,</w:t>
@@ -9125,13 +8976,7 @@
         <w:t xml:space="preserve"> </w:t>
       </w:r>
       <w:r>
-        <w:t xml:space="preserve">“</w:t>
-      </w:r>
-      <w:r>
-        <w:t xml:space="preserve">some statistics do not have simple theory for how they vary, and bootstrapping provides a computational approach for providing interval estimates for almost any population parameter.</w:t>
-      </w:r>
-      <w:r>
-        <w:t xml:space="preserve">”</w:t>
+        <w:t xml:space="preserve">“some statistics do not have simple theory for how they vary, and bootstrapping provides a computational approach for providing interval estimates for almost any population parameter.”</w:t>
       </w:r>
     </w:p>
     <w:p>
@@ -9153,13 +8998,7 @@
         <w:t xml:space="preserve"> </w:t>
       </w:r>
       <w:r>
-        <w:t xml:space="preserve">“</w:t>
-      </w:r>
-      <w:r>
-        <w:t xml:space="preserve">bootstrap</w:t>
-      </w:r>
-      <w:r>
-        <w:t xml:space="preserve">”</w:t>
+        <w:t xml:space="preserve">“bootstrap”</w:t>
       </w:r>
       <w:r>
         <w:t xml:space="preserve"> </w:t>
@@ -9171,13 +9010,7 @@
         <w:t xml:space="preserve"> </w:t>
       </w:r>
       <w:r>
-        <w:t xml:space="preserve">“</w:t>
-      </w:r>
-      <w:r>
-        <w:t xml:space="preserve">pulling ourselves up by our bootstraps</w:t>
-      </w:r>
-      <w:r>
-        <w:t xml:space="preserve">”</w:t>
+        <w:t xml:space="preserve">“pulling ourselves up by our bootstraps”</w:t>
       </w:r>
       <w:r>
         <w:t xml:space="preserve"> </w:t>
@@ -9345,13 +9178,7 @@
         <w:t xml:space="preserve"> </w:t>
       </w:r>
       <w:r>
-        <w:t xml:space="preserve">“</w:t>
-      </w:r>
-      <w:r>
-        <w:t xml:space="preserve">pipe</w:t>
-      </w:r>
-      <w:r>
-        <w:t xml:space="preserve">”</w:t>
+        <w:t xml:space="preserve">“pipe”</w:t>
       </w:r>
       <w:r>
         <w:t xml:space="preserve"> </w:t>
@@ -9363,13 +9190,7 @@
         <w:t xml:space="preserve"> </w:t>
       </w:r>
       <w:r>
-        <w:t xml:space="preserve">“</w:t>
-      </w:r>
-      <w:r>
-        <w:t xml:space="preserve">pipe</w:t>
-      </w:r>
-      <w:r>
-        <w:t xml:space="preserve">”</w:t>
+        <w:t xml:space="preserve">“pipe”</w:t>
       </w:r>
       <w:r>
         <w:t xml:space="preserve"> </w:t>
@@ -9540,6 +9361,64 @@
           <w:rStyle w:val="VerbatimChar"/>
         </w:rPr>
         <w:t xml:space="preserve">Warning: Removed 1 rows containing missing values.</w:t>
+      </w:r>
+    </w:p>
+    <w:p>
+      <w:pPr>
+        <w:pStyle w:val="SourceCode"/>
+      </w:pPr>
+      <w:r>
+        <w:rPr>
+          <w:rStyle w:val="NormalTok"/>
+        </w:rPr>
+        <w:t xml:space="preserve">point_estimate</w:t>
+      </w:r>
+    </w:p>
+    <w:p>
+      <w:pPr>
+        <w:pStyle w:val="SourceCode"/>
+      </w:pPr>
+      <w:r>
+        <w:rPr>
+          <w:rStyle w:val="VerbatimChar"/>
+        </w:rPr>
+        <w:t xml:space="preserve">Response: A woman can work in a job deemed dangerous in the same way as a man...</w:t>
+      </w:r>
+      <w:r>
+        <w:br/>
+      </w:r>
+      <w:r>
+        <w:rPr>
+          <w:rStyle w:val="VerbatimChar"/>
+        </w:rPr>
+        <w:t xml:space="preserve"># A tibble: 1 × 1</w:t>
+      </w:r>
+      <w:r>
+        <w:br/>
+      </w:r>
+      <w:r>
+        <w:rPr>
+          <w:rStyle w:val="VerbatimChar"/>
+        </w:rPr>
+        <w:t xml:space="preserve">   stat</w:t>
+      </w:r>
+      <w:r>
+        <w:br/>
+      </w:r>
+      <w:r>
+        <w:rPr>
+          <w:rStyle w:val="VerbatimChar"/>
+        </w:rPr>
+        <w:t xml:space="preserve">  &lt;dbl&gt;</w:t>
+      </w:r>
+      <w:r>
+        <w:br/>
+      </w:r>
+      <w:r>
+        <w:rPr>
+          <w:rStyle w:val="VerbatimChar"/>
+        </w:rPr>
+        <w:t xml:space="preserve">1 0.545</w:t>
       </w:r>
     </w:p>
     <w:p>
@@ -9833,7 +9712,7 @@
               <a:graphicData uri="http://schemas.openxmlformats.org/drawingml/2006/picture">
                 <pic:pic>
                   <pic:nvPicPr>
-                    <pic:cNvPr descr="data_analysis_2_files/figure-docx/bootstrap%20replicates-1.png" id="91" name="Picture"/>
+                    <pic:cNvPr descr="data_analysis_2_dark_files/figure-docx/bootstrap%20replicates-1.png" id="91" name="Picture"/>
                     <pic:cNvPicPr>
                       <a:picLocks noChangeArrowheads="1" noChangeAspect="1"/>
                     </pic:cNvPicPr>
@@ -9981,7 +9860,7 @@
               <a:graphicData uri="http://schemas.openxmlformats.org/drawingml/2006/picture">
                 <pic:pic>
                   <pic:nvPicPr>
-                    <pic:cNvPr descr="data_analysis_2_files/figure-docx/bootstrap%20replicates-2.png" id="94" name="Picture"/>
+                    <pic:cNvPr descr="data_analysis_2_dark_files/figure-docx/bootstrap%20replicates-2.png" id="94" name="Picture"/>
                     <pic:cNvPicPr>
                       <a:picLocks noChangeArrowheads="1" noChangeAspect="1"/>
                     </pic:cNvPicPr>
@@ -10177,7 +10056,7 @@
         <w:rPr>
           <w:rStyle w:val="VerbatimChar"/>
         </w:rPr>
-        <w:t xml:space="preserve">1    0.161    0.748</w:t>
+        <w:t xml:space="preserve">1    0.251    0.840</w:t>
       </w:r>
     </w:p>
     <w:p>
@@ -10204,13 +10083,7 @@
         <w:t xml:space="preserve"> </w:t>
       </w:r>
       <w:r>
-        <w:t xml:space="preserve">“</w:t>
-      </w:r>
-      <w:r>
-        <w:t xml:space="preserve">bootstrapping is best suited for modeling studies where the data have been generated through random sampling from a population.</w:t>
-      </w:r>
-      <w:r>
-        <w:t xml:space="preserve">”</w:t>
+        <w:t xml:space="preserve">“bootstrapping is best suited for modeling studies where the data have been generated through random sampling from a population.”</w:t>
       </w:r>
     </w:p>
     <w:bookmarkStart w:id="95" w:name="t-test-via-simulation"/>
@@ -10340,6 +10213,38 @@
         </w:rPr>
         <w:t xml:space="preserve">`</w:t>
       </w:r>
+      <w:r>
+        <w:br/>
+      </w:r>
+      <w:r>
+        <w:br/>
+      </w:r>
+      <w:r>
+        <w:rPr>
+          <w:rStyle w:val="NormalTok"/>
+        </w:rPr>
+        <w:t xml:space="preserve">labor_diff</w:t>
+      </w:r>
+    </w:p>
+    <w:p>
+      <w:pPr>
+        <w:pStyle w:val="SourceCode"/>
+      </w:pPr>
+      <w:r>
+        <w:rPr>
+          <w:rStyle w:val="VerbatimChar"/>
+        </w:rPr>
+        <w:t xml:space="preserve"> [1]  9.865  7.854 47.096 11.856  6.267 25.371 14.414  8.813 19.792 -3.810</w:t>
+      </w:r>
+      <w:r>
+        <w:br/>
+      </w:r>
+      <w:r>
+        <w:rPr>
+          <w:rStyle w:val="VerbatimChar"/>
+        </w:rPr>
+        <w:t xml:space="preserve">[11]  9.482 33.853</w:t>
+      </w:r>
     </w:p>
     <w:p>
       <w:pPr>
@@ -10459,7 +10364,7 @@
         <w:rPr>
           <w:rStyle w:val="VerbatimChar"/>
         </w:rPr>
-        <w:t xml:space="preserve">  9.390672 31.373016</w:t>
+        <w:t xml:space="preserve">  8.855785 30.163030</w:t>
       </w:r>
       <w:r>
         <w:br/>
@@ -10486,7 +10391,7 @@
         <w:rPr>
           <w:rStyle w:val="VerbatimChar"/>
         </w:rPr>
-        <w:t xml:space="preserve"> 16.22617 </w:t>
+        <w:t xml:space="preserve"> 15.90442 </w:t>
       </w:r>
     </w:p>
     <w:bookmarkEnd w:id="95"/>
@@ -10536,7 +10441,7 @@
         <w:t xml:space="preserve"> </w:t>
       </w:r>
       <w:r>
-        <w:t xml:space="preserve">package</w:t>
+        <w:t xml:space="preserve">package. Note that for this small sample size, the bootstrap estimate fluctuates quite a bit if you repeat the experiment.</w:t>
       </w:r>
     </w:p>
     <w:p>
@@ -11062,7 +10967,7 @@
         <w:rPr>
           <w:rStyle w:val="VerbatimChar"/>
         </w:rPr>
-        <w:t xml:space="preserve">1    0.0239         5.99</w:t>
+        <w:t xml:space="preserve">1    -0.480         5.49</w:t>
       </w:r>
     </w:p>
     <w:bookmarkEnd w:id="96"/>
@@ -11341,7 +11246,7 @@
         <w:rPr>
           <w:rStyle w:val="VerbatimChar"/>
         </w:rPr>
-        <w:t xml:space="preserve">ConfidenceInterval(low=9.203395833333337, high=24.488916666666658)</w:t>
+        <w:t xml:space="preserve">ConfidenceInterval(low=np.float64(8.982916666666675), high=np.float64(23.89338749999999))</w:t>
       </w:r>
     </w:p>
     <w:p>
@@ -11393,7 +11298,11 @@
     </w:p>
     <w:bookmarkEnd w:id="99"/>
     <w:bookmarkEnd w:id="100"/>
-    <w:sectPr/>
+    <w:sectPr>
+      <w:footnotePr>
+        <w:numRestart w:val="eachSect"/>
+      </w:footnotePr>
+    </w:sectPr>
   </w:body>
 </w:document>
 </file>
@@ -11671,8 +11580,6 @@
     </w:pPr>
     <w:rPr>
       <w:rFonts w:asciiTheme="majorHAnsi" w:cstheme="majorBidi" w:eastAsiaTheme="majorEastAsia" w:hAnsiTheme="majorHAnsi"/>
-      <w:spacing w:val="-10"/>
-      <w:kern w:val="28"/>
       <w:sz w:val="56"/>
       <w:szCs w:val="56"/>
     </w:rPr>
@@ -11685,15 +11592,13 @@
     <w:rsid w:val="00A10FD9"/>
     <w:rPr>
       <w:rFonts w:asciiTheme="majorHAnsi" w:cstheme="majorBidi" w:eastAsiaTheme="majorEastAsia" w:hAnsiTheme="majorHAnsi"/>
-      <w:spacing w:val="-10"/>
-      <w:kern w:val="28"/>
       <w:sz w:val="56"/>
       <w:szCs w:val="56"/>
     </w:rPr>
   </w:style>
   <w:style w:styleId="Subtitle" w:type="paragraph">
     <w:name w:val="Subtitle"/>
-    <w:basedOn w:val="Normal"/>
+    <w:basedOn w:val="Title"/>
     <w:next w:val="BodyText"/>
     <w:link w:val="SubtitleChar"/>
     <w:uiPriority w:val="11"/>
@@ -11706,7 +11611,6 @@
     </w:pPr>
     <w:rPr>
       <w:rFonts w:cstheme="majorBidi" w:eastAsiaTheme="majorEastAsia"/>
-      <w:color w:themeColor="text1" w:themeTint="A6" w:val="595959"/>
       <w:spacing w:val="15"/>
       <w:sz w:val="28"/>
       <w:szCs w:val="28"/>
@@ -11728,23 +11632,31 @@
   </w:style>
   <w:style w:customStyle="1" w:styleId="Author" w:type="paragraph">
     <w:name w:val="Author"/>
+    <w:basedOn w:val="Title"/>
     <w:next w:val="BodyText"/>
     <w:qFormat/>
     <w:pPr>
       <w:keepNext/>
       <w:keepLines/>
-      <w:jc w:val="center"/>
     </w:pPr>
+    <w:rPr>
+      <w:sz w:val="24"/>
+      <w:szCs w:val="24"/>
+    </w:rPr>
   </w:style>
   <w:style w:styleId="Date" w:type="paragraph">
     <w:name w:val="Date"/>
+    <w:basedOn w:val="Title"/>
     <w:next w:val="BodyText"/>
     <w:qFormat/>
     <w:pPr>
       <w:keepNext/>
       <w:keepLines/>
-      <w:jc w:val="center"/>
     </w:pPr>
+    <w:rPr>
+      <w:sz w:val="24"/>
+      <w:szCs w:val="24"/>
+    </w:rPr>
   </w:style>
   <w:style w:customStyle="1" w:styleId="AbstractTitle" w:type="paragraph">
     <w:name w:val="Abstract Title"/>
@@ -11759,7 +11671,6 @@
     </w:pPr>
     <w:rPr>
       <w:b/>
-      <w:color w:val="345A8A"/>
       <w:sz w:val="20"/>
       <w:szCs w:val="20"/>
     </w:rPr>

</xml_diff>